<commit_message>
gamma's removed from comments and report
</commit_message>
<xml_diff>
--- a/Report.docx
+++ b/Report.docx
@@ -41,6 +41,8 @@
         </w:rPr>
         <w:t>Implementing an SVM Classifier</w:t>
       </w:r>
+      <w:bookmarkStart w:id="0" w:name="_GoBack"/>
+      <w:bookmarkEnd w:id="0"/>
     </w:p>
     <w:p>
       <w:pPr>
@@ -454,9 +456,9 @@
           <w:noProof/>
         </w:rPr>
         <w:drawing>
-          <wp:inline distT="0" distB="0" distL="0" distR="0" wp14:anchorId="0EA715C4" wp14:editId="4052DA4B">
-            <wp:extent cx="5695950" cy="1746914"/>
-            <wp:effectExtent l="0" t="0" r="0" b="5715"/>
+          <wp:inline distT="0" distB="0" distL="0" distR="0" wp14:anchorId="406FF27D" wp14:editId="560CC08D">
+            <wp:extent cx="4838700" cy="3800475"/>
+            <wp:effectExtent l="0" t="0" r="0" b="9525"/>
             <wp:docPr id="1" name="Picture 1"/>
             <wp:cNvGraphicFramePr>
               <a:graphicFrameLocks xmlns:a="http://schemas.openxmlformats.org/drawingml/2006/main" noChangeAspect="1"/>
@@ -477,7 +479,7 @@
                   <pic:spPr>
                     <a:xfrm>
                       <a:off x="0" y="0"/>
-                      <a:ext cx="5699253" cy="1747927"/>
+                      <a:ext cx="4838700" cy="3800475"/>
                     </a:xfrm>
                     <a:prstGeom prst="rect">
                       <a:avLst/>
@@ -586,7 +588,6 @@
           <w:sz w:val="32"/>
           <w:szCs w:val="32"/>
         </w:rPr>
-        <w:lastRenderedPageBreak/>
         <w:t>TASK 1</w:t>
       </w:r>
       <w:r>
@@ -994,11 +995,12 @@
         <w:rPr>
           <w:noProof/>
         </w:rPr>
+        <w:lastRenderedPageBreak/>
         <w:drawing>
-          <wp:inline distT="0" distB="0" distL="0" distR="0" wp14:anchorId="169E5F22" wp14:editId="5F87D25D">
-            <wp:extent cx="5943600" cy="1086485"/>
+          <wp:inline distT="0" distB="0" distL="0" distR="0" wp14:anchorId="40E43E65" wp14:editId="66D0EF49">
+            <wp:extent cx="5943600" cy="1106805"/>
             <wp:effectExtent l="0" t="0" r="0" b="0"/>
-            <wp:docPr id="3" name="Picture 3"/>
+            <wp:docPr id="18" name="Picture 18"/>
             <wp:cNvGraphicFramePr>
               <a:graphicFrameLocks xmlns:a="http://schemas.openxmlformats.org/drawingml/2006/main" noChangeAspect="1"/>
             </wp:cNvGraphicFramePr>
@@ -1018,7 +1020,7 @@
                   <pic:spPr>
                     <a:xfrm>
                       <a:off x="0" y="0"/>
-                      <a:ext cx="5943600" cy="1086485"/>
+                      <a:ext cx="5943600" cy="1106805"/>
                     </a:xfrm>
                     <a:prstGeom prst="rect">
                       <a:avLst/>
@@ -1171,7 +1173,6 @@
           <w:sz w:val="28"/>
           <w:szCs w:val="28"/>
         </w:rPr>
-        <w:lastRenderedPageBreak/>
         <w:t>Kernel function: Quadratic Polynomial Function</w:t>
       </w:r>
     </w:p>
@@ -1201,10 +1202,10 @@
           <w:noProof/>
         </w:rPr>
         <w:drawing>
-          <wp:inline distT="0" distB="0" distL="0" distR="0" wp14:anchorId="3E4A232D" wp14:editId="1CE46B27">
-            <wp:extent cx="5943600" cy="1174750"/>
-            <wp:effectExtent l="0" t="0" r="0" b="6350"/>
-            <wp:docPr id="4" name="Picture 4"/>
+          <wp:inline distT="0" distB="0" distL="0" distR="0" wp14:anchorId="28E14159" wp14:editId="33E7D852">
+            <wp:extent cx="5943600" cy="1147445"/>
+            <wp:effectExtent l="0" t="0" r="0" b="0"/>
+            <wp:docPr id="19" name="Picture 19"/>
             <wp:cNvGraphicFramePr>
               <a:graphicFrameLocks xmlns:a="http://schemas.openxmlformats.org/drawingml/2006/main" noChangeAspect="1"/>
             </wp:cNvGraphicFramePr>
@@ -1224,7 +1225,7 @@
                   <pic:spPr>
                     <a:xfrm>
                       <a:off x="0" y="0"/>
-                      <a:ext cx="5943600" cy="1174750"/>
+                      <a:ext cx="5943600" cy="1147445"/>
                     </a:xfrm>
                     <a:prstGeom prst="rect">
                       <a:avLst/>
@@ -1375,10 +1376,10 @@
           <w:noProof/>
         </w:rPr>
         <w:drawing>
-          <wp:inline distT="0" distB="0" distL="0" distR="0" wp14:anchorId="6C01C46E" wp14:editId="49B37C40">
-            <wp:extent cx="5943600" cy="1071245"/>
-            <wp:effectExtent l="0" t="0" r="0" b="0"/>
-            <wp:docPr id="5" name="Picture 5"/>
+          <wp:inline distT="0" distB="0" distL="0" distR="0" wp14:anchorId="0C2A356F" wp14:editId="440AEEC4">
+            <wp:extent cx="5943600" cy="1136650"/>
+            <wp:effectExtent l="0" t="0" r="0" b="6350"/>
+            <wp:docPr id="20" name="Picture 20"/>
             <wp:cNvGraphicFramePr>
               <a:graphicFrameLocks xmlns:a="http://schemas.openxmlformats.org/drawingml/2006/main" noChangeAspect="1"/>
             </wp:cNvGraphicFramePr>
@@ -1398,7 +1399,7 @@
                   <pic:spPr>
                     <a:xfrm>
                       <a:off x="0" y="0"/>
-                      <a:ext cx="5943600" cy="1071245"/>
+                      <a:ext cx="5943600" cy="1136650"/>
                     </a:xfrm>
                     <a:prstGeom prst="rect">
                       <a:avLst/>
@@ -1478,7 +1479,16 @@
           <w:sz w:val="28"/>
           <w:szCs w:val="28"/>
         </w:rPr>
-        <w:t xml:space="preserve"> accuracy increases while C value reaches to a value between 0.1 and 1, with that value train accuracy has suddenly decreased. Then, it follows the decreasing trend until C value between 10 and 100.</w:t>
+        <w:t xml:space="preserve"> accuracy increases while C value reaches to a value between 0.1 and 1, with that value train accuracy has suddenly decreased. Then, it </w:t>
+      </w:r>
+      <w:r>
+        <w:rPr>
+          <w:rFonts w:ascii="Times New Roman" w:hAnsi="Times New Roman" w:cs="Times New Roman"/>
+          <w:sz w:val="28"/>
+          <w:szCs w:val="28"/>
+        </w:rPr>
+        <w:lastRenderedPageBreak/>
+        <w:t>follows the decreasing trend until C value between 10 and 100.</w:t>
       </w:r>
       <w:r>
         <w:rPr>
@@ -1664,7 +1674,6 @@
           <w:sz w:val="28"/>
           <w:szCs w:val="28"/>
         </w:rPr>
-        <w:lastRenderedPageBreak/>
         <w:t xml:space="preserve">Kernel function: </w:t>
       </w:r>
       <w:r>
@@ -1895,10 +1904,10 @@
           <w:noProof/>
         </w:rPr>
         <w:drawing>
-          <wp:inline distT="0" distB="0" distL="0" distR="0" wp14:anchorId="7F197110" wp14:editId="435189B4">
-            <wp:extent cx="5943600" cy="1136015"/>
-            <wp:effectExtent l="0" t="0" r="0" b="6985"/>
-            <wp:docPr id="7" name="Picture 7"/>
+          <wp:inline distT="0" distB="0" distL="0" distR="0" wp14:anchorId="1206CE7C" wp14:editId="2387845E">
+            <wp:extent cx="5943600" cy="1136650"/>
+            <wp:effectExtent l="0" t="0" r="0" b="6350"/>
+            <wp:docPr id="21" name="Picture 21"/>
             <wp:cNvGraphicFramePr>
               <a:graphicFrameLocks xmlns:a="http://schemas.openxmlformats.org/drawingml/2006/main" noChangeAspect="1"/>
             </wp:cNvGraphicFramePr>
@@ -1918,7 +1927,7 @@
                   <pic:spPr>
                     <a:xfrm>
                       <a:off x="0" y="0"/>
-                      <a:ext cx="5943600" cy="1136015"/>
+                      <a:ext cx="5943600" cy="1136650"/>
                     </a:xfrm>
                     <a:prstGeom prst="rect">
                       <a:avLst/>
@@ -1958,6 +1967,7 @@
           <w:sz w:val="28"/>
           <w:szCs w:val="28"/>
         </w:rPr>
+        <w:lastRenderedPageBreak/>
         <w:t xml:space="preserve">For the </w:t>
       </w:r>
       <w:r>
@@ -2430,6 +2440,7 @@
         <w:rPr>
           <w:noProof/>
         </w:rPr>
+        <w:lastRenderedPageBreak/>
         <w:drawing>
           <wp:inline distT="0" distB="0" distL="0" distR="0" wp14:anchorId="5DFE0D97" wp14:editId="44C6BF09">
             <wp:extent cx="5943600" cy="1269365"/>
@@ -2806,6 +2817,7 @@
           <w:sz w:val="28"/>
           <w:szCs w:val="28"/>
         </w:rPr>
+        <w:lastRenderedPageBreak/>
         <w:t>For the fixed C=</w:t>
       </w:r>
       <w:r>
@@ -3077,7 +3089,6 @@
           <w:sz w:val="28"/>
           <w:szCs w:val="28"/>
         </w:rPr>
-        <w:lastRenderedPageBreak/>
         <w:t>Fixed C = 100</w:t>
       </w:r>
       <w:r>
@@ -3365,6 +3376,7 @@
         <w:rPr>
           <w:noProof/>
         </w:rPr>
+        <w:lastRenderedPageBreak/>
         <w:drawing>
           <wp:inline distT="0" distB="0" distL="0" distR="0" wp14:anchorId="4063D467" wp14:editId="68F19A04">
             <wp:extent cx="5943600" cy="1138555"/>
@@ -3556,7 +3568,6 @@
           <w:sz w:val="32"/>
           <w:szCs w:val="32"/>
         </w:rPr>
-        <w:lastRenderedPageBreak/>
         <w:t>TASK 4</w:t>
       </w:r>
       <w:r>
@@ -3585,15 +3596,7 @@
           <w:sz w:val="28"/>
           <w:szCs w:val="28"/>
         </w:rPr>
-        <w:t>In this t</w:t>
-      </w:r>
-      <w:r>
-        <w:rPr>
-          <w:rFonts w:ascii="Times New Roman" w:hAnsi="Times New Roman" w:cs="Times New Roman"/>
-          <w:sz w:val="28"/>
-          <w:szCs w:val="28"/>
-        </w:rPr>
-        <w:t xml:space="preserve">ask we want to investigate the relationship between the hyperplane and support vectors and a data point that is not a support vector. </w:t>
+        <w:t xml:space="preserve">In this task we want to investigate the relationship between the hyperplane and support vectors and a data point that is not a support vector. </w:t>
       </w:r>
     </w:p>
     <w:p>
@@ -3782,6 +3785,7 @@
           <w:sz w:val="28"/>
           <w:szCs w:val="28"/>
         </w:rPr>
+        <w:lastRenderedPageBreak/>
         <w:t xml:space="preserve">Nothing has changed when we removed one data point that is not a support vector. </w:t>
       </w:r>
       <w:r>
@@ -3820,31 +3824,7 @@
           <w:sz w:val="28"/>
           <w:szCs w:val="28"/>
         </w:rPr>
-        <w:t xml:space="preserve">Removing one </w:t>
-      </w:r>
-      <w:r>
-        <w:rPr>
-          <w:rFonts w:ascii="Times New Roman" w:hAnsi="Times New Roman" w:cs="Times New Roman"/>
-          <w:sz w:val="28"/>
-          <w:szCs w:val="28"/>
-        </w:rPr>
-        <w:t>of the</w:t>
-      </w:r>
-      <w:r>
-        <w:rPr>
-          <w:rFonts w:ascii="Times New Roman" w:hAnsi="Times New Roman" w:cs="Times New Roman"/>
-          <w:sz w:val="28"/>
-          <w:szCs w:val="28"/>
-        </w:rPr>
-        <w:t xml:space="preserve"> support vector</w:t>
-      </w:r>
-      <w:r>
-        <w:rPr>
-          <w:rFonts w:ascii="Times New Roman" w:hAnsi="Times New Roman" w:cs="Times New Roman"/>
-          <w:sz w:val="28"/>
-          <w:szCs w:val="28"/>
-        </w:rPr>
-        <w:t>s</w:t>
+        <w:t>Removing one of the support vectors</w:t>
       </w:r>
     </w:p>
     <w:p>
@@ -3931,16 +3911,7 @@
           <w:sz w:val="28"/>
           <w:szCs w:val="28"/>
         </w:rPr>
-        <w:t xml:space="preserve">, because one of the restrictions around hyperplane has been removed. </w:t>
-      </w:r>
-      <w:r>
-        <w:rPr>
-          <w:rFonts w:ascii="Times New Roman" w:hAnsi="Times New Roman" w:cs="Times New Roman"/>
-          <w:sz w:val="28"/>
-          <w:szCs w:val="28"/>
-        </w:rPr>
-        <w:lastRenderedPageBreak/>
-        <w:t>The result is not surprising, norm of the weight increased</w:t>
+        <w:t>, because one of the restrictions around hyperplane has been removed. The result is surprising, norm of the weight increased</w:t>
       </w:r>
       <w:r>
         <w:rPr>
@@ -3972,7 +3943,7 @@
           <w:sz w:val="28"/>
           <w:szCs w:val="28"/>
         </w:rPr>
-        <w:t>increased</w:t>
+        <w:t>decreased</w:t>
       </w:r>
       <w:r>
         <w:rPr>
@@ -4004,10 +3975,16 @@
           <w:sz w:val="28"/>
           <w:szCs w:val="28"/>
         </w:rPr>
-        <w:t xml:space="preserve">This is also possible, hyperplane is completely different now. </w:t>
-      </w:r>
-      <w:bookmarkStart w:id="0" w:name="_GoBack"/>
-      <w:bookmarkEnd w:id="0"/>
+        <w:t xml:space="preserve">This is </w:t>
+      </w:r>
+      <w:r>
+        <w:rPr>
+          <w:rFonts w:ascii="Times New Roman" w:hAnsi="Times New Roman" w:cs="Times New Roman"/>
+          <w:sz w:val="28"/>
+          <w:szCs w:val="28"/>
+        </w:rPr>
+        <w:t xml:space="preserve">possible, hyperplane is completely different now. </w:t>
+      </w:r>
     </w:p>
     <w:p>
       <w:pPr>

</xml_diff>

<commit_message>
report pdf is added
</commit_message>
<xml_diff>
--- a/Report.docx
+++ b/Report.docx
@@ -1,8 +1,8 @@
 
 <file path=word/document.xml><?xml version="1.0" encoding="utf-8"?>
-<w:document xmlns:wpc="http://schemas.microsoft.com/office/word/2010/wordprocessingCanvas" xmlns:cx="http://schemas.microsoft.com/office/drawing/2014/chartex" xmlns:cx1="http://schemas.microsoft.com/office/drawing/2015/9/8/chartex" xmlns:mc="http://schemas.openxmlformats.org/markup-compatibility/2006" xmlns:o="urn:schemas-microsoft-com:office:office" xmlns:r="http://schemas.openxmlformats.org/officeDocument/2006/relationships" xmlns:m="http://schemas.openxmlformats.org/officeDocument/2006/math" xmlns:v="urn:schemas-microsoft-com:vml" xmlns:wp14="http://schemas.microsoft.com/office/word/2010/wordprocessingDrawing" xmlns:wp="http://schemas.openxmlformats.org/drawingml/2006/wordprocessingDrawing" xmlns:w10="urn:schemas-microsoft-com:office:word" xmlns:w="http://schemas.openxmlformats.org/wordprocessingml/2006/main" xmlns:w14="http://schemas.microsoft.com/office/word/2010/wordml" xmlns:w15="http://schemas.microsoft.com/office/word/2012/wordml" xmlns:w16se="http://schemas.microsoft.com/office/word/2015/wordml/symex" xmlns:wpg="http://schemas.microsoft.com/office/word/2010/wordprocessingGroup" xmlns:wpi="http://schemas.microsoft.com/office/word/2010/wordprocessingInk" xmlns:wne="http://schemas.microsoft.com/office/word/2006/wordml" xmlns:wps="http://schemas.microsoft.com/office/word/2010/wordprocessingShape" xmlns:a="http://schemas.openxmlformats.org/drawingml/2006/main" xmlns:pic="http://schemas.openxmlformats.org/drawingml/2006/picture" xmlns:a14="http://schemas.microsoft.com/office/drawing/2010/main" mc:Ignorable="w14 w15 w16se wp14">
+<w:document xmlns:wpc="http://schemas.microsoft.com/office/word/2010/wordprocessingCanvas" xmlns:cx="http://schemas.microsoft.com/office/drawing/2014/chartex" xmlns:cx1="http://schemas.microsoft.com/office/drawing/2015/9/8/chartex" xmlns:mc="http://schemas.openxmlformats.org/markup-compatibility/2006" xmlns:o="urn:schemas-microsoft-com:office:office" xmlns:r="http://schemas.openxmlformats.org/officeDocument/2006/relationships" xmlns:m="http://schemas.openxmlformats.org/officeDocument/2006/math" xmlns:v="urn:schemas-microsoft-com:vml" xmlns:wp14="http://schemas.microsoft.com/office/word/2010/wordprocessingDrawing" xmlns:wp="http://schemas.openxmlformats.org/drawingml/2006/wordprocessingDrawing" xmlns:w10="urn:schemas-microsoft-com:office:word" xmlns:w="http://schemas.openxmlformats.org/wordprocessingml/2006/main" xmlns:w14="http://schemas.microsoft.com/office/word/2010/wordml" xmlns:w15="http://schemas.microsoft.com/office/word/2012/wordml" xmlns:w16se="http://schemas.microsoft.com/office/word/2015/wordml/symex" xmlns:wpg="http://schemas.microsoft.com/office/word/2010/wordprocessingGroup" xmlns:wpi="http://schemas.microsoft.com/office/word/2010/wordprocessingInk" xmlns:wne="http://schemas.microsoft.com/office/word/2006/wordml" xmlns:wps="http://schemas.microsoft.com/office/word/2010/wordprocessingShape" mc:Ignorable="w14 w15 w16se wp14">
   <w:body>
-    <w:p xmlns:wp14="http://schemas.microsoft.com/office/word/2010/wordml" wp14:textId="77777777">
+    <w:p>
       <w:pPr>
         <w:jc w:val="center"/>
         <w:rPr>
@@ -22,7 +22,7 @@
         <w:t>CMPE 462 – PROJECT 2</w:t>
       </w:r>
     </w:p>
-    <w:p xmlns:wp14="http://schemas.microsoft.com/office/word/2010/wordml" wp14:textId="77777777">
+    <w:p>
       <w:pPr>
         <w:jc w:val="center"/>
         <w:rPr>
@@ -41,10 +41,8 @@
         </w:rPr>
         <w:t>Implementing an SVM Classifier</w:t>
       </w:r>
-      <w:bookmarkStart w:name="_GoBack" w:id="0"/>
-      <w:bookmarkEnd w:id="0"/>
-    </w:p>
-    <w:p xmlns:wp14="http://schemas.microsoft.com/office/word/2010/wordml" wp14:textId="77777777">
+    </w:p>
+    <w:p>
       <w:pPr>
         <w:jc w:val="center"/>
         <w:rPr>
@@ -55,7 +53,7 @@
         </w:rPr>
       </w:pPr>
     </w:p>
-    <w:p xmlns:wp14="http://schemas.microsoft.com/office/word/2010/wordml" wp14:textId="77777777">
+    <w:p>
       <w:pPr>
         <w:pStyle w:val="ListParagraph"/>
         <w:numPr>
@@ -88,7 +86,7 @@
         <w:t>2014400051</w:t>
       </w:r>
     </w:p>
-    <w:p xmlns:wp14="http://schemas.microsoft.com/office/word/2010/wordml" wp14:textId="77777777">
+    <w:p>
       <w:pPr>
         <w:pStyle w:val="ListParagraph"/>
         <w:numPr>
@@ -121,7 +119,7 @@
         <w:t>2018400291</w:t>
       </w:r>
     </w:p>
-    <w:p xmlns:wp14="http://schemas.microsoft.com/office/word/2010/wordml" wp14:textId="77777777">
+    <w:p>
       <w:pPr>
         <w:pStyle w:val="ListParagraph"/>
         <w:numPr>
@@ -163,7 +161,7 @@
         <w:t>2019705072</w:t>
       </w:r>
     </w:p>
-    <w:p xmlns:wp14="http://schemas.microsoft.com/office/word/2010/wordml" wp14:textId="77777777">
+    <w:p>
       <w:pPr>
         <w:pStyle w:val="ListParagraph"/>
         <w:jc w:val="both"/>
@@ -175,7 +173,7 @@
         </w:rPr>
       </w:pPr>
     </w:p>
-    <w:p xmlns:wp14="http://schemas.microsoft.com/office/word/2010/wordml" wp14:textId="77777777">
+    <w:p>
       <w:pPr>
         <w:ind w:left="360"/>
         <w:jc w:val="both"/>
@@ -218,7 +216,7 @@
         <w:t>:</w:t>
       </w:r>
     </w:p>
-    <w:p xmlns:wp14="http://schemas.microsoft.com/office/word/2010/wordml" wp14:textId="77777777">
+    <w:p>
       <w:pPr>
         <w:pStyle w:val="ListParagraph"/>
         <w:numPr>
@@ -304,7 +302,7 @@
         <w:t>.</w:t>
       </w:r>
     </w:p>
-    <w:p xmlns:wp14="http://schemas.microsoft.com/office/word/2010/wordml" wp14:textId="77777777">
+    <w:p>
       <w:pPr>
         <w:pStyle w:val="ListParagraph"/>
         <w:numPr>
@@ -349,7 +347,7 @@
         <w:t xml:space="preserve"> file. </w:t>
       </w:r>
     </w:p>
-    <w:p xmlns:wp14="http://schemas.microsoft.com/office/word/2010/wordml" wp14:textId="77777777">
+    <w:p>
       <w:pPr>
         <w:ind w:left="360"/>
         <w:jc w:val="both"/>
@@ -419,7 +417,7 @@
         <w:t xml:space="preserve"> function.</w:t>
       </w:r>
     </w:p>
-    <w:p xmlns:wp14="http://schemas.microsoft.com/office/word/2010/wordml" wp14:textId="77777777">
+    <w:p>
       <w:pPr>
         <w:ind w:left="360"/>
         <w:jc w:val="both"/>
@@ -440,7 +438,7 @@
         <w:t xml:space="preserve">Specify it in the data loading cell. Dot means current working directory. </w:t>
       </w:r>
     </w:p>
-    <w:p xmlns:wp14="http://schemas.microsoft.com/office/word/2010/wordml" wp14:textId="77777777">
+    <w:p>
       <w:pPr>
         <w:ind w:left="360"/>
         <w:jc w:val="both"/>
@@ -452,26 +450,29 @@
         </w:rPr>
       </w:pPr>
       <w:r>
+        <w:rPr>
+          <w:noProof/>
+        </w:rPr>
         <w:drawing>
-          <wp:inline xmlns:wp14="http://schemas.microsoft.com/office/word/2010/wordprocessingDrawing" wp14:editId="62BF05A8" wp14:anchorId="406FF27D">
+          <wp:inline distT="0" distB="0" distL="0" distR="0" wp14:anchorId="406FF27D" wp14:editId="62BF05A8">
             <wp:extent cx="4838698" cy="3800475"/>
             <wp:effectExtent l="0" t="0" r="0" b="9525"/>
-            <wp:docPr id="1984760387" name="Picture 1" title=""/>
+            <wp:docPr id="1984760387" name="Picture 1"/>
             <wp:cNvGraphicFramePr>
-              <a:graphicFrameLocks noChangeAspect="1"/>
+              <a:graphicFrameLocks xmlns:a="http://schemas.openxmlformats.org/drawingml/2006/main" noChangeAspect="1"/>
             </wp:cNvGraphicFramePr>
-            <a:graphic>
+            <a:graphic xmlns:a="http://schemas.openxmlformats.org/drawingml/2006/main">
               <a:graphicData uri="http://schemas.openxmlformats.org/drawingml/2006/picture">
-                <pic:pic>
+                <pic:pic xmlns:pic="http://schemas.openxmlformats.org/drawingml/2006/picture">
                   <pic:nvPicPr>
                     <pic:cNvPr id="0" name="Picture 1"/>
                     <pic:cNvPicPr/>
                   </pic:nvPicPr>
                   <pic:blipFill>
-                    <a:blip r:embed="Rdb6edd689ac94329">
+                    <a:blip r:embed="rId7">
                       <a:extLst>
-                        <a:ext xmlns:a="http://schemas.openxmlformats.org/drawingml/2006/main" uri="{28A0092B-C50C-407E-A947-70E740481C1C}">
-                          <a14:useLocalDpi val="0"/>
+                        <a:ext uri="{28A0092B-C50C-407E-A947-70E740481C1C}">
+                          <a14:useLocalDpi xmlns:a14="http://schemas.microsoft.com/office/drawing/2010/main" val="0"/>
                         </a:ext>
                       </a:extLst>
                     </a:blip>
@@ -480,7 +481,7 @@
                     </a:stretch>
                   </pic:blipFill>
                   <pic:spPr>
-                    <a:xfrm rot="0" flipH="0" flipV="0">
+                    <a:xfrm>
                       <a:off x="0" y="0"/>
                       <a:ext cx="4838698" cy="3800475"/>
                     </a:xfrm>
@@ -495,19 +496,7 @@
         </w:drawing>
       </w:r>
     </w:p>
-    <w:p xmlns:wp14="http://schemas.microsoft.com/office/word/2010/wordml" wp14:textId="77777777">
-      <w:pPr>
-        <w:ind w:left="360"/>
-        <w:jc w:val="both"/>
-        <w:rPr>
-          <w:rFonts w:ascii="Times New Roman" w:hAnsi="Times New Roman" w:cs="Times New Roman"/>
-          <w:bCs/>
-          <w:sz w:val="28"/>
-          <w:szCs w:val="28"/>
-        </w:rPr>
-      </w:pPr>
-    </w:p>
-    <w:p xmlns:wp14="http://schemas.microsoft.com/office/word/2010/wordml" wp14:textId="77777777">
+    <w:p>
       <w:pPr>
         <w:ind w:left="360"/>
         <w:jc w:val="both"/>
@@ -525,6 +514,7 @@
           <w:sz w:val="32"/>
           <w:szCs w:val="32"/>
         </w:rPr>
+        <w:lastRenderedPageBreak/>
         <w:t>INTRODUCTION</w:t>
       </w:r>
       <w:r>
@@ -546,7 +536,7 @@
         <w:t xml:space="preserve"> </w:t>
       </w:r>
     </w:p>
-    <w:p xmlns:wp14="http://schemas.microsoft.com/office/word/2010/wordml" wp14:textId="77777777">
+    <w:p>
       <w:pPr>
         <w:ind w:left="360"/>
         <w:jc w:val="both"/>
@@ -573,7 +563,7 @@
         <w:t>After these implementations, we tried to observe the theory in application, in a given dataset. Finally we investigate the changes in hyperplane when we remove one support vectors and one data point that is not a support vector.</w:t>
       </w:r>
     </w:p>
-    <w:p xmlns:wp14="http://schemas.microsoft.com/office/word/2010/wordml" wp14:textId="77777777">
+    <w:p>
       <w:pPr>
         <w:ind w:left="360"/>
         <w:jc w:val="both"/>
@@ -605,10 +595,7 @@
     </w:p>
     <w:p>
       <w:pPr>
-        <w:pStyle w:val="Normal"/>
-        <w:bidi w:val="0"/>
-        <w:spacing w:before="0" w:beforeAutospacing="off" w:after="160" w:afterAutospacing="off" w:line="259" w:lineRule="auto"/>
-        <w:ind w:left="360" w:right="0"/>
+        <w:ind w:left="360"/>
         <w:jc w:val="both"/>
         <w:rPr>
           <w:rFonts w:ascii="Times New Roman" w:hAnsi="Times New Roman" w:cs="Times New Roman"/>
@@ -630,18 +617,24 @@
           <w:sz w:val="28"/>
           <w:szCs w:val="28"/>
         </w:rPr>
-        <w:t xml:space="preserve">hanks to the software package </w:t>
-      </w:r>
-      <w:proofErr w:type="gramStart"/>
-      <w:r>
-        <w:rPr>
-          <w:rFonts w:ascii="Times New Roman" w:hAnsi="Times New Roman" w:cs="Times New Roman"/>
-          <w:sz w:val="28"/>
-          <w:szCs w:val="28"/>
-        </w:rPr>
-        <w:t>LIBSVM, and</w:t>
-      </w:r>
-      <w:proofErr w:type="gramEnd"/>
+        <w:t xml:space="preserve">hanks to the software package LIBSVM, and </w:t>
+      </w:r>
+      <w:r>
+        <w:rPr>
+          <w:rFonts w:ascii="Times New Roman" w:hAnsi="Times New Roman" w:cs="Times New Roman"/>
+          <w:sz w:val="28"/>
+          <w:szCs w:val="28"/>
+        </w:rPr>
+        <w:t xml:space="preserve">have </w:t>
+      </w:r>
+      <w:r>
+        <w:rPr>
+          <w:rFonts w:ascii="Times New Roman" w:hAnsi="Times New Roman" w:cs="Times New Roman"/>
+          <w:sz w:val="28"/>
+          <w:szCs w:val="28"/>
+        </w:rPr>
+        <w:t>got the following train and test classification accuracies for the given data.</w:t>
+      </w:r>
       <w:r>
         <w:rPr>
           <w:rFonts w:ascii="Times New Roman" w:hAnsi="Times New Roman" w:cs="Times New Roman"/>
@@ -656,41 +649,15 @@
           <w:sz w:val="28"/>
           <w:szCs w:val="28"/>
         </w:rPr>
-        <w:t xml:space="preserve">have </w:t>
-      </w:r>
-      <w:r>
-        <w:rPr>
-          <w:rFonts w:ascii="Times New Roman" w:hAnsi="Times New Roman" w:cs="Times New Roman"/>
-          <w:sz w:val="28"/>
-          <w:szCs w:val="28"/>
-        </w:rPr>
-        <w:t>got the following train and test classification accuracies for the given data.</w:t>
-      </w:r>
-      <w:r>
-        <w:rPr>
-          <w:rFonts w:ascii="Times New Roman" w:hAnsi="Times New Roman" w:cs="Times New Roman"/>
-          <w:sz w:val="28"/>
-          <w:szCs w:val="28"/>
-        </w:rPr>
-        <w:t xml:space="preserve"> In order to get hard-margin </w:t>
-      </w:r>
-      <w:proofErr w:type="gramStart"/>
-      <w:r>
-        <w:rPr>
-          <w:rFonts w:ascii="Times New Roman" w:hAnsi="Times New Roman" w:cs="Times New Roman"/>
-          <w:sz w:val="28"/>
-          <w:szCs w:val="28"/>
-        </w:rPr>
-        <w:t>SVM ,</w:t>
-      </w:r>
-      <w:proofErr w:type="gramEnd"/>
-      <w:r>
-        <w:rPr>
-          <w:rFonts w:ascii="Times New Roman" w:hAnsi="Times New Roman" w:cs="Times New Roman"/>
-          <w:sz w:val="28"/>
-          <w:szCs w:val="28"/>
-        </w:rPr>
-        <w:t xml:space="preserve"> we choose large C which is 100000000 t</w:t>
+        <w:t>In order to get hard-margin SVM</w:t>
+      </w:r>
+      <w:r>
+        <w:rPr>
+          <w:rFonts w:ascii="Times New Roman" w:hAnsi="Times New Roman" w:cs="Times New Roman"/>
+          <w:sz w:val="28"/>
+          <w:szCs w:val="28"/>
+        </w:rPr>
+        <w:t>, we choose large C which is 100000000 t</w:t>
       </w:r>
       <w:r>
         <w:rPr>
@@ -726,11 +693,9 @@
       </w:r>
       <w:r>
         <w:rPr>
-          <w:rFonts w:ascii="Times New Roman" w:hAnsi="Times New Roman" w:eastAsia="Times New Roman" w:cs="Times New Roman"/>
-          <w:noProof w:val="0"/>
-          <w:sz w:val="28"/>
-          <w:szCs w:val="28"/>
-          <w:lang w:val="en-US"/>
+          <w:rFonts w:ascii="Times New Roman" w:eastAsia="Times New Roman" w:hAnsi="Times New Roman" w:cs="Times New Roman"/>
+          <w:sz w:val="28"/>
+          <w:szCs w:val="28"/>
         </w:rPr>
         <w:t xml:space="preserve">hen we increase the value of C further after it is </w:t>
       </w:r>
@@ -748,28 +713,26 @@
           <w:sz w:val="28"/>
           <w:szCs w:val="28"/>
         </w:rPr>
-        <w:t xml:space="preserve">, Train and test classification accuracy do not change. </w:t>
-      </w:r>
-      <w:proofErr w:type="gramStart"/>
-      <w:r>
-        <w:rPr>
-          <w:rFonts w:ascii="Times New Roman" w:hAnsi="Times New Roman" w:cs="Times New Roman"/>
-          <w:sz w:val="28"/>
-          <w:szCs w:val="28"/>
-        </w:rPr>
-        <w:t>Thus ,</w:t>
-      </w:r>
-      <w:proofErr w:type="gramEnd"/>
-      <w:r>
-        <w:rPr>
-          <w:rFonts w:ascii="Times New Roman" w:hAnsi="Times New Roman" w:cs="Times New Roman"/>
-          <w:sz w:val="28"/>
-          <w:szCs w:val="28"/>
-        </w:rPr>
-        <w:t xml:space="preserve"> We get hard-margin SVM.</w:t>
-      </w:r>
-    </w:p>
-    <w:p xmlns:wp14="http://schemas.microsoft.com/office/word/2010/wordml" wp14:textId="77777777">
+        <w:t>, Train and test classificati</w:t>
+      </w:r>
+      <w:r>
+        <w:rPr>
+          <w:rFonts w:ascii="Times New Roman" w:hAnsi="Times New Roman" w:cs="Times New Roman"/>
+          <w:sz w:val="28"/>
+          <w:szCs w:val="28"/>
+        </w:rPr>
+        <w:t>on accuracy do not change. Thus, w</w:t>
+      </w:r>
+      <w:r>
+        <w:rPr>
+          <w:rFonts w:ascii="Times New Roman" w:hAnsi="Times New Roman" w:cs="Times New Roman"/>
+          <w:sz w:val="28"/>
+          <w:szCs w:val="28"/>
+        </w:rPr>
+        <w:t>e get hard-margin SVM.</w:t>
+      </w:r>
+    </w:p>
+    <w:p>
       <w:pPr>
         <w:ind w:left="360"/>
         <w:jc w:val="both"/>
@@ -780,26 +743,29 @@
         </w:rPr>
       </w:pPr>
       <w:r>
+        <w:rPr>
+          <w:noProof/>
+        </w:rPr>
         <w:drawing>
-          <wp:inline xmlns:wp14="http://schemas.microsoft.com/office/word/2010/wordprocessingDrawing" wp14:editId="26C0E9D0" wp14:anchorId="1645AC19">
+          <wp:inline distT="0" distB="0" distL="0" distR="0" wp14:anchorId="1645AC19" wp14:editId="26C0E9D0">
             <wp:extent cx="4086225" cy="609600"/>
             <wp:effectExtent l="0" t="0" r="9525" b="0"/>
-            <wp:docPr id="49009605" name="Picture 2" title=""/>
+            <wp:docPr id="49009605" name="Picture 2"/>
             <wp:cNvGraphicFramePr>
-              <a:graphicFrameLocks noChangeAspect="1"/>
+              <a:graphicFrameLocks xmlns:a="http://schemas.openxmlformats.org/drawingml/2006/main" noChangeAspect="1"/>
             </wp:cNvGraphicFramePr>
-            <a:graphic>
+            <a:graphic xmlns:a="http://schemas.openxmlformats.org/drawingml/2006/main">
               <a:graphicData uri="http://schemas.openxmlformats.org/drawingml/2006/picture">
-                <pic:pic>
+                <pic:pic xmlns:pic="http://schemas.openxmlformats.org/drawingml/2006/picture">
                   <pic:nvPicPr>
                     <pic:cNvPr id="0" name="Picture 2"/>
                     <pic:cNvPicPr/>
                   </pic:nvPicPr>
                   <pic:blipFill>
-                    <a:blip r:embed="Rd09074b7a7074cbc">
+                    <a:blip r:embed="rId8">
                       <a:extLst>
-                        <a:ext xmlns:a="http://schemas.openxmlformats.org/drawingml/2006/main" uri="{28A0092B-C50C-407E-A947-70E740481C1C}">
-                          <a14:useLocalDpi val="0"/>
+                        <a:ext uri="{28A0092B-C50C-407E-A947-70E740481C1C}">
+                          <a14:useLocalDpi xmlns:a14="http://schemas.microsoft.com/office/drawing/2010/main" val="0"/>
                         </a:ext>
                       </a:extLst>
                     </a:blip>
@@ -808,7 +774,7 @@
                     </a:stretch>
                   </pic:blipFill>
                   <pic:spPr>
-                    <a:xfrm rot="0" flipH="0" flipV="0">
+                    <a:xfrm>
                       <a:off x="0" y="0"/>
                       <a:ext cx="4086225" cy="609600"/>
                     </a:xfrm>
@@ -823,7 +789,7 @@
         </w:drawing>
       </w:r>
     </w:p>
-    <w:p xmlns:wp14="http://schemas.microsoft.com/office/word/2010/wordml" wp14:textId="77777777">
+    <w:p>
       <w:pPr>
         <w:ind w:left="360"/>
         <w:jc w:val="both"/>
@@ -898,17 +864,17 @@
         <w:t xml:space="preserve">ata points in training dataset may be hard to decide classify and in test dataset may be easy to decide classify.  </w:t>
       </w:r>
     </w:p>
-    <w:p xmlns:wp14="http://schemas.microsoft.com/office/word/2010/wordml" wp14:textId="77777777">
-      <w:pPr>
-        <w:jc w:val="both"/>
-        <w:rPr>
-          <w:rFonts w:ascii="Times New Roman" w:hAnsi="Times New Roman" w:cs="Times New Roman"/>
-          <w:sz w:val="28"/>
-          <w:szCs w:val="28"/>
-        </w:rPr>
-      </w:pPr>
-    </w:p>
-    <w:p xmlns:wp14="http://schemas.microsoft.com/office/word/2010/wordml" wp14:textId="77777777">
+    <w:p>
+      <w:pPr>
+        <w:jc w:val="both"/>
+        <w:rPr>
+          <w:rFonts w:ascii="Times New Roman" w:hAnsi="Times New Roman" w:cs="Times New Roman"/>
+          <w:sz w:val="28"/>
+          <w:szCs w:val="28"/>
+        </w:rPr>
+      </w:pPr>
+    </w:p>
+    <w:p>
       <w:pPr>
         <w:ind w:left="360"/>
         <w:jc w:val="both"/>
@@ -947,7 +913,7 @@
         <w:t xml:space="preserve"> </w:t>
       </w:r>
     </w:p>
-    <w:p xmlns:wp14="http://schemas.microsoft.com/office/word/2010/wordml" wp14:textId="60C6FB43">
+    <w:p>
       <w:pPr>
         <w:ind w:left="360"/>
         <w:jc w:val="both"/>
@@ -987,25 +953,7 @@
           <w:sz w:val="28"/>
           <w:szCs w:val="28"/>
         </w:rPr>
-        <w:t xml:space="preserve">kernel </w:t>
-      </w:r>
-      <w:proofErr w:type="gramStart"/>
-      <w:r>
-        <w:rPr>
-          <w:rFonts w:ascii="Times New Roman" w:hAnsi="Times New Roman" w:cs="Times New Roman"/>
-          <w:sz w:val="28"/>
-          <w:szCs w:val="28"/>
-        </w:rPr>
-        <w:t>fixed, and</w:t>
-      </w:r>
-      <w:proofErr w:type="gramEnd"/>
-      <w:r>
-        <w:rPr>
-          <w:rFonts w:ascii="Times New Roman" w:hAnsi="Times New Roman" w:cs="Times New Roman"/>
-          <w:sz w:val="28"/>
-          <w:szCs w:val="28"/>
-        </w:rPr>
-        <w:t xml:space="preserve"> try different C-values. Also, when we keep </w:t>
+        <w:t xml:space="preserve">kernel fixed, and try different C-values. Also, when we keep </w:t>
       </w:r>
       <w:r>
         <w:rPr>
@@ -1024,7 +972,62 @@
         <w:t>C-values, and try different kernel functions.</w:t>
       </w:r>
     </w:p>
-    <w:p xmlns:wp14="http://schemas.microsoft.com/office/word/2010/wordml" wp14:textId="77777777">
+    <w:p>
+      <w:pPr>
+        <w:ind w:left="360"/>
+        <w:jc w:val="both"/>
+        <w:rPr>
+          <w:rFonts w:ascii="Times New Roman" w:hAnsi="Times New Roman" w:cs="Times New Roman"/>
+          <w:sz w:val="28"/>
+          <w:szCs w:val="28"/>
+        </w:rPr>
+      </w:pPr>
+    </w:p>
+    <w:p>
+      <w:pPr>
+        <w:ind w:left="360"/>
+        <w:jc w:val="both"/>
+        <w:rPr>
+          <w:rFonts w:ascii="Times New Roman" w:hAnsi="Times New Roman" w:cs="Times New Roman"/>
+          <w:sz w:val="28"/>
+          <w:szCs w:val="28"/>
+        </w:rPr>
+      </w:pPr>
+    </w:p>
+    <w:p>
+      <w:pPr>
+        <w:ind w:left="360"/>
+        <w:jc w:val="both"/>
+        <w:rPr>
+          <w:rFonts w:ascii="Times New Roman" w:hAnsi="Times New Roman" w:cs="Times New Roman"/>
+          <w:sz w:val="28"/>
+          <w:szCs w:val="28"/>
+        </w:rPr>
+      </w:pPr>
+    </w:p>
+    <w:p>
+      <w:pPr>
+        <w:ind w:left="360"/>
+        <w:jc w:val="both"/>
+        <w:rPr>
+          <w:rFonts w:ascii="Times New Roman" w:hAnsi="Times New Roman" w:cs="Times New Roman"/>
+          <w:sz w:val="28"/>
+          <w:szCs w:val="28"/>
+        </w:rPr>
+      </w:pPr>
+    </w:p>
+    <w:p>
+      <w:pPr>
+        <w:ind w:left="360"/>
+        <w:jc w:val="both"/>
+        <w:rPr>
+          <w:rFonts w:ascii="Times New Roman" w:hAnsi="Times New Roman" w:cs="Times New Roman"/>
+          <w:sz w:val="28"/>
+          <w:szCs w:val="28"/>
+        </w:rPr>
+      </w:pPr>
+    </w:p>
+    <w:p>
       <w:pPr>
         <w:ind w:left="360"/>
         <w:jc w:val="both"/>
@@ -1040,6 +1043,7 @@
           <w:sz w:val="32"/>
           <w:szCs w:val="32"/>
         </w:rPr>
+        <w:lastRenderedPageBreak/>
         <w:t>Part 1: Fixed Kernel</w:t>
       </w:r>
       <w:r>
@@ -1059,7 +1063,7 @@
         <w:t>, Different C-Values</w:t>
       </w:r>
     </w:p>
-    <w:p xmlns:wp14="http://schemas.microsoft.com/office/word/2010/wordml" wp14:textId="77777777">
+    <w:p>
       <w:pPr>
         <w:ind w:left="360"/>
         <w:jc w:val="both"/>
@@ -1110,7 +1114,7 @@
         <w:t xml:space="preserve">. </w:t>
       </w:r>
     </w:p>
-    <w:p xmlns:wp14="http://schemas.microsoft.com/office/word/2010/wordml" wp14:textId="77777777">
+    <w:p>
       <w:pPr>
         <w:pStyle w:val="ListParagraph"/>
         <w:numPr>
@@ -1133,7 +1137,7 @@
         <w:t>Kernel function: Radial Basis Function</w:t>
       </w:r>
     </w:p>
-    <w:p xmlns:wp14="http://schemas.microsoft.com/office/word/2010/wordml" wp14:textId="77777777">
+    <w:p>
       <w:pPr>
         <w:pStyle w:val="ListParagraph"/>
         <w:jc w:val="both"/>
@@ -1144,32 +1148,35 @@
         </w:rPr>
       </w:pPr>
     </w:p>
-    <w:p xmlns:wp14="http://schemas.microsoft.com/office/word/2010/wordml" wp14:textId="3CACD9D6">
+    <w:p>
       <w:pPr>
         <w:pStyle w:val="ListParagraph"/>
         <w:jc w:val="both"/>
       </w:pPr>
       <w:r>
+        <w:rPr>
+          <w:noProof/>
+        </w:rPr>
         <w:drawing>
-          <wp:inline xmlns:wp14="http://schemas.microsoft.com/office/word/2010/wordprocessingDrawing" wp14:editId="23B79525" wp14:anchorId="78D54F98">
+          <wp:inline distT="0" distB="0" distL="0" distR="0" wp14:anchorId="78D54F98" wp14:editId="23B79525">
             <wp:extent cx="5476875" cy="1238250"/>
             <wp:effectExtent l="0" t="0" r="0" b="0"/>
-            <wp:docPr id="72138809" name="" title=""/>
+            <wp:docPr id="72138809" name="Picture 72138809"/>
             <wp:cNvGraphicFramePr>
-              <a:graphicFrameLocks noChangeAspect="1"/>
+              <a:graphicFrameLocks xmlns:a="http://schemas.openxmlformats.org/drawingml/2006/main" noChangeAspect="1"/>
             </wp:cNvGraphicFramePr>
-            <a:graphic>
+            <a:graphic xmlns:a="http://schemas.openxmlformats.org/drawingml/2006/main">
               <a:graphicData uri="http://schemas.openxmlformats.org/drawingml/2006/picture">
-                <pic:pic>
+                <pic:pic xmlns:pic="http://schemas.openxmlformats.org/drawingml/2006/picture">
                   <pic:nvPicPr>
                     <pic:cNvPr id="0" name=""/>
                     <pic:cNvPicPr/>
                   </pic:nvPicPr>
                   <pic:blipFill>
-                    <a:blip r:embed="Rd574ceeb789943f5">
+                    <a:blip r:embed="rId9">
                       <a:extLst>
-                        <a:ext xmlns:a="http://schemas.openxmlformats.org/drawingml/2006/main" uri="{28A0092B-C50C-407E-A947-70E740481C1C}">
-                          <a14:useLocalDpi val="0"/>
+                        <a:ext uri="{28A0092B-C50C-407E-A947-70E740481C1C}">
+                          <a14:useLocalDpi xmlns:a14="http://schemas.microsoft.com/office/drawing/2010/main" val="0"/>
                         </a:ext>
                       </a:extLst>
                     </a:blip>
@@ -1193,7 +1200,7 @@
         </w:drawing>
       </w:r>
     </w:p>
-    <w:p xmlns:wp14="http://schemas.microsoft.com/office/word/2010/wordml" wp14:textId="77777777">
+    <w:p>
       <w:pPr>
         <w:pStyle w:val="ListParagraph"/>
         <w:jc w:val="both"/>
@@ -1204,33 +1211,23 @@
         </w:rPr>
       </w:pPr>
     </w:p>
-    <w:p xmlns:wp14="http://schemas.microsoft.com/office/word/2010/wordml" wp14:textId="2F5E1E67">
-      <w:pPr>
-        <w:pStyle w:val="Normal"/>
-        <w:spacing w:before="0" w:beforeAutospacing="off" w:after="160" w:afterAutospacing="off" w:line="259" w:lineRule="auto"/>
-        <w:ind w:left="360" w:right="0"/>
-        <w:jc w:val="both"/>
-        <w:rPr>
-          <w:rFonts w:ascii="Times New Roman" w:hAnsi="Times New Roman" w:cs="Times New Roman"/>
-          <w:sz w:val="28"/>
-          <w:szCs w:val="28"/>
-        </w:rPr>
-      </w:pPr>
-      <w:r>
-        <w:rPr>
-          <w:rFonts w:ascii="Times New Roman" w:hAnsi="Times New Roman" w:cs="Times New Roman"/>
-          <w:sz w:val="28"/>
-          <w:szCs w:val="28"/>
-        </w:rPr>
-        <w:t xml:space="preserve">For the </w:t>
-      </w:r>
-      <w:r>
-        <w:rPr>
-          <w:rFonts w:ascii="Times New Roman" w:hAnsi="Times New Roman" w:cs="Times New Roman"/>
-          <w:sz w:val="28"/>
-          <w:szCs w:val="28"/>
-        </w:rPr>
-        <w:t>kernel</w:t>
+    <w:p>
+      <w:pPr>
+        <w:ind w:left="360"/>
+        <w:jc w:val="both"/>
+        <w:rPr>
+          <w:rFonts w:ascii="Times New Roman" w:hAnsi="Times New Roman" w:cs="Times New Roman"/>
+          <w:sz w:val="28"/>
+          <w:szCs w:val="28"/>
+        </w:rPr>
+      </w:pPr>
+      <w:r>
+        <w:rPr>
+          <w:rFonts w:ascii="Times New Roman" w:hAnsi="Times New Roman" w:cs="Times New Roman"/>
+          <w:sz w:val="28"/>
+          <w:szCs w:val="28"/>
+        </w:rPr>
+        <w:t>For the kernel</w:t>
       </w:r>
       <w:r>
         <w:rPr>
@@ -1246,18 +1243,8 @@
           <w:sz w:val="28"/>
           <w:szCs w:val="28"/>
         </w:rPr>
-        <w:t xml:space="preserve"> radial basis function, we observe that when C value increases, train accuracies </w:t>
-      </w:r>
-      <w:proofErr w:type="gramStart"/>
-      <w:r>
-        <w:rPr>
-          <w:rFonts w:ascii="Times New Roman" w:hAnsi="Times New Roman" w:cs="Times New Roman"/>
-          <w:sz w:val="28"/>
-          <w:szCs w:val="28"/>
-        </w:rPr>
-        <w:t>increase</w:t>
-      </w:r>
-      <w:proofErr w:type="gramEnd"/>
+        <w:t xml:space="preserve"> radial basis function, we observe that when C value increases, train accuracies increase</w:t>
+      </w:r>
       <w:r>
         <w:rPr>
           <w:rFonts w:ascii="Times New Roman" w:hAnsi="Times New Roman" w:cs="Times New Roman"/>
@@ -1412,11 +1399,9 @@
       </w:r>
       <w:r>
         <w:rPr>
-          <w:rFonts w:ascii="Times New Roman" w:hAnsi="Times New Roman" w:eastAsia="Times New Roman" w:cs="Times New Roman"/>
-          <w:noProof w:val="0"/>
-          <w:sz w:val="28"/>
-          <w:szCs w:val="28"/>
-          <w:lang w:val="en-US"/>
+          <w:rFonts w:ascii="Times New Roman" w:eastAsia="Times New Roman" w:hAnsi="Times New Roman" w:cs="Times New Roman"/>
+          <w:sz w:val="28"/>
+          <w:szCs w:val="28"/>
         </w:rPr>
         <w:t xml:space="preserve">hen we increase the value of C further after it is </w:t>
       </w:r>
@@ -1434,59 +1419,31 @@
           <w:sz w:val="28"/>
           <w:szCs w:val="28"/>
         </w:rPr>
-        <w:t xml:space="preserve">, training and test </w:t>
-      </w:r>
-      <w:proofErr w:type="gramStart"/>
-      <w:r>
-        <w:rPr>
-          <w:rFonts w:ascii="Times New Roman" w:hAnsi="Times New Roman" w:cs="Times New Roman"/>
-          <w:sz w:val="28"/>
-          <w:szCs w:val="28"/>
-        </w:rPr>
-        <w:t>accuracy  do</w:t>
-      </w:r>
-      <w:proofErr w:type="gramEnd"/>
-      <w:r>
-        <w:rPr>
-          <w:rFonts w:ascii="Times New Roman" w:hAnsi="Times New Roman" w:cs="Times New Roman"/>
-          <w:sz w:val="28"/>
-          <w:szCs w:val="28"/>
-        </w:rPr>
-        <w:t xml:space="preserve"> not change. Thus</w:t>
-      </w:r>
-      <w:r>
-        <w:rPr>
-          <w:rFonts w:ascii="Times New Roman" w:hAnsi="Times New Roman" w:cs="Times New Roman"/>
-          <w:sz w:val="28"/>
-          <w:szCs w:val="28"/>
-        </w:rPr>
-        <w:t xml:space="preserve">, We can easily say that value of </w:t>
-      </w:r>
-      <w:proofErr w:type="gramStart"/>
-      <w:r>
-        <w:rPr>
-          <w:rFonts w:ascii="Times New Roman" w:hAnsi="Times New Roman" w:cs="Times New Roman"/>
-          <w:sz w:val="28"/>
-          <w:szCs w:val="28"/>
-        </w:rPr>
-        <w:t>C at</w:t>
-      </w:r>
-      <w:proofErr w:type="gramEnd"/>
-      <w:r>
-        <w:rPr>
-          <w:rFonts w:ascii="Times New Roman" w:hAnsi="Times New Roman" w:cs="Times New Roman"/>
-          <w:sz w:val="28"/>
-          <w:szCs w:val="28"/>
-        </w:rPr>
-        <w:t xml:space="preserve"> </w:t>
-      </w:r>
-      <w:r>
-        <w:rPr>
-          <w:rFonts w:ascii="Times New Roman" w:hAnsi="Times New Roman" w:cs="Times New Roman"/>
-          <w:sz w:val="28"/>
-          <w:szCs w:val="28"/>
-        </w:rPr>
-        <w:t>10</w:t>
+        <w:t xml:space="preserve">, training and test accuracy </w:t>
+      </w:r>
+      <w:r>
+        <w:rPr>
+          <w:rFonts w:ascii="Times New Roman" w:hAnsi="Times New Roman" w:cs="Times New Roman"/>
+          <w:sz w:val="28"/>
+          <w:szCs w:val="28"/>
+        </w:rPr>
+        <w:t>do not change. Thus</w:t>
+      </w:r>
+      <w:r>
+        <w:rPr>
+          <w:rFonts w:ascii="Times New Roman" w:hAnsi="Times New Roman" w:cs="Times New Roman"/>
+          <w:sz w:val="28"/>
+          <w:szCs w:val="28"/>
+        </w:rPr>
+        <w:t>, w</w:t>
+      </w:r>
+      <w:r>
+        <w:rPr>
+          <w:rFonts w:ascii="Times New Roman" w:hAnsi="Times New Roman" w:cs="Times New Roman"/>
+          <w:sz w:val="28"/>
+          <w:szCs w:val="28"/>
+        </w:rPr>
+        <w:t>e can easily say that value of C at 10</w:t>
       </w:r>
       <w:r>
         <w:rPr>
@@ -1510,10 +1467,18 @@
           <w:sz w:val="28"/>
           <w:szCs w:val="28"/>
         </w:rPr>
-        <w:t xml:space="preserve"> We get hard-margin SVM.</w:t>
-      </w:r>
-    </w:p>
-    <w:p xmlns:wp14="http://schemas.microsoft.com/office/word/2010/wordml" wp14:textId="77777777">
+        <w:t xml:space="preserve"> w</w:t>
+      </w:r>
+      <w:r>
+        <w:rPr>
+          <w:rFonts w:ascii="Times New Roman" w:hAnsi="Times New Roman" w:cs="Times New Roman"/>
+          <w:sz w:val="28"/>
+          <w:szCs w:val="28"/>
+        </w:rPr>
+        <w:t>e get hard-margin SVM.</w:t>
+      </w:r>
+    </w:p>
+    <w:p>
       <w:pPr>
         <w:pStyle w:val="ListParagraph"/>
         <w:numPr>
@@ -1536,7 +1501,7 @@
         <w:t>Kernel function: Quadratic Polynomial Function</w:t>
       </w:r>
     </w:p>
-    <w:p xmlns:wp14="http://schemas.microsoft.com/office/word/2010/wordml" wp14:textId="77777777">
+    <w:p>
       <w:pPr>
         <w:pStyle w:val="ListParagraph"/>
         <w:jc w:val="both"/>
@@ -1547,32 +1512,35 @@
         </w:rPr>
       </w:pPr>
     </w:p>
-    <w:p xmlns:wp14="http://schemas.microsoft.com/office/word/2010/wordml" wp14:textId="5850C1B6">
+    <w:p>
       <w:pPr>
         <w:pStyle w:val="ListParagraph"/>
         <w:jc w:val="both"/>
       </w:pPr>
       <w:r>
+        <w:rPr>
+          <w:noProof/>
+        </w:rPr>
         <w:drawing>
-          <wp:inline xmlns:wp14="http://schemas.microsoft.com/office/word/2010/wordprocessingDrawing" wp14:editId="27FC65CB" wp14:anchorId="5D6F14F5">
+          <wp:inline distT="0" distB="0" distL="0" distR="0" wp14:anchorId="5D6F14F5" wp14:editId="27FC65CB">
             <wp:extent cx="5495925" cy="1214341"/>
             <wp:effectExtent l="0" t="0" r="0" b="0"/>
-            <wp:docPr id="552651737" name="" title=""/>
+            <wp:docPr id="552651737" name="Picture 552651737"/>
             <wp:cNvGraphicFramePr>
-              <a:graphicFrameLocks noChangeAspect="1"/>
+              <a:graphicFrameLocks xmlns:a="http://schemas.openxmlformats.org/drawingml/2006/main" noChangeAspect="1"/>
             </wp:cNvGraphicFramePr>
-            <a:graphic>
+            <a:graphic xmlns:a="http://schemas.openxmlformats.org/drawingml/2006/main">
               <a:graphicData uri="http://schemas.openxmlformats.org/drawingml/2006/picture">
-                <pic:pic>
+                <pic:pic xmlns:pic="http://schemas.openxmlformats.org/drawingml/2006/picture">
                   <pic:nvPicPr>
                     <pic:cNvPr id="0" name=""/>
                     <pic:cNvPicPr/>
                   </pic:nvPicPr>
                   <pic:blipFill>
-                    <a:blip r:embed="R7ae76242720344c5">
+                    <a:blip r:embed="rId10">
                       <a:extLst>
-                        <a:ext xmlns:a="http://schemas.openxmlformats.org/drawingml/2006/main" uri="{28A0092B-C50C-407E-A947-70E740481C1C}">
-                          <a14:useLocalDpi val="0"/>
+                        <a:ext uri="{28A0092B-C50C-407E-A947-70E740481C1C}">
+                          <a14:useLocalDpi xmlns:a14="http://schemas.microsoft.com/office/drawing/2010/main" val="0"/>
                         </a:ext>
                       </a:extLst>
                     </a:blip>
@@ -1596,7 +1564,7 @@
         </w:drawing>
       </w:r>
     </w:p>
-    <w:p xmlns:wp14="http://schemas.microsoft.com/office/word/2010/wordml" wp14:textId="77777777">
+    <w:p>
       <w:pPr>
         <w:pStyle w:val="ListParagraph"/>
         <w:jc w:val="both"/>
@@ -1607,11 +1575,9 @@
         </w:rPr>
       </w:pPr>
     </w:p>
-    <w:p xmlns:wp14="http://schemas.microsoft.com/office/word/2010/wordml" wp14:textId="6A434655">
-      <w:pPr>
-        <w:pStyle w:val="Normal"/>
-        <w:spacing w:before="0" w:beforeAutospacing="off" w:after="160" w:afterAutospacing="off" w:line="259" w:lineRule="auto"/>
-        <w:ind w:left="360" w:right="0"/>
+    <w:p>
+      <w:pPr>
+        <w:ind w:left="360"/>
         <w:jc w:val="both"/>
         <w:rPr>
           <w:rFonts w:ascii="Times New Roman" w:hAnsi="Times New Roman" w:cs="Times New Roman"/>
@@ -1641,15 +1607,7 @@
           <w:sz w:val="28"/>
           <w:szCs w:val="28"/>
         </w:rPr>
-        <w:t xml:space="preserve"> </w:t>
-      </w:r>
-      <w:r>
-        <w:rPr>
-          <w:rFonts w:ascii="Times New Roman" w:hAnsi="Times New Roman" w:cs="Times New Roman"/>
-          <w:sz w:val="28"/>
-          <w:szCs w:val="28"/>
-        </w:rPr>
-        <w:t>quadratic polynomial</w:t>
+        <w:t xml:space="preserve"> quadratic polynomial</w:t>
       </w:r>
       <w:r>
         <w:rPr>
@@ -1665,18 +1623,8 @@
           <w:sz w:val="28"/>
           <w:szCs w:val="28"/>
         </w:rPr>
-        <w:t xml:space="preserve"> function, we observe that when C value increases, train accuracies </w:t>
-      </w:r>
-      <w:proofErr w:type="gramStart"/>
-      <w:r>
-        <w:rPr>
-          <w:rFonts w:ascii="Times New Roman" w:hAnsi="Times New Roman" w:cs="Times New Roman"/>
-          <w:sz w:val="28"/>
-          <w:szCs w:val="28"/>
-        </w:rPr>
-        <w:t>increase</w:t>
-      </w:r>
-      <w:proofErr w:type="gramEnd"/>
+        <w:t xml:space="preserve"> function, we observe that when C value increases, train accuracies increase</w:t>
+      </w:r>
       <w:r>
         <w:rPr>
           <w:rFonts w:ascii="Times New Roman" w:hAnsi="Times New Roman" w:cs="Times New Roman"/>
@@ -1743,11 +1691,9 @@
       </w:r>
       <w:r>
         <w:rPr>
-          <w:rFonts w:ascii="Times New Roman" w:hAnsi="Times New Roman" w:eastAsia="Times New Roman" w:cs="Times New Roman"/>
-          <w:noProof w:val="0"/>
-          <w:sz w:val="28"/>
-          <w:szCs w:val="28"/>
-          <w:lang w:val="en-US"/>
+          <w:rFonts w:ascii="Times New Roman" w:eastAsia="Times New Roman" w:hAnsi="Times New Roman" w:cs="Times New Roman"/>
+          <w:sz w:val="28"/>
+          <w:szCs w:val="28"/>
         </w:rPr>
         <w:t xml:space="preserve">hen we increase the value of C further after it is </w:t>
       </w:r>
@@ -1757,51 +1703,23 @@
           <w:sz w:val="28"/>
           <w:szCs w:val="28"/>
         </w:rPr>
-        <w:t xml:space="preserve">10000, training and test </w:t>
-      </w:r>
-      <w:proofErr w:type="gramStart"/>
-      <w:r>
-        <w:rPr>
-          <w:rFonts w:ascii="Times New Roman" w:hAnsi="Times New Roman" w:cs="Times New Roman"/>
-          <w:sz w:val="28"/>
-          <w:szCs w:val="28"/>
-        </w:rPr>
-        <w:t>accuracy  do</w:t>
-      </w:r>
-      <w:proofErr w:type="gramEnd"/>
-      <w:r>
-        <w:rPr>
-          <w:rFonts w:ascii="Times New Roman" w:hAnsi="Times New Roman" w:cs="Times New Roman"/>
-          <w:sz w:val="28"/>
-          <w:szCs w:val="28"/>
-        </w:rPr>
-        <w:t xml:space="preserve"> not change. Thus, We can easily say that value of </w:t>
-      </w:r>
-      <w:proofErr w:type="gramStart"/>
-      <w:r>
-        <w:rPr>
-          <w:rFonts w:ascii="Times New Roman" w:hAnsi="Times New Roman" w:cs="Times New Roman"/>
-          <w:sz w:val="28"/>
-          <w:szCs w:val="28"/>
-        </w:rPr>
-        <w:t>C at</w:t>
-      </w:r>
-      <w:proofErr w:type="gramEnd"/>
-      <w:r>
-        <w:rPr>
-          <w:rFonts w:ascii="Times New Roman" w:hAnsi="Times New Roman" w:cs="Times New Roman"/>
-          <w:sz w:val="28"/>
-          <w:szCs w:val="28"/>
-        </w:rPr>
-        <w:t xml:space="preserve"> </w:t>
-      </w:r>
-      <w:r>
-        <w:rPr>
-          <w:rFonts w:ascii="Times New Roman" w:hAnsi="Times New Roman" w:cs="Times New Roman"/>
-          <w:sz w:val="28"/>
-          <w:szCs w:val="28"/>
-        </w:rPr>
-        <w:t>100</w:t>
+        <w:t>10</w:t>
+      </w:r>
+      <w:r>
+        <w:rPr>
+          <w:rFonts w:ascii="Times New Roman" w:hAnsi="Times New Roman" w:cs="Times New Roman"/>
+          <w:sz w:val="28"/>
+          <w:szCs w:val="28"/>
+        </w:rPr>
+        <w:t>000, training and test accuracy do not change. Thus, w</w:t>
+      </w:r>
+      <w:r>
+        <w:rPr>
+          <w:rFonts w:ascii="Times New Roman" w:hAnsi="Times New Roman" w:cs="Times New Roman"/>
+          <w:sz w:val="28"/>
+          <w:szCs w:val="28"/>
+        </w:rPr>
+        <w:t>e can easily say that value of C at 100</w:t>
       </w:r>
       <w:r>
         <w:rPr>
@@ -1817,40 +1735,10 @@
           <w:sz w:val="28"/>
           <w:szCs w:val="28"/>
         </w:rPr>
-        <w:t xml:space="preserve"> ,</w:t>
-      </w:r>
-      <w:r>
-        <w:rPr>
-          <w:rFonts w:ascii="Times New Roman" w:hAnsi="Times New Roman" w:cs="Times New Roman"/>
-          <w:sz w:val="28"/>
-          <w:szCs w:val="28"/>
-        </w:rPr>
-        <w:t xml:space="preserve"> We get hard-margin SVM.</w:t>
-      </w:r>
-    </w:p>
-    <w:p xmlns:wp14="http://schemas.microsoft.com/office/word/2010/wordml" wp14:textId="03AE9B9C">
-      <w:pPr>
-        <w:pStyle w:val="ListParagraph"/>
-        <w:jc w:val="both"/>
-        <w:rPr>
-          <w:rFonts w:ascii="Times New Roman" w:hAnsi="Times New Roman" w:cs="Times New Roman"/>
-          <w:sz w:val="28"/>
-          <w:szCs w:val="28"/>
-        </w:rPr>
-      </w:pPr>
-    </w:p>
-    <w:p xmlns:wp14="http://schemas.microsoft.com/office/word/2010/wordml" wp14:textId="77777777">
-      <w:pPr>
-        <w:pStyle w:val="ListParagraph"/>
-        <w:jc w:val="both"/>
-        <w:rPr>
-          <w:rFonts w:ascii="Times New Roman" w:hAnsi="Times New Roman" w:cs="Times New Roman"/>
-          <w:sz w:val="28"/>
-          <w:szCs w:val="28"/>
-        </w:rPr>
-      </w:pPr>
-    </w:p>
-    <w:p xmlns:wp14="http://schemas.microsoft.com/office/word/2010/wordml" wp14:textId="77777777">
+        <w:t>, we get hard-margin SVM.</w:t>
+      </w:r>
+    </w:p>
+    <w:p>
       <w:pPr>
         <w:pStyle w:val="ListParagraph"/>
         <w:numPr>
@@ -1870,6 +1758,7 @@
           <w:sz w:val="28"/>
           <w:szCs w:val="28"/>
         </w:rPr>
+        <w:lastRenderedPageBreak/>
         <w:t xml:space="preserve">Kernel function: </w:t>
       </w:r>
       <w:r>
@@ -1878,10 +1767,28 @@
           <w:sz w:val="28"/>
           <w:szCs w:val="28"/>
         </w:rPr>
-        <w:t>Sigmoid Tanh Function</w:t>
-      </w:r>
-    </w:p>
-    <w:p xmlns:wp14="http://schemas.microsoft.com/office/word/2010/wordml" wp14:textId="77777777">
+        <w:t xml:space="preserve">Sigmoid </w:t>
+      </w:r>
+      <w:proofErr w:type="spellStart"/>
+      <w:r>
+        <w:rPr>
+          <w:rFonts w:ascii="Times New Roman" w:hAnsi="Times New Roman" w:cs="Times New Roman"/>
+          <w:sz w:val="28"/>
+          <w:szCs w:val="28"/>
+        </w:rPr>
+        <w:t>Tanh</w:t>
+      </w:r>
+      <w:proofErr w:type="spellEnd"/>
+      <w:r>
+        <w:rPr>
+          <w:rFonts w:ascii="Times New Roman" w:hAnsi="Times New Roman" w:cs="Times New Roman"/>
+          <w:sz w:val="28"/>
+          <w:szCs w:val="28"/>
+        </w:rPr>
+        <w:t xml:space="preserve"> Function</w:t>
+      </w:r>
+    </w:p>
+    <w:p>
       <w:pPr>
         <w:pStyle w:val="ListParagraph"/>
         <w:jc w:val="both"/>
@@ -1892,32 +1799,35 @@
         </w:rPr>
       </w:pPr>
     </w:p>
-    <w:p xmlns:wp14="http://schemas.microsoft.com/office/word/2010/wordml" wp14:textId="5323A04D">
+    <w:p>
       <w:pPr>
         <w:pStyle w:val="ListParagraph"/>
         <w:jc w:val="both"/>
       </w:pPr>
       <w:r>
+        <w:rPr>
+          <w:noProof/>
+        </w:rPr>
         <w:drawing>
-          <wp:inline xmlns:wp14="http://schemas.microsoft.com/office/word/2010/wordprocessingDrawing" wp14:editId="5FA096D9" wp14:anchorId="53B47A13">
+          <wp:inline distT="0" distB="0" distL="0" distR="0" wp14:anchorId="53B47A13" wp14:editId="5FA096D9">
             <wp:extent cx="5505450" cy="1304925"/>
             <wp:effectExtent l="0" t="0" r="0" b="0"/>
-            <wp:docPr id="156441840" name="" title=""/>
+            <wp:docPr id="156441840" name="Picture 156441840"/>
             <wp:cNvGraphicFramePr>
-              <a:graphicFrameLocks noChangeAspect="1"/>
+              <a:graphicFrameLocks xmlns:a="http://schemas.openxmlformats.org/drawingml/2006/main" noChangeAspect="1"/>
             </wp:cNvGraphicFramePr>
-            <a:graphic>
+            <a:graphic xmlns:a="http://schemas.openxmlformats.org/drawingml/2006/main">
               <a:graphicData uri="http://schemas.openxmlformats.org/drawingml/2006/picture">
-                <pic:pic>
+                <pic:pic xmlns:pic="http://schemas.openxmlformats.org/drawingml/2006/picture">
                   <pic:nvPicPr>
                     <pic:cNvPr id="0" name=""/>
                     <pic:cNvPicPr/>
                   </pic:nvPicPr>
                   <pic:blipFill>
-                    <a:blip r:embed="R847af92d36c341cf">
+                    <a:blip r:embed="rId11">
                       <a:extLst>
-                        <a:ext xmlns:a="http://schemas.openxmlformats.org/drawingml/2006/main" uri="{28A0092B-C50C-407E-A947-70E740481C1C}">
-                          <a14:useLocalDpi val="0"/>
+                        <a:ext uri="{28A0092B-C50C-407E-A947-70E740481C1C}">
+                          <a14:useLocalDpi xmlns:a14="http://schemas.microsoft.com/office/drawing/2010/main" val="0"/>
                         </a:ext>
                       </a:extLst>
                     </a:blip>
@@ -1941,7 +1851,7 @@
         </w:drawing>
       </w:r>
     </w:p>
-    <w:p xmlns:wp14="http://schemas.microsoft.com/office/word/2010/wordml" wp14:textId="77777777">
+    <w:p>
       <w:pPr>
         <w:pStyle w:val="ListParagraph"/>
         <w:jc w:val="both"/>
@@ -1954,10 +1864,7 @@
     </w:p>
     <w:p>
       <w:pPr>
-        <w:pStyle w:val="Normal"/>
-        <w:bidi w:val="0"/>
-        <w:spacing w:before="0" w:beforeAutospacing="off" w:after="160" w:afterAutospacing="off" w:line="259" w:lineRule="auto"/>
-        <w:ind w:left="360" w:right="0"/>
+        <w:ind w:left="360"/>
         <w:jc w:val="both"/>
         <w:rPr>
           <w:rFonts w:ascii="Times New Roman" w:hAnsi="Times New Roman" w:cs="Times New Roman"/>
@@ -1987,8 +1894,18 @@
           <w:sz w:val="28"/>
           <w:szCs w:val="28"/>
         </w:rPr>
-        <w:t>sigmoid tanh</w:t>
-      </w:r>
+        <w:t xml:space="preserve">sigmoid </w:t>
+      </w:r>
+      <w:proofErr w:type="spellStart"/>
+      <w:r>
+        <w:rPr>
+          <w:rFonts w:ascii="Times New Roman" w:hAnsi="Times New Roman" w:cs="Times New Roman"/>
+          <w:sz w:val="28"/>
+          <w:szCs w:val="28"/>
+        </w:rPr>
+        <w:t>tanh</w:t>
+      </w:r>
+      <w:proofErr w:type="spellEnd"/>
       <w:r>
         <w:rPr>
           <w:rFonts w:ascii="Times New Roman" w:hAnsi="Times New Roman" w:cs="Times New Roman"/>
@@ -2011,26 +1928,24 @@
           <w:sz w:val="28"/>
           <w:szCs w:val="28"/>
         </w:rPr>
-        <w:t xml:space="preserve"> accuracy increases while C value reaches to a value between 0.1 and 1, with that value train accuracy has suddenly decreased. Then, it </w:t>
-      </w:r>
-      <w:r>
-        <w:rPr>
-          <w:rFonts w:ascii="Times New Roman" w:hAnsi="Times New Roman" w:cs="Times New Roman"/>
-          <w:sz w:val="28"/>
-          <w:szCs w:val="28"/>
-        </w:rPr>
-        <w:t xml:space="preserve">follows the decreasing </w:t>
-      </w:r>
-      <w:proofErr w:type="gramStart"/>
-      <w:r>
-        <w:rPr>
-          <w:rFonts w:ascii="Times New Roman" w:hAnsi="Times New Roman" w:cs="Times New Roman"/>
-          <w:sz w:val="28"/>
-          <w:szCs w:val="28"/>
-        </w:rPr>
-        <w:t>trend .</w:t>
-      </w:r>
-      <w:proofErr w:type="gramEnd"/>
+        <w:t xml:space="preserve"> accuracy increases while C value reaches to a value between 0.1 and 1, with that value train accuracy has suddenly decreased. Then, </w:t>
+      </w:r>
+      <w:r>
+        <w:rPr>
+          <w:rFonts w:ascii="Times New Roman" w:hAnsi="Times New Roman" w:cs="Times New Roman"/>
+          <w:sz w:val="28"/>
+          <w:szCs w:val="28"/>
+        </w:rPr>
+        <w:t>it follows the decreasing trend</w:t>
+      </w:r>
+      <w:r>
+        <w:rPr>
+          <w:rFonts w:ascii="Times New Roman" w:hAnsi="Times New Roman" w:cs="Times New Roman"/>
+          <w:sz w:val="28"/>
+          <w:szCs w:val="28"/>
+        </w:rPr>
+        <w:t>.</w:t>
+      </w:r>
       <w:r>
         <w:rPr>
           <w:rFonts w:ascii="Times New Roman" w:hAnsi="Times New Roman" w:cs="Times New Roman"/>
@@ -2161,11 +2076,9 @@
       </w:r>
       <w:r>
         <w:rPr>
-          <w:rFonts w:ascii="Times New Roman" w:hAnsi="Times New Roman" w:eastAsia="Times New Roman" w:cs="Times New Roman"/>
-          <w:noProof w:val="0"/>
-          <w:sz w:val="28"/>
-          <w:szCs w:val="28"/>
-          <w:lang w:val="en-US"/>
+          <w:rFonts w:ascii="Times New Roman" w:eastAsia="Times New Roman" w:hAnsi="Times New Roman" w:cs="Times New Roman"/>
+          <w:sz w:val="28"/>
+          <w:szCs w:val="28"/>
         </w:rPr>
         <w:t xml:space="preserve">hen we increase the value of C further after it is </w:t>
       </w:r>
@@ -2175,23 +2088,7 @@
           <w:sz w:val="28"/>
           <w:szCs w:val="28"/>
         </w:rPr>
-        <w:t xml:space="preserve">10000, training and test </w:t>
-      </w:r>
-      <w:r>
-        <w:rPr>
-          <w:rFonts w:ascii="Times New Roman" w:hAnsi="Times New Roman" w:cs="Times New Roman"/>
-          <w:sz w:val="28"/>
-          <w:szCs w:val="28"/>
-        </w:rPr>
-        <w:t xml:space="preserve">accuracy </w:t>
-      </w:r>
-      <w:r>
-        <w:rPr>
-          <w:rFonts w:ascii="Times New Roman" w:hAnsi="Times New Roman" w:cs="Times New Roman"/>
-          <w:sz w:val="28"/>
-          <w:szCs w:val="28"/>
-        </w:rPr>
-        <w:t>change</w:t>
+        <w:t>10000, training and test accuracy change</w:t>
       </w:r>
       <w:r>
         <w:rPr>
@@ -2207,128 +2104,45 @@
           <w:sz w:val="28"/>
           <w:szCs w:val="28"/>
         </w:rPr>
-        <w:t xml:space="preserve">. Thus, We can easily say that </w:t>
-      </w:r>
-      <w:r>
-        <w:rPr>
-          <w:rFonts w:ascii="Times New Roman" w:hAnsi="Times New Roman" w:cs="Times New Roman"/>
-          <w:sz w:val="28"/>
-          <w:szCs w:val="28"/>
-        </w:rPr>
-        <w:t>We get hard-margin SVM at C is greater than 10000.</w:t>
-      </w:r>
-    </w:p>
-    <w:p xmlns:wp14="http://schemas.microsoft.com/office/word/2010/wordml" wp14:textId="15CEC459">
-      <w:pPr>
-        <w:pStyle w:val="ListParagraph"/>
-        <w:jc w:val="both"/>
-        <w:rPr>
-          <w:rFonts w:ascii="Times New Roman" w:hAnsi="Times New Roman" w:cs="Times New Roman"/>
-          <w:sz w:val="28"/>
-          <w:szCs w:val="28"/>
-        </w:rPr>
-      </w:pPr>
-    </w:p>
-    <w:p xmlns:wp14="http://schemas.microsoft.com/office/word/2010/wordml" wp14:textId="77777777">
-      <w:pPr>
-        <w:pStyle w:val="ListParagraph"/>
-        <w:jc w:val="both"/>
-        <w:rPr>
-          <w:rFonts w:ascii="Times New Roman" w:hAnsi="Times New Roman" w:cs="Times New Roman"/>
-          <w:sz w:val="28"/>
-          <w:szCs w:val="28"/>
-        </w:rPr>
-      </w:pPr>
-    </w:p>
-    <w:p xmlns:wp14="http://schemas.microsoft.com/office/word/2010/wordml" wp14:textId="77777777">
-      <w:pPr>
-        <w:pStyle w:val="ListParagraph"/>
-        <w:jc w:val="both"/>
-        <w:rPr>
-          <w:rFonts w:ascii="Times New Roman" w:hAnsi="Times New Roman" w:cs="Times New Roman"/>
-          <w:sz w:val="28"/>
-          <w:szCs w:val="28"/>
-        </w:rPr>
-      </w:pPr>
-    </w:p>
-    <w:p xmlns:wp14="http://schemas.microsoft.com/office/word/2010/wordml" wp14:textId="77777777">
-      <w:pPr>
-        <w:pStyle w:val="ListParagraph"/>
-        <w:jc w:val="both"/>
-        <w:rPr>
-          <w:rFonts w:ascii="Times New Roman" w:hAnsi="Times New Roman" w:cs="Times New Roman"/>
-          <w:sz w:val="28"/>
-          <w:szCs w:val="28"/>
-        </w:rPr>
-      </w:pPr>
-    </w:p>
-    <w:p xmlns:wp14="http://schemas.microsoft.com/office/word/2010/wordml" wp14:textId="77777777">
-      <w:pPr>
-        <w:pStyle w:val="ListParagraph"/>
-        <w:jc w:val="both"/>
-        <w:rPr>
-          <w:rFonts w:ascii="Times New Roman" w:hAnsi="Times New Roman" w:cs="Times New Roman"/>
-          <w:sz w:val="28"/>
-          <w:szCs w:val="28"/>
-        </w:rPr>
-      </w:pPr>
-    </w:p>
-    <w:p xmlns:wp14="http://schemas.microsoft.com/office/word/2010/wordml" wp14:textId="77777777">
-      <w:pPr>
-        <w:pStyle w:val="ListParagraph"/>
-        <w:jc w:val="both"/>
-        <w:rPr>
-          <w:rFonts w:ascii="Times New Roman" w:hAnsi="Times New Roman" w:cs="Times New Roman"/>
-          <w:sz w:val="28"/>
-          <w:szCs w:val="28"/>
-        </w:rPr>
-      </w:pPr>
-    </w:p>
-    <w:p xmlns:wp14="http://schemas.microsoft.com/office/word/2010/wordml" wp14:textId="77777777">
-      <w:pPr>
-        <w:pStyle w:val="ListParagraph"/>
-        <w:jc w:val="both"/>
-        <w:rPr>
-          <w:rFonts w:ascii="Times New Roman" w:hAnsi="Times New Roman" w:cs="Times New Roman"/>
-          <w:sz w:val="28"/>
-          <w:szCs w:val="28"/>
-        </w:rPr>
-      </w:pPr>
-    </w:p>
-    <w:p xmlns:wp14="http://schemas.microsoft.com/office/word/2010/wordml" wp14:textId="77777777">
-      <w:pPr>
-        <w:pStyle w:val="ListParagraph"/>
-        <w:jc w:val="both"/>
-        <w:rPr>
-          <w:rFonts w:ascii="Times New Roman" w:hAnsi="Times New Roman" w:cs="Times New Roman"/>
-          <w:sz w:val="28"/>
-          <w:szCs w:val="28"/>
-        </w:rPr>
-      </w:pPr>
-    </w:p>
-    <w:p xmlns:wp14="http://schemas.microsoft.com/office/word/2010/wordml" wp14:textId="77777777">
-      <w:pPr>
-        <w:pStyle w:val="ListParagraph"/>
-        <w:jc w:val="both"/>
-        <w:rPr>
-          <w:rFonts w:ascii="Times New Roman" w:hAnsi="Times New Roman" w:cs="Times New Roman"/>
-          <w:sz w:val="28"/>
-          <w:szCs w:val="28"/>
-        </w:rPr>
-      </w:pPr>
-    </w:p>
-    <w:p xmlns:wp14="http://schemas.microsoft.com/office/word/2010/wordml" wp14:textId="77777777">
-      <w:pPr>
-        <w:pStyle w:val="ListParagraph"/>
-        <w:jc w:val="both"/>
-        <w:rPr>
-          <w:rFonts w:ascii="Times New Roman" w:hAnsi="Times New Roman" w:cs="Times New Roman"/>
-          <w:sz w:val="28"/>
-          <w:szCs w:val="28"/>
-        </w:rPr>
-      </w:pPr>
-    </w:p>
-    <w:p xmlns:wp14="http://schemas.microsoft.com/office/word/2010/wordml" wp14:textId="77777777">
+        <w:t>. Thus, w</w:t>
+      </w:r>
+      <w:r>
+        <w:rPr>
+          <w:rFonts w:ascii="Times New Roman" w:hAnsi="Times New Roman" w:cs="Times New Roman"/>
+          <w:sz w:val="28"/>
+          <w:szCs w:val="28"/>
+        </w:rPr>
+        <w:t xml:space="preserve">e can easily say that </w:t>
+      </w:r>
+      <w:r>
+        <w:rPr>
+          <w:rFonts w:ascii="Times New Roman" w:hAnsi="Times New Roman" w:cs="Times New Roman"/>
+          <w:sz w:val="28"/>
+          <w:szCs w:val="28"/>
+        </w:rPr>
+        <w:t>w</w:t>
+      </w:r>
+      <w:r>
+        <w:rPr>
+          <w:rFonts w:ascii="Times New Roman" w:hAnsi="Times New Roman" w:cs="Times New Roman"/>
+          <w:sz w:val="28"/>
+          <w:szCs w:val="28"/>
+        </w:rPr>
+        <w:t>e get hard-margin SVM at C is greater than 10000.</w:t>
+      </w:r>
+    </w:p>
+    <w:p>
+      <w:pPr>
+        <w:ind w:left="360"/>
+        <w:jc w:val="both"/>
+        <w:rPr>
+          <w:rFonts w:ascii="Times New Roman" w:hAnsi="Times New Roman" w:cs="Times New Roman"/>
+          <w:sz w:val="28"/>
+          <w:szCs w:val="28"/>
+        </w:rPr>
+      </w:pPr>
+    </w:p>
+    <w:p>
       <w:pPr>
         <w:pStyle w:val="ListParagraph"/>
         <w:numPr>
@@ -2359,7 +2173,7 @@
         <w:t>Linear Function</w:t>
       </w:r>
     </w:p>
-    <w:p xmlns:wp14="http://schemas.microsoft.com/office/word/2010/wordml" wp14:textId="77777777">
+    <w:p>
       <w:pPr>
         <w:pStyle w:val="ListParagraph"/>
         <w:jc w:val="both"/>
@@ -2370,31 +2184,34 @@
         </w:rPr>
       </w:pPr>
     </w:p>
-    <w:p xmlns:wp14="http://schemas.microsoft.com/office/word/2010/wordml" wp14:textId="0D2269A5">
+    <w:p>
       <w:pPr>
         <w:pStyle w:val="ListParagraph"/>
         <w:jc w:val="both"/>
       </w:pPr>
       <w:r>
+        <w:rPr>
+          <w:noProof/>
+        </w:rPr>
         <w:drawing>
-          <wp:inline xmlns:wp14="http://schemas.microsoft.com/office/word/2010/wordprocessingDrawing" wp14:editId="7202E8A0" wp14:anchorId="7A0B9A5A">
+          <wp:inline distT="0" distB="0" distL="0" distR="0" wp14:anchorId="7A0B9A5A" wp14:editId="7202E8A0">
             <wp:extent cx="5972175" cy="908268"/>
             <wp:effectExtent l="0" t="0" r="0" b="0"/>
-            <wp:docPr id="425692239" name="" title=""/>
+            <wp:docPr id="425692239" name="Picture 425692239"/>
             <wp:cNvGraphicFramePr>
-              <a:graphicFrameLocks noChangeAspect="1"/>
+              <a:graphicFrameLocks xmlns:a="http://schemas.openxmlformats.org/drawingml/2006/main" noChangeAspect="1"/>
             </wp:cNvGraphicFramePr>
-            <a:graphic>
+            <a:graphic xmlns:a="http://schemas.openxmlformats.org/drawingml/2006/main">
               <a:graphicData uri="http://schemas.openxmlformats.org/drawingml/2006/picture">
-                <pic:pic>
+                <pic:pic xmlns:pic="http://schemas.openxmlformats.org/drawingml/2006/picture">
                   <pic:nvPicPr>
                     <pic:cNvPr id="0" name=""/>
                     <pic:cNvPicPr/>
                   </pic:nvPicPr>
                   <pic:blipFill>
-                    <a:blip r:embed="Ra8be3cbd253e4e0f">
-                      <a:extLst xmlns:a="http://schemas.openxmlformats.org/drawingml/2006/main">
-                        <a:ext xmlns:a="http://schemas.openxmlformats.org/drawingml/2006/main" uri="{28A0092B-C50C-407E-A947-70E740481C1C}">
+                    <a:blip r:embed="rId12">
+                      <a:extLst>
+                        <a:ext uri="{28A0092B-C50C-407E-A947-70E740481C1C}">
                           <a14:useLocalDpi xmlns:a14="http://schemas.microsoft.com/office/drawing/2010/main" val="0"/>
                         </a:ext>
                       </a:extLst>
@@ -2404,7 +2221,7 @@
                     </a:stretch>
                   </pic:blipFill>
                   <pic:spPr>
-                    <a:xfrm rot="0" flipH="0" flipV="0">
+                    <a:xfrm>
                       <a:off x="0" y="0"/>
                       <a:ext cx="5972175" cy="908268"/>
                     </a:xfrm>
@@ -2419,7 +2236,7 @@
         </w:drawing>
       </w:r>
     </w:p>
-    <w:p xmlns:wp14="http://schemas.microsoft.com/office/word/2010/wordml" wp14:textId="77777777">
+    <w:p>
       <w:pPr>
         <w:pStyle w:val="ListParagraph"/>
         <w:jc w:val="both"/>
@@ -2430,7 +2247,7 @@
         </w:rPr>
       </w:pPr>
     </w:p>
-    <w:p xmlns:wp14="http://schemas.microsoft.com/office/word/2010/wordml" wp14:textId="76C73796">
+    <w:p>
       <w:pPr>
         <w:pStyle w:val="ListParagraph"/>
         <w:jc w:val="both"/>
@@ -2462,6 +2279,94 @@
           <w:sz w:val="28"/>
           <w:szCs w:val="28"/>
         </w:rPr>
+        <w:t xml:space="preserve"> linear</w:t>
+      </w:r>
+      <w:r>
+        <w:rPr>
+          <w:rFonts w:ascii="Times New Roman" w:hAnsi="Times New Roman" w:cs="Times New Roman"/>
+          <w:sz w:val="28"/>
+          <w:szCs w:val="28"/>
+        </w:rPr>
+        <w:t>, function</w:t>
+      </w:r>
+      <w:r>
+        <w:rPr>
+          <w:rFonts w:ascii="Times New Roman" w:hAnsi="Times New Roman" w:cs="Times New Roman"/>
+          <w:sz w:val="28"/>
+          <w:szCs w:val="28"/>
+        </w:rPr>
+        <w:t xml:space="preserve"> we observe that when C value increases, train accuracies increase</w:t>
+      </w:r>
+      <w:r>
+        <w:rPr>
+          <w:rFonts w:ascii="Times New Roman" w:hAnsi="Times New Roman" w:cs="Times New Roman"/>
+          <w:sz w:val="28"/>
+          <w:szCs w:val="28"/>
+        </w:rPr>
+        <w:t xml:space="preserve"> and test accuracies both increase and decrease</w:t>
+      </w:r>
+      <w:r>
+        <w:rPr>
+          <w:rFonts w:ascii="Times New Roman" w:hAnsi="Times New Roman" w:cs="Times New Roman"/>
+          <w:sz w:val="28"/>
+          <w:szCs w:val="28"/>
+        </w:rPr>
+        <w:t>. For C values between 1 and 10, model reaches the 88.67% training accuracy and it improves for the higher C-values, but test accuracy has pick at C value =1, with 85% then it decreases to 81.67% and  stays there</w:t>
+      </w:r>
+      <w:r>
+        <w:rPr>
+          <w:rFonts w:ascii="Times New Roman" w:hAnsi="Times New Roman" w:cs="Times New Roman"/>
+          <w:sz w:val="28"/>
+          <w:szCs w:val="28"/>
+        </w:rPr>
+        <w:t xml:space="preserve"> for desired C-values</w:t>
+      </w:r>
+      <w:r>
+        <w:rPr>
+          <w:rFonts w:ascii="Times New Roman" w:hAnsi="Times New Roman" w:cs="Times New Roman"/>
+          <w:sz w:val="28"/>
+          <w:szCs w:val="28"/>
+        </w:rPr>
+        <w:t>.</w:t>
+      </w:r>
+      <w:r>
+        <w:rPr>
+          <w:rFonts w:ascii="Times New Roman" w:hAnsi="Times New Roman" w:cs="Times New Roman"/>
+          <w:sz w:val="28"/>
+          <w:szCs w:val="28"/>
+        </w:rPr>
+        <w:t xml:space="preserve"> When we train model with C = 100000000 , We get hard-margin SVM and </w:t>
+      </w:r>
+      <w:r>
+        <w:rPr>
+          <w:rFonts w:ascii="Times New Roman" w:hAnsi="Times New Roman" w:cs="Times New Roman"/>
+          <w:sz w:val="28"/>
+          <w:szCs w:val="28"/>
+        </w:rPr>
+        <w:t>W</w:t>
+      </w:r>
+      <w:r>
+        <w:rPr>
+          <w:rFonts w:ascii="Times New Roman" w:eastAsia="Times New Roman" w:hAnsi="Times New Roman" w:cs="Times New Roman"/>
+          <w:sz w:val="28"/>
+          <w:szCs w:val="28"/>
+        </w:rPr>
+        <w:t xml:space="preserve">hen we increase the value of C further after it is </w:t>
+      </w:r>
+      <w:r>
+        <w:rPr>
+          <w:rFonts w:ascii="Times New Roman" w:hAnsi="Times New Roman" w:cs="Times New Roman"/>
+          <w:sz w:val="28"/>
+          <w:szCs w:val="28"/>
+        </w:rPr>
+        <w:t>100000000</w:t>
+      </w:r>
+      <w:r>
+        <w:rPr>
+          <w:rFonts w:ascii="Times New Roman" w:eastAsia="Times New Roman" w:hAnsi="Times New Roman" w:cs="Times New Roman"/>
+          <w:sz w:val="28"/>
+          <w:szCs w:val="28"/>
+        </w:rPr>
         <w:t xml:space="preserve"> </w:t>
       </w:r>
       <w:r>
@@ -2470,138 +2375,10 @@
           <w:sz w:val="28"/>
           <w:szCs w:val="28"/>
         </w:rPr>
-        <w:t>linear</w:t>
-      </w:r>
-      <w:r>
-        <w:rPr>
-          <w:rFonts w:ascii="Times New Roman" w:hAnsi="Times New Roman" w:cs="Times New Roman"/>
-          <w:sz w:val="28"/>
-          <w:szCs w:val="28"/>
-        </w:rPr>
-        <w:t>, function</w:t>
-      </w:r>
-      <w:r>
-        <w:rPr>
-          <w:rFonts w:ascii="Times New Roman" w:hAnsi="Times New Roman" w:cs="Times New Roman"/>
-          <w:sz w:val="28"/>
-          <w:szCs w:val="28"/>
-        </w:rPr>
-        <w:t xml:space="preserve"> we observe that when C value increases, train accuracies increase</w:t>
-      </w:r>
-      <w:r>
-        <w:rPr>
-          <w:rFonts w:ascii="Times New Roman" w:hAnsi="Times New Roman" w:cs="Times New Roman"/>
-          <w:sz w:val="28"/>
-          <w:szCs w:val="28"/>
-        </w:rPr>
-        <w:t xml:space="preserve"> and test accuracies both increase and decrease</w:t>
-      </w:r>
-      <w:r>
-        <w:rPr>
-          <w:rFonts w:ascii="Times New Roman" w:hAnsi="Times New Roman" w:cs="Times New Roman"/>
-          <w:sz w:val="28"/>
-          <w:szCs w:val="28"/>
-        </w:rPr>
-        <w:t>. For C values between 1 and 10, model reaches the 88.67% training accuracy and it improves for the higher C-values, but test accuracy has pick at C value =1, with 85% then it decreases to 81.67% and  stays there</w:t>
-      </w:r>
-      <w:r>
-        <w:rPr>
-          <w:rFonts w:ascii="Times New Roman" w:hAnsi="Times New Roman" w:cs="Times New Roman"/>
-          <w:sz w:val="28"/>
-          <w:szCs w:val="28"/>
-        </w:rPr>
-        <w:t xml:space="preserve"> for desired C-values</w:t>
-      </w:r>
-      <w:r>
-        <w:rPr>
-          <w:rFonts w:ascii="Times New Roman" w:hAnsi="Times New Roman" w:cs="Times New Roman"/>
-          <w:sz w:val="28"/>
-          <w:szCs w:val="28"/>
-        </w:rPr>
-        <w:t>.</w:t>
-      </w:r>
-      <w:r>
-        <w:rPr>
-          <w:rFonts w:ascii="Times New Roman" w:hAnsi="Times New Roman" w:cs="Times New Roman"/>
-          <w:sz w:val="28"/>
-          <w:szCs w:val="28"/>
-        </w:rPr>
-        <w:t xml:space="preserve"> When we train model with C = </w:t>
-      </w:r>
-      <w:proofErr w:type="gramStart"/>
-      <w:r>
-        <w:rPr>
-          <w:rFonts w:ascii="Times New Roman" w:hAnsi="Times New Roman" w:cs="Times New Roman"/>
-          <w:sz w:val="28"/>
-          <w:szCs w:val="28"/>
-        </w:rPr>
-        <w:t>100000000 ,</w:t>
-      </w:r>
-      <w:proofErr w:type="gramEnd"/>
-      <w:r>
-        <w:rPr>
-          <w:rFonts w:ascii="Times New Roman" w:hAnsi="Times New Roman" w:cs="Times New Roman"/>
-          <w:sz w:val="28"/>
-          <w:szCs w:val="28"/>
-        </w:rPr>
-        <w:t xml:space="preserve"> We get hard-margin SVM and </w:t>
-      </w:r>
-      <w:r>
-        <w:rPr>
-          <w:rFonts w:ascii="Times New Roman" w:hAnsi="Times New Roman" w:cs="Times New Roman"/>
-          <w:sz w:val="28"/>
-          <w:szCs w:val="28"/>
-        </w:rPr>
-        <w:t>W</w:t>
-      </w:r>
-      <w:r>
-        <w:rPr>
-          <w:rFonts w:ascii="Times New Roman" w:hAnsi="Times New Roman" w:eastAsia="Times New Roman" w:cs="Times New Roman"/>
-          <w:noProof w:val="0"/>
-          <w:sz w:val="28"/>
-          <w:szCs w:val="28"/>
-          <w:lang w:val="en-US"/>
-        </w:rPr>
-        <w:t xml:space="preserve">hen we increase the value of C further after it is </w:t>
-      </w:r>
-      <w:proofErr w:type="gramStart"/>
-      <w:r>
-        <w:rPr>
-          <w:rFonts w:ascii="Times New Roman" w:hAnsi="Times New Roman" w:cs="Times New Roman"/>
-          <w:sz w:val="28"/>
-          <w:szCs w:val="28"/>
-        </w:rPr>
-        <w:t>100000000</w:t>
-      </w:r>
-      <w:r>
-        <w:rPr>
-          <w:rFonts w:ascii="Times New Roman" w:hAnsi="Times New Roman" w:eastAsia="Times New Roman" w:cs="Times New Roman"/>
-          <w:noProof w:val="0"/>
-          <w:sz w:val="28"/>
-          <w:szCs w:val="28"/>
-          <w:lang w:val="en-US"/>
-        </w:rPr>
-        <w:t xml:space="preserve"> </w:t>
-      </w:r>
-      <w:r>
-        <w:rPr>
-          <w:rFonts w:ascii="Times New Roman" w:hAnsi="Times New Roman" w:cs="Times New Roman"/>
-          <w:sz w:val="28"/>
-          <w:szCs w:val="28"/>
-        </w:rPr>
-        <w:t>,</w:t>
-      </w:r>
-      <w:proofErr w:type="gramEnd"/>
-      <w:r>
-        <w:rPr>
-          <w:rFonts w:ascii="Times New Roman" w:hAnsi="Times New Roman" w:cs="Times New Roman"/>
-          <w:sz w:val="28"/>
-          <w:szCs w:val="28"/>
-        </w:rPr>
-        <w:t xml:space="preserve"> training and test accuracy  do not change.</w:t>
-      </w:r>
-    </w:p>
-    <w:p xmlns:wp14="http://schemas.microsoft.com/office/word/2010/wordml" wp14:textId="77777777">
+        <w:t>, training and test accuracy  do not change.</w:t>
+      </w:r>
+    </w:p>
+    <w:p>
       <w:pPr>
         <w:pStyle w:val="ListParagraph"/>
         <w:jc w:val="both"/>
@@ -2612,18 +2389,17 @@
         </w:rPr>
       </w:pPr>
     </w:p>
-    <w:p xmlns:wp14="http://schemas.microsoft.com/office/word/2010/wordml" wp14:textId="77777777">
-      <w:pPr>
-        <w:pStyle w:val="ListParagraph"/>
-        <w:jc w:val="both"/>
-        <w:rPr>
-          <w:rFonts w:ascii="Times New Roman" w:hAnsi="Times New Roman" w:cs="Times New Roman"/>
-          <w:sz w:val="28"/>
-          <w:szCs w:val="28"/>
-        </w:rPr>
-      </w:pPr>
-    </w:p>
-    <w:p xmlns:wp14="http://schemas.microsoft.com/office/word/2010/wordml" wp14:textId="77777777">
+    <w:p>
+      <w:pPr>
+        <w:jc w:val="both"/>
+        <w:rPr>
+          <w:rFonts w:ascii="Times New Roman" w:hAnsi="Times New Roman" w:cs="Times New Roman"/>
+          <w:sz w:val="28"/>
+          <w:szCs w:val="28"/>
+        </w:rPr>
+      </w:pPr>
+    </w:p>
+    <w:p>
       <w:pPr>
         <w:pStyle w:val="ListParagraph"/>
         <w:numPr>
@@ -2643,10 +2419,11 @@
           <w:sz w:val="28"/>
           <w:szCs w:val="28"/>
         </w:rPr>
+        <w:lastRenderedPageBreak/>
         <w:t>Kernel function: Cubic Polynomial Function</w:t>
       </w:r>
     </w:p>
-    <w:p xmlns:wp14="http://schemas.microsoft.com/office/word/2010/wordml" wp14:textId="77777777">
+    <w:p>
       <w:pPr>
         <w:pStyle w:val="ListParagraph"/>
         <w:jc w:val="both"/>
@@ -2657,32 +2434,35 @@
         </w:rPr>
       </w:pPr>
     </w:p>
-    <w:p xmlns:wp14="http://schemas.microsoft.com/office/word/2010/wordml" wp14:textId="6D8F1504">
+    <w:p>
       <w:pPr>
         <w:pStyle w:val="ListParagraph"/>
         <w:jc w:val="both"/>
       </w:pPr>
       <w:r>
+        <w:rPr>
+          <w:noProof/>
+        </w:rPr>
         <w:drawing>
-          <wp:inline xmlns:wp14="http://schemas.microsoft.com/office/word/2010/wordprocessingDrawing" wp14:editId="126659FF" wp14:anchorId="5F131D11">
+          <wp:inline distT="0" distB="0" distL="0" distR="0" wp14:anchorId="5F131D11" wp14:editId="126659FF">
             <wp:extent cx="5514975" cy="1181100"/>
             <wp:effectExtent l="0" t="0" r="0" b="0"/>
-            <wp:docPr id="1831540645" name="" title=""/>
+            <wp:docPr id="1831540645" name="Picture 1831540645"/>
             <wp:cNvGraphicFramePr>
-              <a:graphicFrameLocks noChangeAspect="1"/>
+              <a:graphicFrameLocks xmlns:a="http://schemas.openxmlformats.org/drawingml/2006/main" noChangeAspect="1"/>
             </wp:cNvGraphicFramePr>
-            <a:graphic>
+            <a:graphic xmlns:a="http://schemas.openxmlformats.org/drawingml/2006/main">
               <a:graphicData uri="http://schemas.openxmlformats.org/drawingml/2006/picture">
-                <pic:pic>
+                <pic:pic xmlns:pic="http://schemas.openxmlformats.org/drawingml/2006/picture">
                   <pic:nvPicPr>
                     <pic:cNvPr id="0" name=""/>
                     <pic:cNvPicPr/>
                   </pic:nvPicPr>
                   <pic:blipFill>
-                    <a:blip r:embed="Rb8356f336c8c4b74">
+                    <a:blip r:embed="rId13">
                       <a:extLst>
-                        <a:ext xmlns:a="http://schemas.openxmlformats.org/drawingml/2006/main" uri="{28A0092B-C50C-407E-A947-70E740481C1C}">
-                          <a14:useLocalDpi val="0"/>
+                        <a:ext uri="{28A0092B-C50C-407E-A947-70E740481C1C}">
+                          <a14:useLocalDpi xmlns:a14="http://schemas.microsoft.com/office/drawing/2010/main" val="0"/>
                         </a:ext>
                       </a:extLst>
                     </a:blip>
@@ -2706,7 +2486,7 @@
         </w:drawing>
       </w:r>
     </w:p>
-    <w:p xmlns:wp14="http://schemas.microsoft.com/office/word/2010/wordml" wp14:textId="77777777">
+    <w:p>
       <w:pPr>
         <w:pStyle w:val="ListParagraph"/>
         <w:jc w:val="both"/>
@@ -2717,7 +2497,7 @@
         </w:rPr>
       </w:pPr>
     </w:p>
-    <w:p xmlns:wp14="http://schemas.microsoft.com/office/word/2010/wordml" wp14:textId="7EA41A78">
+    <w:p>
       <w:pPr>
         <w:pStyle w:val="ListParagraph"/>
         <w:jc w:val="both"/>
@@ -2733,15 +2513,7 @@
           <w:sz w:val="28"/>
           <w:szCs w:val="28"/>
         </w:rPr>
-        <w:t xml:space="preserve">For the </w:t>
-      </w:r>
-      <w:r>
-        <w:rPr>
-          <w:rFonts w:ascii="Times New Roman" w:hAnsi="Times New Roman" w:cs="Times New Roman"/>
-          <w:sz w:val="28"/>
-          <w:szCs w:val="28"/>
-        </w:rPr>
-        <w:t xml:space="preserve">kernel, cubic polynomial, function we observe that when C value increases, train </w:t>
+        <w:t xml:space="preserve">For the kernel, cubic polynomial, function we observe that when C value increases, train </w:t>
       </w:r>
       <w:r>
         <w:rPr>
@@ -2849,11 +2621,9 @@
       </w:r>
       <w:r>
         <w:rPr>
-          <w:rFonts w:ascii="Times New Roman" w:hAnsi="Times New Roman" w:eastAsia="Times New Roman" w:cs="Times New Roman"/>
-          <w:noProof w:val="0"/>
-          <w:sz w:val="28"/>
-          <w:szCs w:val="28"/>
-          <w:lang w:val="en-US"/>
+          <w:rFonts w:ascii="Times New Roman" w:eastAsia="Times New Roman" w:hAnsi="Times New Roman" w:cs="Times New Roman"/>
+          <w:sz w:val="28"/>
+          <w:szCs w:val="28"/>
         </w:rPr>
         <w:t xml:space="preserve">hen we increase the value of C further after it is </w:t>
       </w:r>
@@ -2879,7 +2649,39 @@
           <w:sz w:val="28"/>
           <w:szCs w:val="28"/>
         </w:rPr>
-        <w:t xml:space="preserve">, training and test </w:t>
+        <w:t>, training</w:t>
+      </w:r>
+      <w:r>
+        <w:rPr>
+          <w:rFonts w:ascii="Times New Roman" w:hAnsi="Times New Roman" w:cs="Times New Roman"/>
+          <w:sz w:val="28"/>
+          <w:szCs w:val="28"/>
+        </w:rPr>
+        <w:t xml:space="preserve"> and test accuracy do not change. Thus, w</w:t>
+      </w:r>
+      <w:r>
+        <w:rPr>
+          <w:rFonts w:ascii="Times New Roman" w:hAnsi="Times New Roman" w:cs="Times New Roman"/>
+          <w:sz w:val="28"/>
+          <w:szCs w:val="28"/>
+        </w:rPr>
+        <w:t>e can easily say that value of C at 1</w:t>
+      </w:r>
+      <w:r>
+        <w:rPr>
+          <w:rFonts w:ascii="Times New Roman" w:hAnsi="Times New Roman" w:cs="Times New Roman"/>
+          <w:sz w:val="28"/>
+          <w:szCs w:val="28"/>
+        </w:rPr>
+        <w:t>000</w:t>
+      </w:r>
+      <w:r>
+        <w:rPr>
+          <w:rFonts w:ascii="Times New Roman" w:hAnsi="Times New Roman" w:cs="Times New Roman"/>
+          <w:sz w:val="28"/>
+          <w:szCs w:val="28"/>
+        </w:rPr>
+        <w:t xml:space="preserve">, </w:t>
       </w:r>
       <w:proofErr w:type="gramStart"/>
       <w:r>
@@ -2888,7 +2690,7 @@
           <w:sz w:val="28"/>
           <w:szCs w:val="28"/>
         </w:rPr>
-        <w:t>accuracy  do</w:t>
+        <w:t>We</w:t>
       </w:r>
       <w:proofErr w:type="gramEnd"/>
       <w:r>
@@ -2897,172 +2699,20 @@
           <w:sz w:val="28"/>
           <w:szCs w:val="28"/>
         </w:rPr>
-        <w:t xml:space="preserve"> not change. Thus, </w:t>
-      </w:r>
-      <w:proofErr w:type="gramStart"/>
-      <w:r>
-        <w:rPr>
-          <w:rFonts w:ascii="Times New Roman" w:hAnsi="Times New Roman" w:cs="Times New Roman"/>
-          <w:sz w:val="28"/>
-          <w:szCs w:val="28"/>
-        </w:rPr>
-        <w:t>We</w:t>
-      </w:r>
-      <w:proofErr w:type="gramEnd"/>
-      <w:r>
-        <w:rPr>
-          <w:rFonts w:ascii="Times New Roman" w:hAnsi="Times New Roman" w:cs="Times New Roman"/>
-          <w:sz w:val="28"/>
-          <w:szCs w:val="28"/>
-        </w:rPr>
-        <w:t xml:space="preserve"> can easily say that value of </w:t>
-      </w:r>
-      <w:proofErr w:type="gramStart"/>
-      <w:r>
-        <w:rPr>
-          <w:rFonts w:ascii="Times New Roman" w:hAnsi="Times New Roman" w:cs="Times New Roman"/>
-          <w:sz w:val="28"/>
-          <w:szCs w:val="28"/>
-        </w:rPr>
-        <w:t>C at</w:t>
-      </w:r>
-      <w:proofErr w:type="gramEnd"/>
-      <w:r>
-        <w:rPr>
-          <w:rFonts w:ascii="Times New Roman" w:hAnsi="Times New Roman" w:cs="Times New Roman"/>
-          <w:sz w:val="28"/>
-          <w:szCs w:val="28"/>
-        </w:rPr>
-        <w:t xml:space="preserve"> 1</w:t>
-      </w:r>
-      <w:r>
-        <w:rPr>
-          <w:rFonts w:ascii="Times New Roman" w:hAnsi="Times New Roman" w:cs="Times New Roman"/>
-          <w:sz w:val="28"/>
-          <w:szCs w:val="28"/>
-        </w:rPr>
-        <w:t>000</w:t>
-      </w:r>
-      <w:r>
-        <w:rPr>
-          <w:rFonts w:ascii="Times New Roman" w:hAnsi="Times New Roman" w:cs="Times New Roman"/>
-          <w:sz w:val="28"/>
-          <w:szCs w:val="28"/>
-        </w:rPr>
-        <w:t>, We get hard-margin SVM.</w:t>
-      </w:r>
-    </w:p>
-    <w:p xmlns:wp14="http://schemas.microsoft.com/office/word/2010/wordml" wp14:textId="77777777">
-      <w:pPr>
-        <w:pStyle w:val="ListParagraph"/>
-        <w:jc w:val="both"/>
-        <w:rPr>
-          <w:rFonts w:ascii="Times New Roman" w:hAnsi="Times New Roman" w:cs="Times New Roman"/>
-          <w:sz w:val="28"/>
-          <w:szCs w:val="28"/>
-        </w:rPr>
-      </w:pPr>
-    </w:p>
-    <w:p xmlns:wp14="http://schemas.microsoft.com/office/word/2010/wordml" wp14:textId="77777777">
-      <w:pPr>
-        <w:pStyle w:val="ListParagraph"/>
-        <w:jc w:val="both"/>
-        <w:rPr>
-          <w:rFonts w:ascii="Times New Roman" w:hAnsi="Times New Roman" w:cs="Times New Roman"/>
-          <w:sz w:val="28"/>
-          <w:szCs w:val="28"/>
-        </w:rPr>
-      </w:pPr>
-    </w:p>
-    <w:p xmlns:wp14="http://schemas.microsoft.com/office/word/2010/wordml" wp14:textId="77777777">
-      <w:pPr>
-        <w:pStyle w:val="ListParagraph"/>
-        <w:jc w:val="both"/>
-        <w:rPr>
-          <w:rFonts w:ascii="Times New Roman" w:hAnsi="Times New Roman" w:cs="Times New Roman"/>
-          <w:sz w:val="28"/>
-          <w:szCs w:val="28"/>
-        </w:rPr>
-      </w:pPr>
-    </w:p>
-    <w:p xmlns:wp14="http://schemas.microsoft.com/office/word/2010/wordml" wp14:textId="77777777">
-      <w:pPr>
-        <w:pStyle w:val="ListParagraph"/>
-        <w:jc w:val="both"/>
-        <w:rPr>
-          <w:rFonts w:ascii="Times New Roman" w:hAnsi="Times New Roman" w:cs="Times New Roman"/>
-          <w:sz w:val="28"/>
-          <w:szCs w:val="28"/>
-        </w:rPr>
-      </w:pPr>
-    </w:p>
-    <w:p xmlns:wp14="http://schemas.microsoft.com/office/word/2010/wordml" wp14:textId="77777777">
-      <w:pPr>
-        <w:pStyle w:val="ListParagraph"/>
-        <w:jc w:val="both"/>
-        <w:rPr>
-          <w:rFonts w:ascii="Times New Roman" w:hAnsi="Times New Roman" w:cs="Times New Roman"/>
-          <w:sz w:val="28"/>
-          <w:szCs w:val="28"/>
-        </w:rPr>
-      </w:pPr>
-    </w:p>
-    <w:p xmlns:wp14="http://schemas.microsoft.com/office/word/2010/wordml" wp14:textId="77777777">
-      <w:pPr>
-        <w:pStyle w:val="ListParagraph"/>
-        <w:jc w:val="both"/>
-        <w:rPr>
-          <w:rFonts w:ascii="Times New Roman" w:hAnsi="Times New Roman" w:cs="Times New Roman"/>
-          <w:sz w:val="28"/>
-          <w:szCs w:val="28"/>
-        </w:rPr>
-      </w:pPr>
-    </w:p>
-    <w:p xmlns:wp14="http://schemas.microsoft.com/office/word/2010/wordml" wp14:textId="77777777">
-      <w:pPr>
-        <w:pStyle w:val="ListParagraph"/>
-        <w:jc w:val="both"/>
-        <w:rPr>
-          <w:rFonts w:ascii="Times New Roman" w:hAnsi="Times New Roman" w:cs="Times New Roman"/>
-          <w:sz w:val="28"/>
-          <w:szCs w:val="28"/>
-        </w:rPr>
-      </w:pPr>
-    </w:p>
-    <w:p xmlns:wp14="http://schemas.microsoft.com/office/word/2010/wordml" wp14:textId="77777777">
-      <w:pPr>
-        <w:pStyle w:val="ListParagraph"/>
-        <w:jc w:val="both"/>
-        <w:rPr>
-          <w:rFonts w:ascii="Times New Roman" w:hAnsi="Times New Roman" w:cs="Times New Roman"/>
-          <w:sz w:val="28"/>
-          <w:szCs w:val="28"/>
-        </w:rPr>
-      </w:pPr>
-    </w:p>
-    <w:p xmlns:wp14="http://schemas.microsoft.com/office/word/2010/wordml" wp14:textId="77777777">
-      <w:pPr>
-        <w:pStyle w:val="ListParagraph"/>
-        <w:jc w:val="both"/>
-        <w:rPr>
-          <w:rFonts w:ascii="Times New Roman" w:hAnsi="Times New Roman" w:cs="Times New Roman"/>
-          <w:sz w:val="28"/>
-          <w:szCs w:val="28"/>
-        </w:rPr>
-      </w:pPr>
-    </w:p>
-    <w:p xmlns:wp14="http://schemas.microsoft.com/office/word/2010/wordml" wp14:textId="77777777">
-      <w:pPr>
-        <w:pStyle w:val="ListParagraph"/>
-        <w:jc w:val="both"/>
-        <w:rPr>
-          <w:rFonts w:ascii="Times New Roman" w:hAnsi="Times New Roman" w:cs="Times New Roman"/>
-          <w:sz w:val="28"/>
-          <w:szCs w:val="28"/>
-        </w:rPr>
-      </w:pPr>
-    </w:p>
-    <w:p xmlns:wp14="http://schemas.microsoft.com/office/word/2010/wordml" wp14:textId="77777777">
+        <w:t xml:space="preserve"> get hard-margin SVM.</w:t>
+      </w:r>
+    </w:p>
+    <w:p>
+      <w:pPr>
+        <w:jc w:val="both"/>
+        <w:rPr>
+          <w:rFonts w:ascii="Times New Roman" w:hAnsi="Times New Roman" w:cs="Times New Roman"/>
+          <w:sz w:val="28"/>
+          <w:szCs w:val="28"/>
+        </w:rPr>
+      </w:pPr>
+    </w:p>
+    <w:p>
       <w:pPr>
         <w:ind w:left="360"/>
         <w:jc w:val="both"/>
@@ -3081,7 +2731,7 @@
         <w:t>Part 2: Fixed C-Values, Different Kernel Functions</w:t>
       </w:r>
     </w:p>
-    <w:p xmlns:wp14="http://schemas.microsoft.com/office/word/2010/wordml" wp14:textId="77777777">
+    <w:p>
       <w:pPr>
         <w:ind w:left="360"/>
         <w:jc w:val="both"/>
@@ -3132,7 +2782,7 @@
         <w:t>kernel functions for each fixed C-Values.</w:t>
       </w:r>
     </w:p>
-    <w:p xmlns:wp14="http://schemas.microsoft.com/office/word/2010/wordml" wp14:textId="77777777">
+    <w:p>
       <w:pPr>
         <w:ind w:left="360"/>
         <w:jc w:val="both"/>
@@ -3143,7 +2793,7 @@
         </w:rPr>
       </w:pPr>
     </w:p>
-    <w:p xmlns:wp14="http://schemas.microsoft.com/office/word/2010/wordml" wp14:textId="77777777">
+    <w:p>
       <w:pPr>
         <w:pStyle w:val="ListParagraph"/>
         <w:numPr>
@@ -3166,7 +2816,7 @@
         <w:t>Fixed C = 0.01</w:t>
       </w:r>
     </w:p>
-    <w:p xmlns:wp14="http://schemas.microsoft.com/office/word/2010/wordml" wp14:textId="77777777">
+    <w:p>
       <w:pPr>
         <w:pStyle w:val="ListParagraph"/>
         <w:jc w:val="both"/>
@@ -3177,32 +2827,35 @@
         </w:rPr>
       </w:pPr>
     </w:p>
-    <w:p xmlns:wp14="http://schemas.microsoft.com/office/word/2010/wordml" wp14:textId="5A37E1EF">
+    <w:p>
       <w:pPr>
         <w:pStyle w:val="ListParagraph"/>
         <w:jc w:val="both"/>
       </w:pPr>
       <w:r>
+        <w:rPr>
+          <w:noProof/>
+        </w:rPr>
         <w:drawing>
-          <wp:inline xmlns:wp14="http://schemas.microsoft.com/office/word/2010/wordprocessingDrawing" wp14:editId="19476B6A" wp14:anchorId="750555E9">
+          <wp:inline distT="0" distB="0" distL="0" distR="0" wp14:anchorId="750555E9" wp14:editId="19476B6A">
             <wp:extent cx="5686425" cy="1314450"/>
             <wp:effectExtent l="0" t="0" r="0" b="0"/>
-            <wp:docPr id="376916095" name="" title=""/>
+            <wp:docPr id="376916095" name="Picture 376916095"/>
             <wp:cNvGraphicFramePr>
-              <a:graphicFrameLocks noChangeAspect="1"/>
+              <a:graphicFrameLocks xmlns:a="http://schemas.openxmlformats.org/drawingml/2006/main" noChangeAspect="1"/>
             </wp:cNvGraphicFramePr>
-            <a:graphic>
+            <a:graphic xmlns:a="http://schemas.openxmlformats.org/drawingml/2006/main">
               <a:graphicData uri="http://schemas.openxmlformats.org/drawingml/2006/picture">
-                <pic:pic>
+                <pic:pic xmlns:pic="http://schemas.openxmlformats.org/drawingml/2006/picture">
                   <pic:nvPicPr>
                     <pic:cNvPr id="0" name=""/>
                     <pic:cNvPicPr/>
                   </pic:nvPicPr>
                   <pic:blipFill>
-                    <a:blip r:embed="R84ed2f0496fb4c55">
+                    <a:blip r:embed="rId14">
                       <a:extLst>
-                        <a:ext xmlns:a="http://schemas.openxmlformats.org/drawingml/2006/main" uri="{28A0092B-C50C-407E-A947-70E740481C1C}">
-                          <a14:useLocalDpi val="0"/>
+                        <a:ext uri="{28A0092B-C50C-407E-A947-70E740481C1C}">
+                          <a14:useLocalDpi xmlns:a14="http://schemas.microsoft.com/office/drawing/2010/main" val="0"/>
                         </a:ext>
                       </a:extLst>
                     </a:blip>
@@ -3226,7 +2879,7 @@
         </w:drawing>
       </w:r>
     </w:p>
-    <w:p xmlns:wp14="http://schemas.microsoft.com/office/word/2010/wordml" wp14:textId="77777777">
+    <w:p>
       <w:pPr>
         <w:pStyle w:val="ListParagraph"/>
         <w:jc w:val="both"/>
@@ -3237,7 +2890,7 @@
         </w:rPr>
       </w:pPr>
     </w:p>
-    <w:p xmlns:wp14="http://schemas.microsoft.com/office/word/2010/wordml" wp14:textId="5FE6B174">
+    <w:p>
       <w:pPr>
         <w:pStyle w:val="ListParagraph"/>
         <w:jc w:val="both"/>
@@ -3301,15 +2954,7 @@
           <w:sz w:val="28"/>
           <w:szCs w:val="28"/>
         </w:rPr>
-        <w:t xml:space="preserve"> function</w:t>
-      </w:r>
-      <w:r>
-        <w:rPr>
-          <w:rFonts w:ascii="Times New Roman" w:hAnsi="Times New Roman" w:cs="Times New Roman"/>
-          <w:sz w:val="28"/>
-          <w:szCs w:val="28"/>
-        </w:rPr>
-        <w:t xml:space="preserve"> </w:t>
+        <w:t xml:space="preserve"> function </w:t>
       </w:r>
       <w:r>
         <w:rPr>
@@ -3328,7 +2973,7 @@
         <w:t xml:space="preserve"> the 5 different kernel functions shown in the above table. </w:t>
       </w:r>
     </w:p>
-    <w:p xmlns:wp14="http://schemas.microsoft.com/office/word/2010/wordml" wp14:textId="77777777">
+    <w:p>
       <w:pPr>
         <w:pStyle w:val="ListParagraph"/>
         <w:jc w:val="both"/>
@@ -3339,7 +2984,17 @@
         </w:rPr>
       </w:pPr>
     </w:p>
-    <w:p xmlns:wp14="http://schemas.microsoft.com/office/word/2010/wordml" wp14:textId="77777777">
+    <w:p>
+      <w:pPr>
+        <w:jc w:val="both"/>
+        <w:rPr>
+          <w:rFonts w:ascii="Times New Roman" w:hAnsi="Times New Roman" w:cs="Times New Roman"/>
+          <w:sz w:val="28"/>
+          <w:szCs w:val="28"/>
+        </w:rPr>
+      </w:pPr>
+    </w:p>
+    <w:p>
       <w:pPr>
         <w:pStyle w:val="ListParagraph"/>
         <w:numPr>
@@ -3359,10 +3014,11 @@
           <w:sz w:val="28"/>
           <w:szCs w:val="28"/>
         </w:rPr>
+        <w:lastRenderedPageBreak/>
         <w:t>Fixed C = 0.1</w:t>
       </w:r>
     </w:p>
-    <w:p xmlns:wp14="http://schemas.microsoft.com/office/word/2010/wordml" wp14:textId="77777777">
+    <w:p>
       <w:pPr>
         <w:pStyle w:val="ListParagraph"/>
         <w:jc w:val="both"/>
@@ -3373,32 +3029,35 @@
         </w:rPr>
       </w:pPr>
     </w:p>
-    <w:p xmlns:wp14="http://schemas.microsoft.com/office/word/2010/wordml" wp14:textId="4A02875D">
+    <w:p>
       <w:pPr>
         <w:pStyle w:val="ListParagraph"/>
         <w:jc w:val="both"/>
       </w:pPr>
       <w:r>
+        <w:rPr>
+          <w:noProof/>
+        </w:rPr>
         <w:drawing>
-          <wp:inline xmlns:wp14="http://schemas.microsoft.com/office/word/2010/wordprocessingDrawing" wp14:editId="2C3E0B06" wp14:anchorId="10351F6C">
+          <wp:inline distT="0" distB="0" distL="0" distR="0" wp14:anchorId="10351F6C" wp14:editId="2C3E0B06">
             <wp:extent cx="5648325" cy="1219200"/>
             <wp:effectExtent l="0" t="0" r="0" b="0"/>
-            <wp:docPr id="1557861529" name="" title=""/>
+            <wp:docPr id="1557861529" name="Picture 1557861529"/>
             <wp:cNvGraphicFramePr>
-              <a:graphicFrameLocks noChangeAspect="1"/>
+              <a:graphicFrameLocks xmlns:a="http://schemas.openxmlformats.org/drawingml/2006/main" noChangeAspect="1"/>
             </wp:cNvGraphicFramePr>
-            <a:graphic>
+            <a:graphic xmlns:a="http://schemas.openxmlformats.org/drawingml/2006/main">
               <a:graphicData uri="http://schemas.openxmlformats.org/drawingml/2006/picture">
-                <pic:pic>
+                <pic:pic xmlns:pic="http://schemas.openxmlformats.org/drawingml/2006/picture">
                   <pic:nvPicPr>
                     <pic:cNvPr id="0" name=""/>
                     <pic:cNvPicPr/>
                   </pic:nvPicPr>
                   <pic:blipFill>
-                    <a:blip r:embed="Rbef7a5bd7bed46b4">
+                    <a:blip r:embed="rId15">
                       <a:extLst>
-                        <a:ext xmlns:a="http://schemas.openxmlformats.org/drawingml/2006/main" uri="{28A0092B-C50C-407E-A947-70E740481C1C}">
-                          <a14:useLocalDpi val="0"/>
+                        <a:ext uri="{28A0092B-C50C-407E-A947-70E740481C1C}">
+                          <a14:useLocalDpi xmlns:a14="http://schemas.microsoft.com/office/drawing/2010/main" val="0"/>
                         </a:ext>
                       </a:extLst>
                     </a:blip>
@@ -3422,7 +3081,7 @@
         </w:drawing>
       </w:r>
     </w:p>
-    <w:p xmlns:wp14="http://schemas.microsoft.com/office/word/2010/wordml" wp14:textId="77777777">
+    <w:p>
       <w:pPr>
         <w:pStyle w:val="ListParagraph"/>
         <w:jc w:val="both"/>
@@ -3433,7 +3092,7 @@
         </w:rPr>
       </w:pPr>
     </w:p>
-    <w:p xmlns:wp14="http://schemas.microsoft.com/office/word/2010/wordml" wp14:textId="7121B33F">
+    <w:p>
       <w:pPr>
         <w:pStyle w:val="ListParagraph"/>
         <w:jc w:val="both"/>
@@ -3449,15 +3108,7 @@
           <w:sz w:val="28"/>
           <w:szCs w:val="28"/>
         </w:rPr>
-        <w:t>For the fixed C= 0.</w:t>
-      </w:r>
-      <w:r>
-        <w:rPr>
-          <w:rFonts w:ascii="Times New Roman" w:hAnsi="Times New Roman" w:cs="Times New Roman"/>
-          <w:sz w:val="28"/>
-          <w:szCs w:val="28"/>
-        </w:rPr>
-        <w:t xml:space="preserve">1, the highest train accuracy is given by the </w:t>
+        <w:t xml:space="preserve">For the fixed C= 0.1, the highest train accuracy is given by the </w:t>
       </w:r>
       <w:r>
         <w:rPr>
@@ -3508,7 +3159,7 @@
         <w:t>function among the 5 different kernel functions shown in the above table.</w:t>
       </w:r>
     </w:p>
-    <w:p xmlns:wp14="http://schemas.microsoft.com/office/word/2010/wordml" wp14:textId="77777777">
+    <w:p>
       <w:pPr>
         <w:pStyle w:val="ListParagraph"/>
         <w:jc w:val="both"/>
@@ -3519,73 +3170,7 @@
         </w:rPr>
       </w:pPr>
     </w:p>
-    <w:p xmlns:wp14="http://schemas.microsoft.com/office/word/2010/wordml" wp14:textId="77777777">
-      <w:pPr>
-        <w:pStyle w:val="ListParagraph"/>
-        <w:jc w:val="both"/>
-        <w:rPr>
-          <w:rFonts w:ascii="Times New Roman" w:hAnsi="Times New Roman" w:cs="Times New Roman"/>
-          <w:sz w:val="28"/>
-          <w:szCs w:val="28"/>
-        </w:rPr>
-      </w:pPr>
-    </w:p>
-    <w:p xmlns:wp14="http://schemas.microsoft.com/office/word/2010/wordml" wp14:textId="77777777">
-      <w:pPr>
-        <w:pStyle w:val="ListParagraph"/>
-        <w:jc w:val="both"/>
-        <w:rPr>
-          <w:rFonts w:ascii="Times New Roman" w:hAnsi="Times New Roman" w:cs="Times New Roman"/>
-          <w:sz w:val="28"/>
-          <w:szCs w:val="28"/>
-        </w:rPr>
-      </w:pPr>
-    </w:p>
-    <w:p xmlns:wp14="http://schemas.microsoft.com/office/word/2010/wordml" wp14:textId="77777777">
-      <w:pPr>
-        <w:pStyle w:val="ListParagraph"/>
-        <w:jc w:val="both"/>
-        <w:rPr>
-          <w:rFonts w:ascii="Times New Roman" w:hAnsi="Times New Roman" w:cs="Times New Roman"/>
-          <w:sz w:val="28"/>
-          <w:szCs w:val="28"/>
-        </w:rPr>
-      </w:pPr>
-    </w:p>
-    <w:p xmlns:wp14="http://schemas.microsoft.com/office/word/2010/wordml" wp14:textId="77777777">
-      <w:pPr>
-        <w:pStyle w:val="ListParagraph"/>
-        <w:jc w:val="both"/>
-        <w:rPr>
-          <w:rFonts w:ascii="Times New Roman" w:hAnsi="Times New Roman" w:cs="Times New Roman"/>
-          <w:sz w:val="28"/>
-          <w:szCs w:val="28"/>
-        </w:rPr>
-      </w:pPr>
-    </w:p>
-    <w:p xmlns:wp14="http://schemas.microsoft.com/office/word/2010/wordml" wp14:textId="77777777">
-      <w:pPr>
-        <w:pStyle w:val="ListParagraph"/>
-        <w:jc w:val="both"/>
-        <w:rPr>
-          <w:rFonts w:ascii="Times New Roman" w:hAnsi="Times New Roman" w:cs="Times New Roman"/>
-          <w:sz w:val="28"/>
-          <w:szCs w:val="28"/>
-        </w:rPr>
-      </w:pPr>
-    </w:p>
-    <w:p xmlns:wp14="http://schemas.microsoft.com/office/word/2010/wordml" wp14:textId="77777777">
-      <w:pPr>
-        <w:pStyle w:val="ListParagraph"/>
-        <w:jc w:val="both"/>
-        <w:rPr>
-          <w:rFonts w:ascii="Times New Roman" w:hAnsi="Times New Roman" w:cs="Times New Roman"/>
-          <w:sz w:val="28"/>
-          <w:szCs w:val="28"/>
-        </w:rPr>
-      </w:pPr>
-    </w:p>
-    <w:p xmlns:wp14="http://schemas.microsoft.com/office/word/2010/wordml" wp14:textId="77777777">
+    <w:p>
       <w:pPr>
         <w:pStyle w:val="ListParagraph"/>
         <w:numPr>
@@ -3608,7 +3193,7 @@
         <w:t>Fixed C = 1</w:t>
       </w:r>
     </w:p>
-    <w:p xmlns:wp14="http://schemas.microsoft.com/office/word/2010/wordml" wp14:textId="77777777">
+    <w:p>
       <w:pPr>
         <w:pStyle w:val="ListParagraph"/>
         <w:jc w:val="both"/>
@@ -3619,32 +3204,35 @@
         </w:rPr>
       </w:pPr>
     </w:p>
-    <w:p xmlns:wp14="http://schemas.microsoft.com/office/word/2010/wordml" wp14:textId="4686376E">
+    <w:p>
       <w:pPr>
         <w:pStyle w:val="ListParagraph"/>
         <w:jc w:val="both"/>
       </w:pPr>
       <w:r>
+        <w:rPr>
+          <w:noProof/>
+        </w:rPr>
         <w:drawing>
-          <wp:inline xmlns:wp14="http://schemas.microsoft.com/office/word/2010/wordprocessingDrawing" wp14:editId="559C18F3" wp14:anchorId="3654A449">
+          <wp:inline distT="0" distB="0" distL="0" distR="0" wp14:anchorId="3654A449" wp14:editId="559C18F3">
             <wp:extent cx="5591175" cy="1251939"/>
             <wp:effectExtent l="0" t="0" r="0" b="0"/>
-            <wp:docPr id="25355531" name="" title=""/>
+            <wp:docPr id="25355531" name="Picture 25355531"/>
             <wp:cNvGraphicFramePr>
-              <a:graphicFrameLocks noChangeAspect="1"/>
+              <a:graphicFrameLocks xmlns:a="http://schemas.openxmlformats.org/drawingml/2006/main" noChangeAspect="1"/>
             </wp:cNvGraphicFramePr>
-            <a:graphic>
+            <a:graphic xmlns:a="http://schemas.openxmlformats.org/drawingml/2006/main">
               <a:graphicData uri="http://schemas.openxmlformats.org/drawingml/2006/picture">
-                <pic:pic>
+                <pic:pic xmlns:pic="http://schemas.openxmlformats.org/drawingml/2006/picture">
                   <pic:nvPicPr>
                     <pic:cNvPr id="0" name=""/>
                     <pic:cNvPicPr/>
                   </pic:nvPicPr>
                   <pic:blipFill>
-                    <a:blip r:embed="R047dcd78011a4561">
+                    <a:blip r:embed="rId16">
                       <a:extLst>
-                        <a:ext xmlns:a="http://schemas.openxmlformats.org/drawingml/2006/main" uri="{28A0092B-C50C-407E-A947-70E740481C1C}">
-                          <a14:useLocalDpi val="0"/>
+                        <a:ext uri="{28A0092B-C50C-407E-A947-70E740481C1C}">
+                          <a14:useLocalDpi xmlns:a14="http://schemas.microsoft.com/office/drawing/2010/main" val="0"/>
                         </a:ext>
                       </a:extLst>
                     </a:blip>
@@ -3668,7 +3256,7 @@
         </w:drawing>
       </w:r>
     </w:p>
-    <w:p xmlns:wp14="http://schemas.microsoft.com/office/word/2010/wordml" wp14:textId="4E3726F4">
+    <w:p>
       <w:pPr>
         <w:pStyle w:val="ListParagraph"/>
         <w:jc w:val="both"/>
@@ -3684,15 +3272,7 @@
           <w:sz w:val="28"/>
           <w:szCs w:val="28"/>
         </w:rPr>
-        <w:t>For the fixed C=</w:t>
-      </w:r>
-      <w:r>
-        <w:rPr>
-          <w:rFonts w:ascii="Times New Roman" w:hAnsi="Times New Roman" w:cs="Times New Roman"/>
-          <w:sz w:val="28"/>
-          <w:szCs w:val="28"/>
-        </w:rPr>
-        <w:t xml:space="preserve">1, the highest train accuracy is given by the </w:t>
+        <w:t xml:space="preserve">For the fixed C=1, the highest train accuracy is given by the </w:t>
       </w:r>
       <w:r>
         <w:rPr>
@@ -3726,8 +3306,32 @@
         </w:rPr>
         <w:t>linear</w:t>
       </w:r>
-    </w:p>
-    <w:p xmlns:wp14="http://schemas.microsoft.com/office/word/2010/wordml" wp14:textId="3A9A3000">
+      <w:r>
+        <w:rPr>
+          <w:rFonts w:ascii="Times New Roman" w:hAnsi="Times New Roman" w:cs="Times New Roman"/>
+          <w:sz w:val="28"/>
+          <w:szCs w:val="28"/>
+        </w:rPr>
+        <w:t xml:space="preserve"> </w:t>
+      </w:r>
+      <w:r>
+        <w:rPr>
+          <w:rFonts w:ascii="Times New Roman" w:hAnsi="Times New Roman" w:cs="Times New Roman"/>
+          <w:sz w:val="28"/>
+          <w:szCs w:val="28"/>
+        </w:rPr>
+        <w:t>kernel</w:t>
+      </w:r>
+      <w:r>
+        <w:rPr>
+          <w:rFonts w:ascii="Times New Roman" w:hAnsi="Times New Roman" w:cs="Times New Roman"/>
+          <w:sz w:val="28"/>
+          <w:szCs w:val="28"/>
+        </w:rPr>
+        <w:t xml:space="preserve"> function among the 5 different kernel functions shown in the above table.</w:t>
+      </w:r>
+    </w:p>
+    <w:p>
       <w:pPr>
         <w:pStyle w:val="ListParagraph"/>
         <w:jc w:val="both"/>
@@ -3737,35 +3341,8 @@
           <w:szCs w:val="28"/>
         </w:rPr>
       </w:pPr>
-      <w:r>
-        <w:rPr>
-          <w:rFonts w:ascii="Times New Roman" w:hAnsi="Times New Roman" w:cs="Times New Roman"/>
-          <w:sz w:val="28"/>
-          <w:szCs w:val="28"/>
-        </w:rPr>
-        <w:t>kernel</w:t>
-      </w:r>
-      <w:r>
-        <w:rPr>
-          <w:rFonts w:ascii="Times New Roman" w:hAnsi="Times New Roman" w:cs="Times New Roman"/>
-          <w:sz w:val="28"/>
-          <w:szCs w:val="28"/>
-        </w:rPr>
-        <w:t xml:space="preserve"> function among the 5 different kernel functions shown in the above table.</w:t>
-      </w:r>
-    </w:p>
-    <w:p xmlns:wp14="http://schemas.microsoft.com/office/word/2010/wordml" wp14:textId="77777777">
-      <w:pPr>
-        <w:pStyle w:val="ListParagraph"/>
-        <w:jc w:val="both"/>
-        <w:rPr>
-          <w:rFonts w:ascii="Times New Roman" w:hAnsi="Times New Roman" w:cs="Times New Roman"/>
-          <w:sz w:val="28"/>
-          <w:szCs w:val="28"/>
-        </w:rPr>
-      </w:pPr>
-    </w:p>
-    <w:p xmlns:wp14="http://schemas.microsoft.com/office/word/2010/wordml" wp14:textId="77777777">
+    </w:p>
+    <w:p>
       <w:pPr>
         <w:pStyle w:val="ListParagraph"/>
         <w:numPr>
@@ -3788,7 +3365,7 @@
         <w:t>Fixed C = 10</w:t>
       </w:r>
     </w:p>
-    <w:p xmlns:wp14="http://schemas.microsoft.com/office/word/2010/wordml" wp14:textId="77777777">
+    <w:p>
       <w:pPr>
         <w:pStyle w:val="ListParagraph"/>
         <w:jc w:val="both"/>
@@ -3799,32 +3376,35 @@
         </w:rPr>
       </w:pPr>
     </w:p>
-    <w:p xmlns:wp14="http://schemas.microsoft.com/office/word/2010/wordml" wp14:textId="30D9E8DB">
+    <w:p>
       <w:pPr>
         <w:pStyle w:val="ListParagraph"/>
         <w:jc w:val="both"/>
       </w:pPr>
       <w:r>
+        <w:rPr>
+          <w:noProof/>
+        </w:rPr>
         <w:drawing>
-          <wp:inline xmlns:wp14="http://schemas.microsoft.com/office/word/2010/wordprocessingDrawing" wp14:editId="773F06FE" wp14:anchorId="1985C890">
+          <wp:inline distT="0" distB="0" distL="0" distR="0" wp14:anchorId="1985C890" wp14:editId="773F06FE">
             <wp:extent cx="5610225" cy="1247775"/>
             <wp:effectExtent l="0" t="0" r="0" b="0"/>
-            <wp:docPr id="2123605927" name="" title=""/>
+            <wp:docPr id="2123605927" name="Picture 2123605927"/>
             <wp:cNvGraphicFramePr>
-              <a:graphicFrameLocks noChangeAspect="1"/>
+              <a:graphicFrameLocks xmlns:a="http://schemas.openxmlformats.org/drawingml/2006/main" noChangeAspect="1"/>
             </wp:cNvGraphicFramePr>
-            <a:graphic>
+            <a:graphic xmlns:a="http://schemas.openxmlformats.org/drawingml/2006/main">
               <a:graphicData uri="http://schemas.openxmlformats.org/drawingml/2006/picture">
-                <pic:pic>
+                <pic:pic xmlns:pic="http://schemas.openxmlformats.org/drawingml/2006/picture">
                   <pic:nvPicPr>
                     <pic:cNvPr id="0" name=""/>
                     <pic:cNvPicPr/>
                   </pic:nvPicPr>
                   <pic:blipFill>
-                    <a:blip r:embed="R62b544110fdd48aa">
+                    <a:blip r:embed="rId17">
                       <a:extLst>
-                        <a:ext xmlns:a="http://schemas.openxmlformats.org/drawingml/2006/main" uri="{28A0092B-C50C-407E-A947-70E740481C1C}">
-                          <a14:useLocalDpi val="0"/>
+                        <a:ext uri="{28A0092B-C50C-407E-A947-70E740481C1C}">
+                          <a14:useLocalDpi xmlns:a14="http://schemas.microsoft.com/office/drawing/2010/main" val="0"/>
                         </a:ext>
                       </a:extLst>
                     </a:blip>
@@ -3848,47 +3428,29 @@
         </w:drawing>
       </w:r>
     </w:p>
-    <w:p xmlns:wp14="http://schemas.microsoft.com/office/word/2010/wordml" wp14:textId="5DD8A7BD">
+    <w:p>
       <w:pPr>
         <w:pStyle w:val="ListParagraph"/>
         <w:jc w:val="both"/>
-        <w:rPr>
-          <w:rFonts w:ascii="Times New Roman" w:hAnsi="Times New Roman" w:cs="Times New Roman"/>
-          <w:sz w:val="28"/>
-          <w:szCs w:val="28"/>
-        </w:rPr>
-      </w:pPr>
-      <w:r>
-        <w:rPr>
-          <w:rFonts w:ascii="Times New Roman" w:hAnsi="Times New Roman" w:cs="Times New Roman"/>
-          <w:sz w:val="28"/>
-          <w:szCs w:val="28"/>
-        </w:rPr>
-        <w:t>For the fixed C=</w:t>
-      </w:r>
-      <w:r>
-        <w:rPr>
-          <w:rFonts w:ascii="Times New Roman" w:hAnsi="Times New Roman" w:cs="Times New Roman"/>
-          <w:sz w:val="28"/>
-          <w:szCs w:val="28"/>
-        </w:rPr>
-        <w:t>1</w:t>
-      </w:r>
-      <w:r>
-        <w:rPr>
-          <w:rFonts w:ascii="Times New Roman" w:hAnsi="Times New Roman" w:cs="Times New Roman"/>
-          <w:sz w:val="28"/>
-          <w:szCs w:val="28"/>
-        </w:rPr>
-        <w:t>0</w:t>
-      </w:r>
-      <w:r>
-        <w:rPr>
-          <w:rFonts w:ascii="Times New Roman" w:hAnsi="Times New Roman" w:cs="Times New Roman"/>
-          <w:sz w:val="28"/>
-          <w:szCs w:val="28"/>
-        </w:rPr>
-        <w:t xml:space="preserve">, the highest train accuracy is given by the </w:t>
+      </w:pPr>
+    </w:p>
+    <w:p>
+      <w:pPr>
+        <w:pStyle w:val="ListParagraph"/>
+        <w:jc w:val="both"/>
+        <w:rPr>
+          <w:rFonts w:ascii="Times New Roman" w:hAnsi="Times New Roman" w:cs="Times New Roman"/>
+          <w:sz w:val="28"/>
+          <w:szCs w:val="28"/>
+        </w:rPr>
+      </w:pPr>
+      <w:r>
+        <w:rPr>
+          <w:rFonts w:ascii="Times New Roman" w:hAnsi="Times New Roman" w:cs="Times New Roman"/>
+          <w:sz w:val="28"/>
+          <w:szCs w:val="28"/>
+        </w:rPr>
+        <w:t xml:space="preserve">For the fixed C=10, the highest train accuracy is given by the </w:t>
       </w:r>
       <w:r>
         <w:rPr>
@@ -3907,18 +3469,7 @@
         <w:t>, and highest test accuracy is given by the kernel linear function among the 5 different kernel functions shown in the above table.</w:t>
       </w:r>
     </w:p>
-    <w:p xmlns:wp14="http://schemas.microsoft.com/office/word/2010/wordml" wp14:textId="77777777">
-      <w:pPr>
-        <w:pStyle w:val="ListParagraph"/>
-        <w:jc w:val="both"/>
-        <w:rPr>
-          <w:rFonts w:ascii="Times New Roman" w:hAnsi="Times New Roman" w:cs="Times New Roman"/>
-          <w:sz w:val="28"/>
-          <w:szCs w:val="28"/>
-        </w:rPr>
-      </w:pPr>
-    </w:p>
-    <w:p xmlns:wp14="http://schemas.microsoft.com/office/word/2010/wordml" wp14:textId="77777777">
+    <w:p>
       <w:pPr>
         <w:pStyle w:val="ListParagraph"/>
         <w:numPr>
@@ -3938,36 +3489,39 @@
           <w:sz w:val="28"/>
           <w:szCs w:val="28"/>
         </w:rPr>
+        <w:lastRenderedPageBreak/>
         <w:t>Fixed C = 100</w:t>
       </w:r>
     </w:p>
-    <w:p xmlns:wp14="http://schemas.microsoft.com/office/word/2010/wordml" wp14:textId="4B0934B6">
-      <w:pPr>
-        <w:pStyle w:val="Normal"/>
+    <w:p>
+      <w:pPr>
         <w:ind w:left="360"/>
         <w:jc w:val="both"/>
       </w:pPr>
       <w:r>
+        <w:rPr>
+          <w:noProof/>
+        </w:rPr>
         <w:drawing>
-          <wp:inline xmlns:wp14="http://schemas.microsoft.com/office/word/2010/wordprocessingDrawing" wp14:editId="35910187" wp14:anchorId="5AA8DC5E">
+          <wp:inline distT="0" distB="0" distL="0" distR="0" wp14:anchorId="5AA8DC5E" wp14:editId="35910187">
             <wp:extent cx="5838825" cy="1321035"/>
             <wp:effectExtent l="0" t="0" r="0" b="0"/>
-            <wp:docPr id="2142873299" name="" title=""/>
+            <wp:docPr id="2142873299" name="Picture 2142873299"/>
             <wp:cNvGraphicFramePr>
-              <a:graphicFrameLocks noChangeAspect="1"/>
+              <a:graphicFrameLocks xmlns:a="http://schemas.openxmlformats.org/drawingml/2006/main" noChangeAspect="1"/>
             </wp:cNvGraphicFramePr>
-            <a:graphic>
+            <a:graphic xmlns:a="http://schemas.openxmlformats.org/drawingml/2006/main">
               <a:graphicData uri="http://schemas.openxmlformats.org/drawingml/2006/picture">
-                <pic:pic>
+                <pic:pic xmlns:pic="http://schemas.openxmlformats.org/drawingml/2006/picture">
                   <pic:nvPicPr>
                     <pic:cNvPr id="0" name=""/>
                     <pic:cNvPicPr/>
                   </pic:nvPicPr>
                   <pic:blipFill>
-                    <a:blip r:embed="R040a35e9dcd3474e">
+                    <a:blip r:embed="rId18">
                       <a:extLst>
-                        <a:ext xmlns:a="http://schemas.openxmlformats.org/drawingml/2006/main" uri="{28A0092B-C50C-407E-A947-70E740481C1C}">
-                          <a14:useLocalDpi val="0"/>
+                        <a:ext uri="{28A0092B-C50C-407E-A947-70E740481C1C}">
+                          <a14:useLocalDpi xmlns:a14="http://schemas.microsoft.com/office/drawing/2010/main" val="0"/>
                         </a:ext>
                       </a:extLst>
                     </a:blip>
@@ -3991,7 +3545,7 @@
         </w:drawing>
       </w:r>
     </w:p>
-    <w:p xmlns:wp14="http://schemas.microsoft.com/office/word/2010/wordml" wp14:textId="765FA846">
+    <w:p>
       <w:pPr>
         <w:pStyle w:val="ListParagraph"/>
         <w:jc w:val="both"/>
@@ -4007,31 +3561,7 @@
           <w:sz w:val="28"/>
           <w:szCs w:val="28"/>
         </w:rPr>
-        <w:t>For the fixed C=</w:t>
-      </w:r>
-      <w:r>
-        <w:rPr>
-          <w:rFonts w:ascii="Times New Roman" w:hAnsi="Times New Roman" w:cs="Times New Roman"/>
-          <w:sz w:val="28"/>
-          <w:szCs w:val="28"/>
-        </w:rPr>
-        <w:t>1</w:t>
-      </w:r>
-      <w:r>
-        <w:rPr>
-          <w:rFonts w:ascii="Times New Roman" w:hAnsi="Times New Roman" w:cs="Times New Roman"/>
-          <w:sz w:val="28"/>
-          <w:szCs w:val="28"/>
-        </w:rPr>
-        <w:t>00</w:t>
-      </w:r>
-      <w:r>
-        <w:rPr>
-          <w:rFonts w:ascii="Times New Roman" w:hAnsi="Times New Roman" w:cs="Times New Roman"/>
-          <w:sz w:val="28"/>
-          <w:szCs w:val="28"/>
-        </w:rPr>
-        <w:t xml:space="preserve">, the highest train accuracy is given by the </w:t>
+        <w:t xml:space="preserve">For the fixed C=100, the highest train accuracy is given by the </w:t>
       </w:r>
       <w:r>
         <w:rPr>
@@ -4047,15 +3577,7 @@
           <w:sz w:val="28"/>
           <w:szCs w:val="28"/>
         </w:rPr>
-        <w:t>function</w:t>
-      </w:r>
-      <w:r>
-        <w:rPr>
-          <w:rFonts w:ascii="Times New Roman" w:hAnsi="Times New Roman" w:cs="Times New Roman"/>
-          <w:sz w:val="28"/>
-          <w:szCs w:val="28"/>
-        </w:rPr>
-        <w:t>, and highest test accuracy is given by the linear</w:t>
+        <w:t>function, and highest test accuracy is given by the linear</w:t>
       </w:r>
       <w:r>
         <w:rPr>
@@ -4085,7 +3607,7 @@
         </w:rPr>
       </w:pPr>
     </w:p>
-    <w:p xmlns:wp14="http://schemas.microsoft.com/office/word/2010/wordml" wp14:textId="77777777">
+    <w:p>
       <w:pPr>
         <w:pStyle w:val="ListParagraph"/>
         <w:numPr>
@@ -4105,44 +3627,38 @@
           <w:sz w:val="28"/>
           <w:szCs w:val="28"/>
         </w:rPr>
-        <w:t>Fixed C = 100</w:t>
-      </w:r>
-      <w:r>
-        <w:rPr>
-          <w:rFonts w:ascii="Times New Roman" w:hAnsi="Times New Roman" w:cs="Times New Roman"/>
-          <w:sz w:val="28"/>
-          <w:szCs w:val="28"/>
-        </w:rPr>
-        <w:t>0</w:t>
-      </w:r>
-    </w:p>
-    <w:p xmlns:wp14="http://schemas.microsoft.com/office/word/2010/wordml" wp14:textId="12705FD9">
-      <w:pPr>
-        <w:pStyle w:val="Normal"/>
+        <w:t>Fixed C = 1000</w:t>
+      </w:r>
+    </w:p>
+    <w:p>
+      <w:pPr>
         <w:ind w:left="360"/>
         <w:jc w:val="both"/>
       </w:pPr>
       <w:r>
+        <w:rPr>
+          <w:noProof/>
+        </w:rPr>
         <w:drawing>
-          <wp:inline xmlns:wp14="http://schemas.microsoft.com/office/word/2010/wordprocessingDrawing" wp14:editId="20167FF0" wp14:anchorId="352FB61A">
+          <wp:inline distT="0" distB="0" distL="0" distR="0" wp14:anchorId="352FB61A" wp14:editId="20167FF0">
             <wp:extent cx="5800725" cy="1371600"/>
             <wp:effectExtent l="0" t="0" r="0" b="0"/>
-            <wp:docPr id="1573502199" name="" title=""/>
+            <wp:docPr id="1573502199" name="Picture 1573502199"/>
             <wp:cNvGraphicFramePr>
-              <a:graphicFrameLocks noChangeAspect="1"/>
+              <a:graphicFrameLocks xmlns:a="http://schemas.openxmlformats.org/drawingml/2006/main" noChangeAspect="1"/>
             </wp:cNvGraphicFramePr>
-            <a:graphic>
+            <a:graphic xmlns:a="http://schemas.openxmlformats.org/drawingml/2006/main">
               <a:graphicData uri="http://schemas.openxmlformats.org/drawingml/2006/picture">
-                <pic:pic>
+                <pic:pic xmlns:pic="http://schemas.openxmlformats.org/drawingml/2006/picture">
                   <pic:nvPicPr>
                     <pic:cNvPr id="0" name=""/>
                     <pic:cNvPicPr/>
                   </pic:nvPicPr>
                   <pic:blipFill>
-                    <a:blip r:embed="Rdb64d8b686a3421a">
+                    <a:blip r:embed="rId19">
                       <a:extLst>
-                        <a:ext xmlns:a="http://schemas.openxmlformats.org/drawingml/2006/main" uri="{28A0092B-C50C-407E-A947-70E740481C1C}">
-                          <a14:useLocalDpi val="0"/>
+                        <a:ext uri="{28A0092B-C50C-407E-A947-70E740481C1C}">
+                          <a14:useLocalDpi xmlns:a14="http://schemas.microsoft.com/office/drawing/2010/main" val="0"/>
                         </a:ext>
                       </a:extLst>
                     </a:blip>
@@ -4166,7 +3682,7 @@
         </w:drawing>
       </w:r>
     </w:p>
-    <w:p xmlns:wp14="http://schemas.microsoft.com/office/word/2010/wordml" wp14:textId="34A7FCDC">
+    <w:p>
       <w:pPr>
         <w:pStyle w:val="ListParagraph"/>
         <w:jc w:val="both"/>
@@ -4182,31 +3698,7 @@
           <w:sz w:val="28"/>
           <w:szCs w:val="28"/>
         </w:rPr>
-        <w:t>For the fixed C=</w:t>
-      </w:r>
-      <w:r>
-        <w:rPr>
-          <w:rFonts w:ascii="Times New Roman" w:hAnsi="Times New Roman" w:cs="Times New Roman"/>
-          <w:sz w:val="28"/>
-          <w:szCs w:val="28"/>
-        </w:rPr>
-        <w:t>1</w:t>
-      </w:r>
-      <w:r>
-        <w:rPr>
-          <w:rFonts w:ascii="Times New Roman" w:hAnsi="Times New Roman" w:cs="Times New Roman"/>
-          <w:sz w:val="28"/>
-          <w:szCs w:val="28"/>
-        </w:rPr>
-        <w:t>000</w:t>
-      </w:r>
-      <w:r>
-        <w:rPr>
-          <w:rFonts w:ascii="Times New Roman" w:hAnsi="Times New Roman" w:cs="Times New Roman"/>
-          <w:sz w:val="28"/>
-          <w:szCs w:val="28"/>
-        </w:rPr>
-        <w:t xml:space="preserve">, the highest train accuracy is given by the </w:t>
+        <w:t xml:space="preserve">For the fixed C=1000, the highest train accuracy is given by the </w:t>
       </w:r>
       <w:r>
         <w:rPr>
@@ -4254,15 +3746,7 @@
           <w:sz w:val="28"/>
           <w:szCs w:val="28"/>
         </w:rPr>
-        <w:t xml:space="preserve"> function</w:t>
-      </w:r>
-      <w:r>
-        <w:rPr>
-          <w:rFonts w:ascii="Times New Roman" w:hAnsi="Times New Roman" w:cs="Times New Roman"/>
-          <w:sz w:val="28"/>
-          <w:szCs w:val="28"/>
-        </w:rPr>
-        <w:t>, and highest test accuracy is given by the kernel linear function among the 5 different kernel functions shown in the above table.</w:t>
+        <w:t xml:space="preserve"> function, and highest test accuracy is given by the kernel linear function among the 5 different kernel functions shown in the above table.</w:t>
       </w:r>
     </w:p>
     <w:p>
@@ -4278,51 +3762,28 @@
     </w:p>
     <w:p>
       <w:pPr>
-        <w:pStyle w:val="ListParagraph"/>
-        <w:jc w:val="both"/>
-        <w:rPr>
-          <w:rFonts w:ascii="Times New Roman" w:hAnsi="Times New Roman" w:cs="Times New Roman"/>
-          <w:sz w:val="28"/>
-          <w:szCs w:val="28"/>
-        </w:rPr>
-      </w:pPr>
-    </w:p>
-    <w:p>
-      <w:pPr>
-        <w:pStyle w:val="ListParagraph"/>
-        <w:ind w:firstLine="720"/>
-        <w:jc w:val="both"/>
-        <w:rPr>
-          <w:rFonts w:ascii="Times New Roman" w:hAnsi="Times New Roman" w:cs="Times New Roman"/>
-          <w:sz w:val="28"/>
-          <w:szCs w:val="28"/>
-        </w:rPr>
-      </w:pPr>
-      <w:r>
-        <w:rPr>
-          <w:rFonts w:ascii="Times New Roman" w:hAnsi="Times New Roman" w:cs="Times New Roman"/>
-          <w:sz w:val="28"/>
-          <w:szCs w:val="28"/>
-        </w:rPr>
-        <w:t xml:space="preserve">All in all, </w:t>
-      </w:r>
-      <w:proofErr w:type="gramStart"/>
-      <w:r>
-        <w:rPr>
-          <w:rFonts w:ascii="Times New Roman" w:hAnsi="Times New Roman" w:cs="Times New Roman"/>
-          <w:sz w:val="28"/>
-          <w:szCs w:val="28"/>
-        </w:rPr>
-        <w:t>In</w:t>
-      </w:r>
-      <w:proofErr w:type="gramEnd"/>
-      <w:r>
-        <w:rPr>
-          <w:rFonts w:ascii="Times New Roman" w:hAnsi="Times New Roman" w:cs="Times New Roman"/>
-          <w:sz w:val="28"/>
-          <w:szCs w:val="28"/>
-        </w:rPr>
-        <w:t xml:space="preserve"> all fixed C values, </w:t>
+        <w:jc w:val="both"/>
+        <w:rPr>
+          <w:rFonts w:ascii="Times New Roman" w:hAnsi="Times New Roman" w:cs="Times New Roman"/>
+          <w:sz w:val="28"/>
+          <w:szCs w:val="28"/>
+        </w:rPr>
+      </w:pPr>
+      <w:r>
+        <w:rPr>
+          <w:rFonts w:ascii="Times New Roman" w:hAnsi="Times New Roman" w:cs="Times New Roman"/>
+          <w:sz w:val="28"/>
+          <w:szCs w:val="28"/>
+        </w:rPr>
+        <w:t>All in all, i</w:t>
+      </w:r>
+      <w:r>
+        <w:rPr>
+          <w:rFonts w:ascii="Times New Roman" w:hAnsi="Times New Roman" w:cs="Times New Roman"/>
+          <w:sz w:val="28"/>
+          <w:szCs w:val="28"/>
+        </w:rPr>
+        <w:t xml:space="preserve">n all fixed C values, </w:t>
       </w:r>
       <w:r>
         <w:rPr>
@@ -4365,18 +3826,17 @@
         <w:t>.</w:t>
       </w:r>
     </w:p>
-    <w:p xmlns:wp14="http://schemas.microsoft.com/office/word/2010/wordml" wp14:textId="77777777">
-      <w:pPr>
-        <w:ind w:left="360"/>
-        <w:jc w:val="both"/>
-        <w:rPr>
-          <w:rFonts w:ascii="Times New Roman" w:hAnsi="Times New Roman" w:cs="Times New Roman"/>
-          <w:sz w:val="32"/>
-          <w:szCs w:val="32"/>
-        </w:rPr>
-      </w:pPr>
-    </w:p>
-    <w:p xmlns:wp14="http://schemas.microsoft.com/office/word/2010/wordml" wp14:textId="77777777">
+    <w:p>
+      <w:pPr>
+        <w:jc w:val="both"/>
+        <w:rPr>
+          <w:rFonts w:ascii="Times New Roman" w:hAnsi="Times New Roman" w:cs="Times New Roman"/>
+          <w:sz w:val="28"/>
+          <w:szCs w:val="28"/>
+        </w:rPr>
+      </w:pPr>
+    </w:p>
+    <w:p>
       <w:pPr>
         <w:ind w:left="360"/>
         <w:jc w:val="both"/>
@@ -4406,7 +3866,7 @@
         <w:t>:</w:t>
       </w:r>
     </w:p>
-    <w:p xmlns:wp14="http://schemas.microsoft.com/office/word/2010/wordml" wp14:textId="77777777">
+    <w:p>
       <w:pPr>
         <w:ind w:left="360"/>
         <w:jc w:val="both"/>
@@ -4433,7 +3893,7 @@
         <w:t>s and C-Value by remaining all other parameters the same.</w:t>
       </w:r>
     </w:p>
-    <w:p xmlns:wp14="http://schemas.microsoft.com/office/word/2010/wordml" wp14:textId="77777777">
+    <w:p>
       <w:pPr>
         <w:ind w:left="360"/>
         <w:jc w:val="both"/>
@@ -4500,7 +3960,7 @@
         <w:t xml:space="preserve"> As a result, the following table appeared.</w:t>
       </w:r>
     </w:p>
-    <w:p xmlns:wp14="http://schemas.microsoft.com/office/word/2010/wordml" wp14:textId="77777777">
+    <w:p>
       <w:pPr>
         <w:ind w:left="360"/>
         <w:jc w:val="both"/>
@@ -4512,25 +3972,29 @@
         </w:rPr>
       </w:pPr>
       <w:r>
+        <w:rPr>
+          <w:noProof/>
+        </w:rPr>
+        <w:lastRenderedPageBreak/>
         <w:drawing>
-          <wp:inline xmlns:wp14="http://schemas.microsoft.com/office/word/2010/wordprocessingDrawing" wp14:editId="58F1E8E0" wp14:anchorId="4063D467">
+          <wp:inline distT="0" distB="0" distL="0" distR="0" wp14:anchorId="4063D467" wp14:editId="58F1E8E0">
             <wp:extent cx="5943600" cy="1138555"/>
             <wp:effectExtent l="0" t="0" r="0" b="4445"/>
-            <wp:docPr id="1264192207" name="Picture 14" title=""/>
+            <wp:docPr id="1264192207" name="Picture 14"/>
             <wp:cNvGraphicFramePr>
-              <a:graphicFrameLocks noChangeAspect="1"/>
+              <a:graphicFrameLocks xmlns:a="http://schemas.openxmlformats.org/drawingml/2006/main" noChangeAspect="1"/>
             </wp:cNvGraphicFramePr>
-            <a:graphic>
+            <a:graphic xmlns:a="http://schemas.openxmlformats.org/drawingml/2006/main">
               <a:graphicData uri="http://schemas.openxmlformats.org/drawingml/2006/picture">
-                <pic:pic>
+                <pic:pic xmlns:pic="http://schemas.openxmlformats.org/drawingml/2006/picture">
                   <pic:nvPicPr>
                     <pic:cNvPr id="0" name="Picture 14"/>
                     <pic:cNvPicPr/>
                   </pic:nvPicPr>
                   <pic:blipFill>
-                    <a:blip r:embed="R015c1e49329e472e">
-                      <a:extLst xmlns:a="http://schemas.openxmlformats.org/drawingml/2006/main">
-                        <a:ext xmlns:a="http://schemas.openxmlformats.org/drawingml/2006/main" uri="{28A0092B-C50C-407E-A947-70E740481C1C}">
+                    <a:blip r:embed="rId20">
+                      <a:extLst>
+                        <a:ext uri="{28A0092B-C50C-407E-A947-70E740481C1C}">
                           <a14:useLocalDpi xmlns:a14="http://schemas.microsoft.com/office/drawing/2010/main" val="0"/>
                         </a:ext>
                       </a:extLst>
@@ -4540,7 +4004,7 @@
                     </a:stretch>
                   </pic:blipFill>
                   <pic:spPr>
-                    <a:xfrm rot="0" flipH="0" flipV="0">
+                    <a:xfrm>
                       <a:off x="0" y="0"/>
                       <a:ext cx="5943600" cy="1138555"/>
                     </a:xfrm>
@@ -4557,7 +4021,6 @@
     </w:p>
     <w:p>
       <w:pPr>
-        <w:pStyle w:val="Normal"/>
         <w:ind w:left="360"/>
         <w:jc w:val="both"/>
         <w:rPr>
@@ -4604,7 +4067,23 @@
           <w:sz w:val="28"/>
           <w:szCs w:val="28"/>
         </w:rPr>
-        <w:t xml:space="preserve"> Thus, less data points are support vectors. Theory says When we increase value of C, number of supp</w:t>
+        <w:t xml:space="preserve"> Thus, less data points ar</w:t>
+      </w:r>
+      <w:r>
+        <w:rPr>
+          <w:rFonts w:ascii="Times New Roman" w:hAnsi="Times New Roman" w:cs="Times New Roman"/>
+          <w:sz w:val="28"/>
+          <w:szCs w:val="28"/>
+        </w:rPr>
+        <w:t>e support vectors. Theory says w</w:t>
+      </w:r>
+      <w:r>
+        <w:rPr>
+          <w:rFonts w:ascii="Times New Roman" w:hAnsi="Times New Roman" w:cs="Times New Roman"/>
+          <w:sz w:val="28"/>
+          <w:szCs w:val="28"/>
+        </w:rPr>
+        <w:t>hen we increase value of C, number of supp</w:t>
       </w:r>
       <w:r>
         <w:rPr>
@@ -4616,51 +4095,6 @@
       </w:r>
     </w:p>
     <w:p>
-      <w:pPr>
-        <w:pStyle w:val="Normal"/>
-        <w:ind w:left="360"/>
-        <w:jc w:val="both"/>
-        <w:rPr>
-          <w:rFonts w:ascii="Times New Roman" w:hAnsi="Times New Roman" w:cs="Times New Roman"/>
-          <w:sz w:val="28"/>
-          <w:szCs w:val="28"/>
-        </w:rPr>
-      </w:pPr>
-    </w:p>
-    <w:p xmlns:wp14="http://schemas.microsoft.com/office/word/2010/wordml" wp14:textId="77777777">
-      <w:pPr>
-        <w:ind w:left="360"/>
-        <w:jc w:val="both"/>
-        <w:rPr>
-          <w:rFonts w:ascii="Times New Roman" w:hAnsi="Times New Roman" w:cs="Times New Roman"/>
-          <w:sz w:val="28"/>
-          <w:szCs w:val="28"/>
-        </w:rPr>
-      </w:pPr>
-    </w:p>
-    <w:p xmlns:wp14="http://schemas.microsoft.com/office/word/2010/wordml" wp14:textId="77777777">
-      <w:pPr>
-        <w:ind w:left="360"/>
-        <w:jc w:val="both"/>
-        <w:rPr>
-          <w:rFonts w:ascii="Times New Roman" w:hAnsi="Times New Roman" w:cs="Times New Roman"/>
-          <w:sz w:val="28"/>
-          <w:szCs w:val="28"/>
-        </w:rPr>
-      </w:pPr>
-    </w:p>
-    <w:p xmlns:wp14="http://schemas.microsoft.com/office/word/2010/wordml" wp14:textId="77777777">
-      <w:pPr>
-        <w:ind w:left="360"/>
-        <w:jc w:val="both"/>
-        <w:rPr>
-          <w:rFonts w:ascii="Times New Roman" w:hAnsi="Times New Roman" w:cs="Times New Roman"/>
-          <w:sz w:val="28"/>
-          <w:szCs w:val="28"/>
-        </w:rPr>
-      </w:pPr>
-    </w:p>
-    <w:p xmlns:wp14="http://schemas.microsoft.com/office/word/2010/wordml" wp14:textId="77777777">
       <w:pPr>
         <w:ind w:left="360"/>
         <w:jc w:val="both"/>
@@ -4672,7 +4106,7 @@
         </w:rPr>
       </w:pPr>
     </w:p>
-    <w:p xmlns:wp14="http://schemas.microsoft.com/office/word/2010/wordml" wp14:textId="77777777">
+    <w:p>
       <w:pPr>
         <w:ind w:left="360"/>
         <w:jc w:val="both"/>
@@ -4702,7 +4136,7 @@
         <w:t>:</w:t>
       </w:r>
     </w:p>
-    <w:p xmlns:wp14="http://schemas.microsoft.com/office/word/2010/wordml" wp14:textId="77777777">
+    <w:p>
       <w:pPr>
         <w:ind w:left="360"/>
         <w:jc w:val="both"/>
@@ -4721,7 +4155,7 @@
         <w:t xml:space="preserve">In this task we want to investigate the relationship between the hyperplane and support vectors and a data point that is not a support vector. </w:t>
       </w:r>
     </w:p>
-    <w:p xmlns:wp14="http://schemas.microsoft.com/office/word/2010/wordml" wp14:textId="0F3B272B">
+    <w:p>
       <w:pPr>
         <w:ind w:left="360"/>
         <w:jc w:val="both"/>
@@ -4756,7 +4190,7 @@
         <w:t>. In every move, we trained the model and observed the weight, norm of the weight and number of support vectors.</w:t>
       </w:r>
     </w:p>
-    <w:p xmlns:wp14="http://schemas.microsoft.com/office/word/2010/wordml" wp14:textId="77777777">
+    <w:p>
       <w:pPr>
         <w:ind w:left="360"/>
         <w:jc w:val="both"/>
@@ -4775,32 +4209,34 @@
         <w:t xml:space="preserve">Our weights, norm of the weight and number of support vectors are like the following output just before not removing any points. </w:t>
       </w:r>
     </w:p>
-    <w:p xmlns:wp14="http://schemas.microsoft.com/office/word/2010/wordml" wp14:textId="021A6C33">
-      <w:pPr>
-        <w:pStyle w:val="Normal"/>
+    <w:p>
+      <w:pPr>
         <w:ind w:left="360"/>
         <w:jc w:val="both"/>
       </w:pPr>
       <w:r>
+        <w:rPr>
+          <w:noProof/>
+        </w:rPr>
         <w:drawing>
-          <wp:inline xmlns:wp14="http://schemas.microsoft.com/office/word/2010/wordprocessingDrawing" wp14:editId="47E2A17F" wp14:anchorId="2E645395">
+          <wp:inline distT="0" distB="0" distL="0" distR="0" wp14:anchorId="2E645395" wp14:editId="47E2A17F">
             <wp:extent cx="5791202" cy="898451"/>
             <wp:effectExtent l="0" t="0" r="0" b="0"/>
-            <wp:docPr id="334910129" name="" title=""/>
+            <wp:docPr id="334910129" name="Picture 334910129"/>
             <wp:cNvGraphicFramePr>
-              <a:graphicFrameLocks noChangeAspect="1"/>
+              <a:graphicFrameLocks xmlns:a="http://schemas.openxmlformats.org/drawingml/2006/main" noChangeAspect="1"/>
             </wp:cNvGraphicFramePr>
-            <a:graphic>
+            <a:graphic xmlns:a="http://schemas.openxmlformats.org/drawingml/2006/main">
               <a:graphicData uri="http://schemas.openxmlformats.org/drawingml/2006/picture">
-                <pic:pic>
+                <pic:pic xmlns:pic="http://schemas.openxmlformats.org/drawingml/2006/picture">
                   <pic:nvPicPr>
                     <pic:cNvPr id="0" name=""/>
                     <pic:cNvPicPr/>
                   </pic:nvPicPr>
                   <pic:blipFill>
-                    <a:blip r:embed="R50eb8b05afa04274">
-                      <a:extLst xmlns:a="http://schemas.openxmlformats.org/drawingml/2006/main">
-                        <a:ext xmlns:a="http://schemas.openxmlformats.org/drawingml/2006/main" uri="{28A0092B-C50C-407E-A947-70E740481C1C}">
+                    <a:blip r:embed="rId21">
+                      <a:extLst>
+                        <a:ext uri="{28A0092B-C50C-407E-A947-70E740481C1C}">
                           <a14:useLocalDpi xmlns:a14="http://schemas.microsoft.com/office/drawing/2010/main" val="0"/>
                         </a:ext>
                       </a:extLst>
@@ -4810,7 +4246,7 @@
                     </a:stretch>
                   </pic:blipFill>
                   <pic:spPr>
-                    <a:xfrm rot="0" flipH="0" flipV="0">
+                    <a:xfrm>
                       <a:off x="0" y="0"/>
                       <a:ext cx="5791202" cy="898451"/>
                     </a:xfrm>
@@ -4825,21 +4261,22 @@
         </w:drawing>
       </w:r>
     </w:p>
-    <w:p xmlns:wp14="http://schemas.microsoft.com/office/word/2010/wordml" wp14:textId="77777777">
+    <w:p>
       <w:pPr>
         <w:ind w:left="360"/>
         <w:jc w:val="both"/>
-        <w:rPr>
-          <w:rFonts w:ascii="Times New Roman" w:hAnsi="Times New Roman" w:cs="Times New Roman"/>
-          <w:sz w:val="28"/>
-          <w:szCs w:val="28"/>
-        </w:rPr>
-      </w:pPr>
-    </w:p>
-    <w:p xmlns:wp14="http://schemas.microsoft.com/office/word/2010/wordml" wp14:textId="77777777">
+      </w:pPr>
+    </w:p>
+    <w:p>
       <w:pPr>
         <w:ind w:left="360"/>
         <w:jc w:val="both"/>
+      </w:pPr>
+    </w:p>
+    <w:p>
+      <w:pPr>
+        <w:ind w:left="360"/>
+        <w:jc w:val="both"/>
         <w:rPr>
           <w:rFonts w:ascii="Times New Roman" w:hAnsi="Times New Roman" w:cs="Times New Roman"/>
           <w:sz w:val="28"/>
@@ -4855,32 +4292,34 @@
         <w:t>Removing one data point that is not a support vector</w:t>
       </w:r>
     </w:p>
-    <w:p xmlns:wp14="http://schemas.microsoft.com/office/word/2010/wordml" wp14:textId="3C92703A">
-      <w:pPr>
-        <w:pStyle w:val="Normal"/>
+    <w:p>
+      <w:pPr>
         <w:ind w:left="360"/>
         <w:jc w:val="both"/>
       </w:pPr>
       <w:r>
+        <w:rPr>
+          <w:noProof/>
+        </w:rPr>
         <w:drawing>
-          <wp:inline xmlns:wp14="http://schemas.microsoft.com/office/word/2010/wordprocessingDrawing" wp14:editId="5CBE63AA" wp14:anchorId="230E773A">
+          <wp:inline distT="0" distB="0" distL="0" distR="0" wp14:anchorId="230E773A" wp14:editId="5CBE63AA">
             <wp:extent cx="5762626" cy="994701"/>
             <wp:effectExtent l="0" t="0" r="0" b="0"/>
-            <wp:docPr id="1047684830" name="" title=""/>
+            <wp:docPr id="1047684830" name="Picture 1047684830"/>
             <wp:cNvGraphicFramePr>
-              <a:graphicFrameLocks noChangeAspect="1"/>
+              <a:graphicFrameLocks xmlns:a="http://schemas.openxmlformats.org/drawingml/2006/main" noChangeAspect="1"/>
             </wp:cNvGraphicFramePr>
-            <a:graphic>
+            <a:graphic xmlns:a="http://schemas.openxmlformats.org/drawingml/2006/main">
               <a:graphicData uri="http://schemas.openxmlformats.org/drawingml/2006/picture">
-                <pic:pic>
+                <pic:pic xmlns:pic="http://schemas.openxmlformats.org/drawingml/2006/picture">
                   <pic:nvPicPr>
                     <pic:cNvPr id="0" name=""/>
                     <pic:cNvPicPr/>
                   </pic:nvPicPr>
                   <pic:blipFill>
-                    <a:blip r:embed="R11537765860842b9">
-                      <a:extLst xmlns:a="http://schemas.openxmlformats.org/drawingml/2006/main">
-                        <a:ext xmlns:a="http://schemas.openxmlformats.org/drawingml/2006/main" uri="{28A0092B-C50C-407E-A947-70E740481C1C}">
+                    <a:blip r:embed="rId22">
+                      <a:extLst>
+                        <a:ext uri="{28A0092B-C50C-407E-A947-70E740481C1C}">
                           <a14:useLocalDpi xmlns:a14="http://schemas.microsoft.com/office/drawing/2010/main" val="0"/>
                         </a:ext>
                       </a:extLst>
@@ -4890,7 +4329,7 @@
                     </a:stretch>
                   </pic:blipFill>
                   <pic:spPr>
-                    <a:xfrm rot="0" flipH="0" flipV="0">
+                    <a:xfrm>
                       <a:off x="0" y="0"/>
                       <a:ext cx="5762626" cy="994701"/>
                     </a:xfrm>
@@ -4905,7 +4344,7 @@
         </w:drawing>
       </w:r>
     </w:p>
-    <w:p xmlns:wp14="http://schemas.microsoft.com/office/word/2010/wordml" wp14:textId="77777777">
+    <w:p>
       <w:pPr>
         <w:ind w:left="360"/>
         <w:jc w:val="both"/>
@@ -4933,7 +4372,17 @@
         <w:t xml:space="preserve">This result should be expected, because it is not a move to change the hyperplane or the margin. </w:t>
       </w:r>
     </w:p>
-    <w:p xmlns:wp14="http://schemas.microsoft.com/office/word/2010/wordml" wp14:textId="77777777">
+    <w:p>
+      <w:pPr>
+        <w:jc w:val="both"/>
+        <w:rPr>
+          <w:rFonts w:ascii="Times New Roman" w:hAnsi="Times New Roman" w:cs="Times New Roman"/>
+          <w:sz w:val="28"/>
+          <w:szCs w:val="28"/>
+        </w:rPr>
+      </w:pPr>
+    </w:p>
+    <w:p>
       <w:pPr>
         <w:ind w:left="360"/>
         <w:jc w:val="both"/>
@@ -4943,52 +4392,43 @@
           <w:szCs w:val="28"/>
         </w:rPr>
       </w:pPr>
-    </w:p>
-    <w:p xmlns:wp14="http://schemas.microsoft.com/office/word/2010/wordml" wp14:textId="77777777">
+      <w:r>
+        <w:rPr>
+          <w:rFonts w:ascii="Times New Roman" w:hAnsi="Times New Roman" w:cs="Times New Roman"/>
+          <w:sz w:val="28"/>
+          <w:szCs w:val="28"/>
+        </w:rPr>
+        <w:t>Removing one of the support vectors</w:t>
+      </w:r>
+    </w:p>
+    <w:p>
       <w:pPr>
         <w:ind w:left="360"/>
         <w:jc w:val="both"/>
-        <w:rPr>
-          <w:rFonts w:ascii="Times New Roman" w:hAnsi="Times New Roman" w:cs="Times New Roman"/>
-          <w:sz w:val="28"/>
-          <w:szCs w:val="28"/>
-        </w:rPr>
-      </w:pPr>
-      <w:r>
-        <w:rPr>
-          <w:rFonts w:ascii="Times New Roman" w:hAnsi="Times New Roman" w:cs="Times New Roman"/>
-          <w:sz w:val="28"/>
-          <w:szCs w:val="28"/>
-        </w:rPr>
-        <w:t>Removing one of the support vectors</w:t>
-      </w:r>
-    </w:p>
-    <w:p xmlns:wp14="http://schemas.microsoft.com/office/word/2010/wordml" wp14:textId="48A50B98">
-      <w:pPr>
-        <w:pStyle w:val="Normal"/>
-        <w:ind w:left="360"/>
-        <w:jc w:val="both"/>
-      </w:pPr>
-      <w:r>
+      </w:pPr>
+      <w:r>
+        <w:rPr>
+          <w:noProof/>
+        </w:rPr>
         <w:drawing>
-          <wp:inline xmlns:wp14="http://schemas.microsoft.com/office/word/2010/wordprocessingDrawing" wp14:editId="0EABF67D" wp14:anchorId="6352441C">
+          <wp:inline distT="0" distB="0" distL="0" distR="0" wp14:anchorId="6352441C" wp14:editId="0EABF67D">
             <wp:extent cx="5753098" cy="895350"/>
             <wp:effectExtent l="0" t="0" r="0" b="0"/>
-            <wp:docPr id="1844163304" name="" title=""/>
+            <wp:docPr id="1844163304" name="Picture 1844163304"/>
             <wp:cNvGraphicFramePr>
-              <a:graphicFrameLocks noChangeAspect="1"/>
+              <a:graphicFrameLocks xmlns:a="http://schemas.openxmlformats.org/drawingml/2006/main" noChangeAspect="1"/>
             </wp:cNvGraphicFramePr>
-            <a:graphic>
+            <a:graphic xmlns:a="http://schemas.openxmlformats.org/drawingml/2006/main">
               <a:graphicData uri="http://schemas.openxmlformats.org/drawingml/2006/picture">
-                <pic:pic>
+                <pic:pic xmlns:pic="http://schemas.openxmlformats.org/drawingml/2006/picture">
                   <pic:nvPicPr>
                     <pic:cNvPr id="0" name=""/>
                     <pic:cNvPicPr/>
                   </pic:nvPicPr>
                   <pic:blipFill>
-                    <a:blip r:embed="Raa1bf500bfec4b63">
-                      <a:extLst xmlns:a="http://schemas.openxmlformats.org/drawingml/2006/main">
-                        <a:ext xmlns:a="http://schemas.openxmlformats.org/drawingml/2006/main" uri="{28A0092B-C50C-407E-A947-70E740481C1C}">
+                    <a:blip r:embed="rId23">
+                      <a:extLst>
+                        <a:ext uri="{28A0092B-C50C-407E-A947-70E740481C1C}">
                           <a14:useLocalDpi xmlns:a14="http://schemas.microsoft.com/office/drawing/2010/main" val="0"/>
                         </a:ext>
                       </a:extLst>
@@ -4998,7 +4438,7 @@
                     </a:stretch>
                   </pic:blipFill>
                   <pic:spPr>
-                    <a:xfrm rot="0" flipH="0" flipV="0">
+                    <a:xfrm>
                       <a:off x="0" y="0"/>
                       <a:ext cx="5753098" cy="895350"/>
                     </a:xfrm>
@@ -5013,9 +4453,9 @@
         </w:drawing>
       </w:r>
     </w:p>
-    <w:p xmlns:wp14="http://schemas.microsoft.com/office/word/2010/wordml" wp14:textId="4CFCC348">
-      <w:pPr>
-        <w:ind w:left="360" w:firstLine="0"/>
+    <w:p>
+      <w:pPr>
+        <w:ind w:left="360"/>
         <w:jc w:val="both"/>
         <w:rPr>
           <w:rFonts w:ascii="Times New Roman" w:hAnsi="Times New Roman" w:cs="Times New Roman"/>
@@ -5045,15 +4485,7 @@
           <w:sz w:val="28"/>
           <w:szCs w:val="28"/>
         </w:rPr>
-        <w:t>e</w:t>
-      </w:r>
-      <w:r>
-        <w:rPr>
-          <w:rFonts w:ascii="Times New Roman" w:hAnsi="Times New Roman" w:cs="Times New Roman"/>
-          <w:sz w:val="28"/>
-          <w:szCs w:val="28"/>
-        </w:rPr>
-        <w:t xml:space="preserve"> </w:t>
+        <w:t xml:space="preserve">e </w:t>
       </w:r>
       <w:r>
         <w:rPr>
@@ -5080,32 +4512,34 @@
         <w:t>ics are given below.</w:t>
       </w:r>
     </w:p>
-    <w:p xmlns:wp14="http://schemas.microsoft.com/office/word/2010/wordml" wp14:textId="7ED590F2">
-      <w:pPr>
-        <w:pStyle w:val="Normal"/>
-        <w:ind w:left="360" w:firstLine="0"/>
-        <w:jc w:val="both"/>
-      </w:pPr>
-      <w:r>
+    <w:p>
+      <w:pPr>
+        <w:ind w:left="360"/>
+        <w:jc w:val="both"/>
+      </w:pPr>
+      <w:r>
+        <w:rPr>
+          <w:noProof/>
+        </w:rPr>
         <w:drawing>
-          <wp:inline xmlns:wp14="http://schemas.microsoft.com/office/word/2010/wordprocessingDrawing" wp14:editId="543B35A6" wp14:anchorId="1B29EFB9">
+          <wp:inline distT="0" distB="0" distL="0" distR="0" wp14:anchorId="1B29EFB9" wp14:editId="543B35A6">
             <wp:extent cx="6334126" cy="714375"/>
             <wp:effectExtent l="0" t="0" r="0" b="0"/>
-            <wp:docPr id="755895753" name="" title=""/>
+            <wp:docPr id="755895753" name="Picture 755895753"/>
             <wp:cNvGraphicFramePr>
-              <a:graphicFrameLocks noChangeAspect="1"/>
+              <a:graphicFrameLocks xmlns:a="http://schemas.openxmlformats.org/drawingml/2006/main" noChangeAspect="1"/>
             </wp:cNvGraphicFramePr>
-            <a:graphic>
+            <a:graphic xmlns:a="http://schemas.openxmlformats.org/drawingml/2006/main">
               <a:graphicData uri="http://schemas.openxmlformats.org/drawingml/2006/picture">
-                <pic:pic>
+                <pic:pic xmlns:pic="http://schemas.openxmlformats.org/drawingml/2006/picture">
                   <pic:nvPicPr>
                     <pic:cNvPr id="0" name=""/>
                     <pic:cNvPicPr/>
                   </pic:nvPicPr>
                   <pic:blipFill>
-                    <a:blip r:embed="Rfdbebd897f4d4f8e">
-                      <a:extLst xmlns:a="http://schemas.openxmlformats.org/drawingml/2006/main">
-                        <a:ext xmlns:a="http://schemas.openxmlformats.org/drawingml/2006/main" uri="{28A0092B-C50C-407E-A947-70E740481C1C}">
+                    <a:blip r:embed="rId24">
+                      <a:extLst>
+                        <a:ext uri="{28A0092B-C50C-407E-A947-70E740481C1C}">
                           <a14:useLocalDpi xmlns:a14="http://schemas.microsoft.com/office/drawing/2010/main" val="0"/>
                         </a:ext>
                       </a:extLst>
@@ -5115,7 +4549,7 @@
                     </a:stretch>
                   </pic:blipFill>
                   <pic:spPr>
-                    <a:xfrm rot="0" flipH="0" flipV="0">
+                    <a:xfrm>
                       <a:off x="0" y="0"/>
                       <a:ext cx="6334126" cy="714375"/>
                     </a:xfrm>
@@ -5130,10 +4564,9 @@
         </w:drawing>
       </w:r>
     </w:p>
-    <w:p xmlns:wp14="http://schemas.microsoft.com/office/word/2010/wordml" wp14:textId="36551214">
-      <w:pPr>
-        <w:pStyle w:val="Normal"/>
-        <w:ind w:left="360" w:firstLine="0"/>
+    <w:p>
+      <w:pPr>
+        <w:ind w:left="360"/>
         <w:jc w:val="both"/>
         <w:rPr>
           <w:rFonts w:ascii="Times New Roman" w:hAnsi="Times New Roman" w:cs="Times New Roman"/>
@@ -5163,41 +4596,7 @@
           <w:sz w:val="28"/>
           <w:szCs w:val="28"/>
         </w:rPr>
-        <w:t xml:space="preserve">hen we remove one of the support </w:t>
-      </w:r>
-      <w:r>
-        <w:rPr>
-          <w:rFonts w:ascii="Times New Roman" w:hAnsi="Times New Roman" w:cs="Times New Roman"/>
-          <w:sz w:val="28"/>
-          <w:szCs w:val="28"/>
-        </w:rPr>
-        <w:t>vectors,</w:t>
-      </w:r>
-      <w:r>
-        <w:rPr>
-          <w:rFonts w:ascii="Times New Roman" w:hAnsi="Times New Roman" w:cs="Times New Roman"/>
-          <w:sz w:val="28"/>
-          <w:szCs w:val="28"/>
-        </w:rPr>
-        <w:t xml:space="preserve"> norm of weight </w:t>
-      </w:r>
-      <w:proofErr w:type="gramStart"/>
-      <w:r>
-        <w:rPr>
-          <w:rFonts w:ascii="Times New Roman" w:hAnsi="Times New Roman" w:cs="Times New Roman"/>
-          <w:sz w:val="28"/>
-          <w:szCs w:val="28"/>
-        </w:rPr>
-        <w:t>decreased</w:t>
-      </w:r>
-      <w:proofErr w:type="gramEnd"/>
-      <w:r>
-        <w:rPr>
-          <w:rFonts w:ascii="Times New Roman" w:hAnsi="Times New Roman" w:cs="Times New Roman"/>
-          <w:sz w:val="28"/>
-          <w:szCs w:val="28"/>
-        </w:rPr>
-        <w:t xml:space="preserve"> and margin increased </w:t>
+        <w:t xml:space="preserve">hen we remove one of the support vectors, norm of weight decreased and margin increased </w:t>
       </w:r>
       <w:r>
         <w:rPr>
@@ -5271,23 +4670,13 @@
         </w:rPr>
         <w:t xml:space="preserve">15 out of 51 times, norm of weight </w:t>
       </w:r>
-      <w:proofErr w:type="gramStart"/>
-      <w:r>
-        <w:rPr>
-          <w:rFonts w:ascii="Times New Roman" w:hAnsi="Times New Roman" w:cs="Times New Roman"/>
-          <w:sz w:val="28"/>
-          <w:szCs w:val="28"/>
-        </w:rPr>
-        <w:t>increased</w:t>
-      </w:r>
-      <w:proofErr w:type="gramEnd"/>
-      <w:r>
-        <w:rPr>
-          <w:rFonts w:ascii="Times New Roman" w:hAnsi="Times New Roman" w:cs="Times New Roman"/>
-          <w:sz w:val="28"/>
-          <w:szCs w:val="28"/>
-        </w:rPr>
-        <w:t xml:space="preserve"> </w:t>
+      <w:r>
+        <w:rPr>
+          <w:rFonts w:ascii="Times New Roman" w:hAnsi="Times New Roman" w:cs="Times New Roman"/>
+          <w:sz w:val="28"/>
+          <w:szCs w:val="28"/>
+        </w:rPr>
+        <w:t xml:space="preserve">increased </w:t>
       </w:r>
       <w:r>
         <w:rPr>
@@ -5306,7 +4695,7 @@
         <w:t>It also means that hyperplane changed.</w:t>
       </w:r>
     </w:p>
-    <w:p xmlns:wp14="http://schemas.microsoft.com/office/word/2010/wordml" wp14:textId="2109D947">
+    <w:p>
       <w:pPr>
         <w:ind w:firstLine="360"/>
         <w:jc w:val="both"/>
@@ -5325,7 +4714,7 @@
         <w:t xml:space="preserve">  </w:t>
       </w:r>
     </w:p>
-    <w:p xmlns:wp14="http://schemas.microsoft.com/office/word/2010/wordml" wp14:textId="77777777">
+    <w:p>
       <w:pPr>
         <w:ind w:left="360"/>
         <w:jc w:val="both"/>
@@ -5346,7 +4735,7 @@
         <w:t>BONUS TASK:</w:t>
       </w:r>
     </w:p>
-    <w:p xmlns:wp14="http://schemas.microsoft.com/office/word/2010/wordml" wp14:textId="77777777">
+    <w:p>
       <w:pPr>
         <w:ind w:left="360"/>
         <w:jc w:val="both"/>
@@ -5394,12 +4783,12 @@
         <w:t xml:space="preserve">. </w:t>
       </w:r>
     </w:p>
-    <w:p xmlns:wp14="http://schemas.microsoft.com/office/word/2010/wordml" wp14:textId="77777777">
+    <w:p>
       <w:pPr>
         <w:ind w:left="360"/>
         <w:jc w:val="both"/>
         <w:rPr>
-          <w:rFonts w:ascii="Times New Roman" w:hAnsi="Times New Roman" w:cs="Times New Roman" w:eastAsiaTheme="minorEastAsia"/>
+          <w:rFonts w:ascii="Times New Roman" w:eastAsiaTheme="minorEastAsia" w:hAnsi="Times New Roman" w:cs="Times New Roman"/>
         </w:rPr>
       </w:pPr>
       <m:oMathPara>
@@ -5506,12 +4895,12 @@
         </m:oMath>
       </m:oMathPara>
     </w:p>
-    <w:p xmlns:wp14="http://schemas.microsoft.com/office/word/2010/wordml" wp14:textId="77777777">
+    <w:p>
       <w:pPr>
         <w:ind w:left="360"/>
         <w:jc w:val="center"/>
         <w:rPr>
-          <w:rFonts w:ascii="Times New Roman" w:hAnsi="Times New Roman" w:cs="Times New Roman" w:eastAsiaTheme="minorEastAsia"/>
+          <w:rFonts w:ascii="Times New Roman" w:eastAsiaTheme="minorEastAsia" w:hAnsi="Times New Roman" w:cs="Times New Roman"/>
         </w:rPr>
       </w:pPr>
       <m:oMathPara>
@@ -5521,7 +4910,7 @@
               <m:sty m:val="p"/>
             </m:rPr>
             <w:rPr>
-              <w:rFonts w:ascii="Cambria Math" w:hAnsi="Cambria Math" w:cs="Times New Roman" w:eastAsiaTheme="minorEastAsia"/>
+              <w:rFonts w:ascii="Cambria Math" w:eastAsiaTheme="minorEastAsia" w:hAnsi="Cambria Math" w:cs="Times New Roman"/>
             </w:rPr>
             <m:t xml:space="preserve">subject to: </m:t>
           </m:r>
@@ -5529,7 +4918,7 @@
             <m:sSubPr>
               <m:ctrlPr>
                 <w:rPr>
-                  <w:rFonts w:ascii="Cambria Math" w:hAnsi="Cambria Math" w:cs="Times New Roman" w:eastAsiaTheme="minorEastAsia"/>
+                  <w:rFonts w:ascii="Cambria Math" w:eastAsiaTheme="minorEastAsia" w:hAnsi="Cambria Math" w:cs="Times New Roman"/>
                   <w:i/>
                 </w:rPr>
               </m:ctrlPr>
@@ -5537,7 +4926,7 @@
             <m:e>
               <m:r>
                 <w:rPr>
-                  <w:rFonts w:ascii="Cambria Math" w:hAnsi="Cambria Math" w:cs="Times New Roman" w:eastAsiaTheme="minorEastAsia"/>
+                  <w:rFonts w:ascii="Cambria Math" w:eastAsiaTheme="minorEastAsia" w:hAnsi="Cambria Math" w:cs="Times New Roman"/>
                 </w:rPr>
                 <m:t>y</m:t>
               </m:r>
@@ -5545,7 +4934,7 @@
             <m:sub>
               <m:r>
                 <w:rPr>
-                  <w:rFonts w:ascii="Cambria Math" w:hAnsi="Cambria Math" w:cs="Times New Roman" w:eastAsiaTheme="minorEastAsia"/>
+                  <w:rFonts w:ascii="Cambria Math" w:eastAsiaTheme="minorEastAsia" w:hAnsi="Cambria Math" w:cs="Times New Roman"/>
                 </w:rPr>
                 <m:t>n</m:t>
               </m:r>
@@ -5555,7 +4944,7 @@
             <m:dPr>
               <m:ctrlPr>
                 <w:rPr>
-                  <w:rFonts w:ascii="Cambria Math" w:hAnsi="Cambria Math" w:cs="Times New Roman" w:eastAsiaTheme="minorEastAsia"/>
+                  <w:rFonts w:ascii="Cambria Math" w:eastAsiaTheme="minorEastAsia" w:hAnsi="Cambria Math" w:cs="Times New Roman"/>
                   <w:i/>
                 </w:rPr>
               </m:ctrlPr>
@@ -5591,7 +4980,7 @@
                 <m:sSubPr>
                   <m:ctrlPr>
                     <w:rPr>
-                      <w:rFonts w:ascii="Cambria Math" w:hAnsi="Cambria Math" w:cs="Times New Roman" w:eastAsiaTheme="minorEastAsia"/>
+                      <w:rFonts w:ascii="Cambria Math" w:eastAsiaTheme="minorEastAsia" w:hAnsi="Cambria Math" w:cs="Times New Roman"/>
                       <w:i/>
                     </w:rPr>
                   </m:ctrlPr>
@@ -5599,7 +4988,7 @@
                 <m:e>
                   <m:r>
                     <w:rPr>
-                      <w:rFonts w:ascii="Cambria Math" w:hAnsi="Cambria Math" w:cs="Times New Roman" w:eastAsiaTheme="minorEastAsia"/>
+                      <w:rFonts w:ascii="Cambria Math" w:eastAsiaTheme="minorEastAsia" w:hAnsi="Cambria Math" w:cs="Times New Roman"/>
                     </w:rPr>
                     <m:t>x</m:t>
                   </m:r>
@@ -5607,7 +4996,7 @@
                 <m:sub>
                   <m:r>
                     <w:rPr>
-                      <w:rFonts w:ascii="Cambria Math" w:hAnsi="Cambria Math" w:cs="Times New Roman" w:eastAsiaTheme="minorEastAsia"/>
+                      <w:rFonts w:ascii="Cambria Math" w:eastAsiaTheme="minorEastAsia" w:hAnsi="Cambria Math" w:cs="Times New Roman"/>
                     </w:rPr>
                     <m:t>n</m:t>
                   </m:r>
@@ -5615,7 +5004,7 @@
               </m:sSub>
               <m:r>
                 <w:rPr>
-                  <w:rFonts w:ascii="Cambria Math" w:hAnsi="Cambria Math" w:cs="Times New Roman" w:eastAsiaTheme="minorEastAsia"/>
+                  <w:rFonts w:ascii="Cambria Math" w:eastAsiaTheme="minorEastAsia" w:hAnsi="Cambria Math" w:cs="Times New Roman"/>
                 </w:rPr>
                 <m:t>+b</m:t>
               </m:r>
@@ -5623,23 +5012,23 @@
           </m:d>
           <m:r>
             <w:rPr>
-              <w:rFonts w:ascii="Cambria Math" w:hAnsi="Cambria Math" w:cs="Times New Roman" w:eastAsiaTheme="minorEastAsia"/>
+              <w:rFonts w:ascii="Cambria Math" w:eastAsiaTheme="minorEastAsia" w:hAnsi="Cambria Math" w:cs="Times New Roman"/>
             </w:rPr>
             <m:t>≥1, ∀n</m:t>
           </m:r>
         </m:oMath>
       </m:oMathPara>
     </w:p>
-    <w:p xmlns:wp14="http://schemas.microsoft.com/office/word/2010/wordml" wp14:textId="77777777">
+    <w:p>
       <w:pPr>
         <w:ind w:left="360"/>
         <w:jc w:val="center"/>
         <w:rPr>
-          <w:rFonts w:ascii="Times New Roman" w:hAnsi="Times New Roman" w:cs="Times New Roman" w:eastAsiaTheme="minorEastAsia"/>
-        </w:rPr>
-      </w:pPr>
-    </w:p>
-    <w:p xmlns:wp14="http://schemas.microsoft.com/office/word/2010/wordml" wp14:textId="77777777">
+          <w:rFonts w:ascii="Times New Roman" w:eastAsiaTheme="minorEastAsia" w:hAnsi="Times New Roman" w:cs="Times New Roman"/>
+        </w:rPr>
+      </w:pPr>
+    </w:p>
+    <w:p>
       <w:pPr>
         <w:ind w:left="360"/>
         <w:rPr>
@@ -5659,12 +5048,12 @@
         <w:t>QP-solver, asks parameters in the format like below.</w:t>
       </w:r>
     </w:p>
-    <w:p xmlns:wp14="http://schemas.microsoft.com/office/word/2010/wordml" wp14:textId="77777777">
+    <w:p>
       <w:pPr>
         <w:ind w:left="360"/>
         <w:jc w:val="both"/>
         <w:rPr>
-          <w:rFonts w:ascii="Times New Roman" w:hAnsi="Times New Roman" w:cs="Times New Roman" w:eastAsiaTheme="minorEastAsia"/>
+          <w:rFonts w:ascii="Times New Roman" w:eastAsiaTheme="minorEastAsia" w:hAnsi="Times New Roman" w:cs="Times New Roman"/>
         </w:rPr>
       </w:pPr>
       <m:oMathPara>
@@ -5820,7 +5209,7 @@
               </m:sSup>
               <m:r>
                 <w:rPr>
-                  <w:rFonts w:ascii="Cambria Math" w:hAnsi="Cambria Math" w:cs="Times New Roman" w:eastAsiaTheme="minorEastAsia"/>
+                  <w:rFonts w:ascii="Cambria Math" w:eastAsiaTheme="minorEastAsia" w:hAnsi="Cambria Math" w:cs="Times New Roman"/>
                 </w:rPr>
                 <m:t>u</m:t>
               </m:r>
@@ -5835,12 +5224,12 @@
         </m:oMath>
       </m:oMathPara>
     </w:p>
-    <w:p xmlns:wp14="http://schemas.microsoft.com/office/word/2010/wordml" wp14:textId="77777777">
+    <w:p>
       <w:pPr>
         <w:ind w:left="360"/>
         <w:jc w:val="center"/>
         <w:rPr>
-          <w:rFonts w:ascii="Times New Roman" w:hAnsi="Times New Roman" w:cs="Times New Roman" w:eastAsiaTheme="minorEastAsia"/>
+          <w:rFonts w:ascii="Times New Roman" w:eastAsiaTheme="minorEastAsia" w:hAnsi="Times New Roman" w:cs="Times New Roman"/>
         </w:rPr>
       </w:pPr>
       <m:oMathPara>
@@ -5850,24 +5239,26 @@
               <m:sty m:val="p"/>
             </m:rPr>
             <w:rPr>
-              <w:rFonts w:ascii="Cambria Math" w:hAnsi="Cambria Math" w:cs="Times New Roman" w:eastAsiaTheme="minorEastAsia"/>
+              <w:rFonts w:ascii="Cambria Math" w:eastAsiaTheme="minorEastAsia" w:hAnsi="Cambria Math" w:cs="Times New Roman"/>
             </w:rPr>
             <m:t xml:space="preserve">subject to: </m:t>
           </m:r>
           <m:r>
             <w:rPr>
-              <w:rFonts w:ascii="Cambria Math" w:hAnsi="Cambria Math" w:cs="Times New Roman" w:eastAsiaTheme="minorEastAsia"/>
+              <w:rFonts w:ascii="Cambria Math" w:eastAsiaTheme="minorEastAsia" w:hAnsi="Cambria Math" w:cs="Times New Roman"/>
             </w:rPr>
             <m:t>Au≥c</m:t>
           </m:r>
         </m:oMath>
       </m:oMathPara>
-    </w:p>
-    <w:p xmlns:wp14="http://schemas.microsoft.com/office/word/2010/wordml" wp14:textId="77777777">
+      <w:bookmarkStart w:id="0" w:name="_GoBack"/>
+      <w:bookmarkEnd w:id="0"/>
+    </w:p>
+    <w:p>
       <w:pPr>
         <w:ind w:left="360"/>
         <w:rPr>
-          <w:rFonts w:ascii="Times New Roman" w:hAnsi="Times New Roman" w:cs="Times New Roman" w:eastAsiaTheme="minorEastAsia"/>
+          <w:rFonts w:ascii="Times New Roman" w:eastAsiaTheme="minorEastAsia" w:hAnsi="Times New Roman" w:cs="Times New Roman"/>
         </w:rPr>
       </w:pPr>
       <m:oMathPara>
@@ -6018,7 +5409,7 @@
         </m:oMath>
       </m:oMathPara>
     </w:p>
-    <w:p xmlns:wp14="http://schemas.microsoft.com/office/word/2010/wordml" wp14:textId="77777777">
+    <w:p>
       <w:pPr>
         <w:ind w:left="360"/>
         <w:rPr>
@@ -6029,7 +5420,7 @@
         </w:rPr>
       </w:pPr>
     </w:p>
-    <w:p xmlns:wp14="http://schemas.microsoft.com/office/word/2010/wordml" wp14:textId="77777777">
+    <w:p>
       <w:pPr>
         <w:ind w:left="360"/>
         <w:rPr>
@@ -6183,7 +5574,7 @@
         </m:d>
         <m:r>
           <w:rPr>
-            <w:rFonts w:ascii="Cambria Math" w:hAnsi="Cambria Math" w:cs="Times New Roman" w:eastAsiaTheme="minorEastAsia"/>
+            <w:rFonts w:ascii="Cambria Math" w:eastAsiaTheme="minorEastAsia" w:hAnsi="Cambria Math" w:cs="Times New Roman"/>
             <w:sz w:val="28"/>
             <w:szCs w:val="28"/>
           </w:rPr>
@@ -6193,7 +5584,7 @@
           <m:sSubPr>
             <m:ctrlPr>
               <w:rPr>
-                <w:rFonts w:ascii="Cambria Math" w:hAnsi="Cambria Math" w:cs="Times New Roman" w:eastAsiaTheme="minorEastAsia"/>
+                <w:rFonts w:ascii="Cambria Math" w:eastAsiaTheme="minorEastAsia" w:hAnsi="Cambria Math" w:cs="Times New Roman"/>
                 <w:bCs/>
                 <w:i/>
                 <w:sz w:val="28"/>
@@ -6204,7 +5595,7 @@
           <m:e>
             <m:r>
               <w:rPr>
-                <w:rFonts w:ascii="Cambria Math" w:hAnsi="Cambria Math" w:cs="Times New Roman" w:eastAsiaTheme="minorEastAsia"/>
+                <w:rFonts w:ascii="Cambria Math" w:eastAsiaTheme="minorEastAsia" w:hAnsi="Cambria Math" w:cs="Times New Roman"/>
                 <w:sz w:val="28"/>
                 <w:szCs w:val="28"/>
               </w:rPr>
@@ -6214,7 +5605,7 @@
           <m:sub>
             <m:r>
               <w:rPr>
-                <w:rFonts w:ascii="Cambria Math" w:hAnsi="Cambria Math" w:cs="Times New Roman" w:eastAsiaTheme="minorEastAsia"/>
+                <w:rFonts w:ascii="Cambria Math" w:eastAsiaTheme="minorEastAsia" w:hAnsi="Cambria Math" w:cs="Times New Roman"/>
                 <w:sz w:val="28"/>
                 <w:szCs w:val="28"/>
               </w:rPr>
@@ -6224,7 +5615,7 @@
         </m:sSub>
         <m:r>
           <w:rPr>
-            <w:rFonts w:ascii="Cambria Math" w:hAnsi="Cambria Math" w:cs="Times New Roman" w:eastAsiaTheme="minorEastAsia"/>
+            <w:rFonts w:ascii="Cambria Math" w:eastAsiaTheme="minorEastAsia" w:hAnsi="Cambria Math" w:cs="Times New Roman"/>
             <w:sz w:val="28"/>
             <w:szCs w:val="28"/>
           </w:rPr>
@@ -6236,7 +5627,7 @@
             <m:endChr m:val="]"/>
             <m:ctrlPr>
               <w:rPr>
-                <w:rFonts w:ascii="Cambria Math" w:hAnsi="Cambria Math" w:cs="Times New Roman" w:eastAsiaTheme="minorEastAsia"/>
+                <w:rFonts w:ascii="Cambria Math" w:eastAsiaTheme="minorEastAsia" w:hAnsi="Cambria Math" w:cs="Times New Roman"/>
                 <w:bCs/>
                 <w:i/>
                 <w:sz w:val="28"/>
@@ -6249,7 +5640,7 @@
               <m:eqArrPr>
                 <m:ctrlPr>
                   <w:rPr>
-                    <w:rFonts w:ascii="Cambria Math" w:hAnsi="Cambria Math" w:cs="Times New Roman" w:eastAsiaTheme="minorEastAsia"/>
+                    <w:rFonts w:ascii="Cambria Math" w:eastAsiaTheme="minorEastAsia" w:hAnsi="Cambria Math" w:cs="Times New Roman"/>
                     <w:bCs/>
                     <w:i/>
                     <w:sz w:val="28"/>
@@ -6260,7 +5651,7 @@
               <m:e>
                 <m:r>
                   <w:rPr>
-                    <w:rFonts w:ascii="Cambria Math" w:hAnsi="Cambria Math" w:cs="Times New Roman" w:eastAsiaTheme="minorEastAsia"/>
+                    <w:rFonts w:ascii="Cambria Math" w:eastAsiaTheme="minorEastAsia" w:hAnsi="Cambria Math" w:cs="Times New Roman"/>
                     <w:sz w:val="28"/>
                     <w:szCs w:val="28"/>
                   </w:rPr>
@@ -6270,7 +5661,7 @@
               <m:e>
                 <m:r>
                   <w:rPr>
-                    <w:rFonts w:ascii="Cambria Math" w:hAnsi="Cambria Math" w:cs="Times New Roman" w:eastAsiaTheme="minorEastAsia"/>
+                    <w:rFonts w:ascii="Cambria Math" w:eastAsiaTheme="minorEastAsia" w:hAnsi="Cambria Math" w:cs="Times New Roman"/>
                     <w:sz w:val="28"/>
                     <w:szCs w:val="28"/>
                   </w:rPr>
@@ -6278,7 +5669,7 @@
                 </m:r>
                 <m:ctrlPr>
                   <w:rPr>
-                    <w:rFonts w:ascii="Cambria Math" w:hAnsi="Cambria Math" w:eastAsia="Cambria Math" w:cs="Cambria Math"/>
+                    <w:rFonts w:ascii="Cambria Math" w:eastAsia="Cambria Math" w:hAnsi="Cambria Math" w:cs="Cambria Math"/>
                     <w:bCs/>
                     <w:i/>
                     <w:sz w:val="28"/>
@@ -6289,7 +5680,7 @@
               <m:e>
                 <m:r>
                   <w:rPr>
-                    <w:rFonts w:ascii="Cambria Math" w:hAnsi="Cambria Math" w:eastAsia="Cambria Math" w:cs="Cambria Math"/>
+                    <w:rFonts w:ascii="Cambria Math" w:eastAsia="Cambria Math" w:hAnsi="Cambria Math" w:cs="Cambria Math"/>
                     <w:sz w:val="28"/>
                     <w:szCs w:val="28"/>
                   </w:rPr>
@@ -6301,7 +5692,7 @@
               <m:eqArrPr>
                 <m:ctrlPr>
                   <w:rPr>
-                    <w:rFonts w:ascii="Cambria Math" w:hAnsi="Cambria Math" w:cs="Times New Roman" w:eastAsiaTheme="minorEastAsia"/>
+                    <w:rFonts w:ascii="Cambria Math" w:eastAsiaTheme="minorEastAsia" w:hAnsi="Cambria Math" w:cs="Times New Roman"/>
                     <w:bCs/>
                     <w:i/>
                     <w:sz w:val="28"/>
@@ -6312,7 +5703,7 @@
               <m:e>
                 <m:r>
                   <w:rPr>
-                    <w:rFonts w:ascii="Cambria Math" w:hAnsi="Cambria Math" w:cs="Times New Roman" w:eastAsiaTheme="minorEastAsia"/>
+                    <w:rFonts w:ascii="Cambria Math" w:eastAsiaTheme="minorEastAsia" w:hAnsi="Cambria Math" w:cs="Times New Roman"/>
                     <w:sz w:val="28"/>
                     <w:szCs w:val="28"/>
                   </w:rPr>
@@ -6322,7 +5713,7 @@
                   <m:sSupPr>
                     <m:ctrlPr>
                       <w:rPr>
-                        <w:rFonts w:ascii="Cambria Math" w:hAnsi="Cambria Math" w:cs="Times New Roman" w:eastAsiaTheme="minorEastAsia"/>
+                        <w:rFonts w:ascii="Cambria Math" w:eastAsiaTheme="minorEastAsia" w:hAnsi="Cambria Math" w:cs="Times New Roman"/>
                         <w:bCs/>
                         <w:i/>
                         <w:sz w:val="28"/>
@@ -6333,7 +5724,7 @@
                   <m:e>
                     <m:r>
                       <w:rPr>
-                        <w:rFonts w:ascii="Cambria Math" w:hAnsi="Cambria Math" w:cs="Times New Roman" w:eastAsiaTheme="minorEastAsia"/>
+                        <w:rFonts w:ascii="Cambria Math" w:eastAsiaTheme="minorEastAsia" w:hAnsi="Cambria Math" w:cs="Times New Roman"/>
                         <w:sz w:val="28"/>
                         <w:szCs w:val="28"/>
                       </w:rPr>
@@ -6343,7 +5734,7 @@
                   <m:sup>
                     <m:r>
                       <w:rPr>
-                        <w:rFonts w:ascii="Cambria Math" w:hAnsi="Cambria Math" w:cs="Times New Roman" w:eastAsiaTheme="minorEastAsia"/>
+                        <w:rFonts w:ascii="Cambria Math" w:eastAsiaTheme="minorEastAsia" w:hAnsi="Cambria Math" w:cs="Times New Roman"/>
                         <w:sz w:val="28"/>
                         <w:szCs w:val="28"/>
                       </w:rPr>
@@ -6355,7 +5746,7 @@
               <m:e>
                 <m:r>
                   <w:rPr>
-                    <w:rFonts w:ascii="Cambria Math" w:hAnsi="Cambria Math" w:cs="Times New Roman" w:eastAsiaTheme="minorEastAsia"/>
+                    <w:rFonts w:ascii="Cambria Math" w:eastAsiaTheme="minorEastAsia" w:hAnsi="Cambria Math" w:cs="Times New Roman"/>
                     <w:sz w:val="28"/>
                     <w:szCs w:val="28"/>
                   </w:rPr>
@@ -6363,7 +5754,7 @@
                 </m:r>
                 <m:ctrlPr>
                   <w:rPr>
-                    <w:rFonts w:ascii="Cambria Math" w:hAnsi="Cambria Math" w:eastAsia="Cambria Math" w:cs="Cambria Math"/>
+                    <w:rFonts w:ascii="Cambria Math" w:eastAsia="Cambria Math" w:hAnsi="Cambria Math" w:cs="Cambria Math"/>
                     <w:bCs/>
                     <w:i/>
                     <w:sz w:val="28"/>
@@ -6374,7 +5765,7 @@
               <m:e>
                 <m:r>
                   <w:rPr>
-                    <w:rFonts w:ascii="Cambria Math" w:hAnsi="Cambria Math" w:cs="Times New Roman" w:eastAsiaTheme="minorEastAsia"/>
+                    <w:rFonts w:ascii="Cambria Math" w:eastAsiaTheme="minorEastAsia" w:hAnsi="Cambria Math" w:cs="Times New Roman"/>
                     <w:sz w:val="28"/>
                     <w:szCs w:val="28"/>
                   </w:rPr>
@@ -6384,7 +5775,7 @@
                   <m:sSupPr>
                     <m:ctrlPr>
                       <w:rPr>
-                        <w:rFonts w:ascii="Cambria Math" w:hAnsi="Cambria Math" w:cs="Times New Roman" w:eastAsiaTheme="minorEastAsia"/>
+                        <w:rFonts w:ascii="Cambria Math" w:eastAsiaTheme="minorEastAsia" w:hAnsi="Cambria Math" w:cs="Times New Roman"/>
                         <w:bCs/>
                         <w:i/>
                         <w:sz w:val="28"/>
@@ -6395,7 +5786,7 @@
                   <m:e>
                     <m:r>
                       <w:rPr>
-                        <w:rFonts w:ascii="Cambria Math" w:hAnsi="Cambria Math" w:cs="Times New Roman" w:eastAsiaTheme="minorEastAsia"/>
+                        <w:rFonts w:ascii="Cambria Math" w:eastAsiaTheme="minorEastAsia" w:hAnsi="Cambria Math" w:cs="Times New Roman"/>
                         <w:sz w:val="28"/>
                         <w:szCs w:val="28"/>
                       </w:rPr>
@@ -6405,7 +5796,7 @@
                   <m:sup>
                     <m:r>
                       <w:rPr>
-                        <w:rFonts w:ascii="Cambria Math" w:hAnsi="Cambria Math" w:cs="Times New Roman" w:eastAsiaTheme="minorEastAsia"/>
+                        <w:rFonts w:ascii="Cambria Math" w:eastAsiaTheme="minorEastAsia" w:hAnsi="Cambria Math" w:cs="Times New Roman"/>
                         <w:sz w:val="28"/>
                         <w:szCs w:val="28"/>
                       </w:rPr>
@@ -6419,7 +5810,7 @@
         </m:d>
         <m:r>
           <w:rPr>
-            <w:rFonts w:ascii="Cambria Math" w:hAnsi="Cambria Math" w:cs="Times New Roman" w:eastAsiaTheme="minorEastAsia"/>
+            <w:rFonts w:ascii="Cambria Math" w:eastAsiaTheme="minorEastAsia" w:hAnsi="Cambria Math" w:cs="Times New Roman"/>
             <w:sz w:val="28"/>
             <w:szCs w:val="28"/>
           </w:rPr>
@@ -6431,7 +5822,7 @@
             <m:endChr m:val="]"/>
             <m:ctrlPr>
               <w:rPr>
-                <w:rFonts w:ascii="Cambria Math" w:hAnsi="Cambria Math" w:cs="Times New Roman" w:eastAsiaTheme="minorEastAsia"/>
+                <w:rFonts w:ascii="Cambria Math" w:eastAsiaTheme="minorEastAsia" w:hAnsi="Cambria Math" w:cs="Times New Roman"/>
                 <w:bCs/>
                 <w:i/>
                 <w:sz w:val="28"/>
@@ -6444,7 +5835,7 @@
               <m:eqArrPr>
                 <m:ctrlPr>
                   <w:rPr>
-                    <w:rFonts w:ascii="Cambria Math" w:hAnsi="Cambria Math" w:cs="Times New Roman" w:eastAsiaTheme="minorEastAsia"/>
+                    <w:rFonts w:ascii="Cambria Math" w:eastAsiaTheme="minorEastAsia" w:hAnsi="Cambria Math" w:cs="Times New Roman"/>
                     <w:bCs/>
                     <w:i/>
                     <w:sz w:val="28"/>
@@ -6455,7 +5846,7 @@
               <m:e>
                 <m:r>
                   <w:rPr>
-                    <w:rFonts w:ascii="Cambria Math" w:hAnsi="Cambria Math" w:cs="Times New Roman" w:eastAsiaTheme="minorEastAsia"/>
+                    <w:rFonts w:ascii="Cambria Math" w:eastAsiaTheme="minorEastAsia" w:hAnsi="Cambria Math" w:cs="Times New Roman"/>
                     <w:sz w:val="28"/>
                     <w:szCs w:val="28"/>
                   </w:rPr>
@@ -6465,7 +5856,7 @@
               <m:e>
                 <m:r>
                   <w:rPr>
-                    <w:rFonts w:ascii="Cambria Math" w:hAnsi="Cambria Math" w:cs="Times New Roman" w:eastAsiaTheme="minorEastAsia"/>
+                    <w:rFonts w:ascii="Cambria Math" w:eastAsiaTheme="minorEastAsia" w:hAnsi="Cambria Math" w:cs="Times New Roman"/>
                     <w:sz w:val="28"/>
                     <w:szCs w:val="28"/>
                   </w:rPr>
@@ -6473,7 +5864,7 @@
                 </m:r>
                 <m:ctrlPr>
                   <w:rPr>
-                    <w:rFonts w:ascii="Cambria Math" w:hAnsi="Cambria Math" w:eastAsia="Cambria Math" w:cs="Cambria Math"/>
+                    <w:rFonts w:ascii="Cambria Math" w:eastAsia="Cambria Math" w:hAnsi="Cambria Math" w:cs="Cambria Math"/>
                     <w:bCs/>
                     <w:i/>
                     <w:sz w:val="28"/>
@@ -6484,7 +5875,7 @@
               <m:e>
                 <m:r>
                   <w:rPr>
-                    <w:rFonts w:ascii="Cambria Math" w:hAnsi="Cambria Math" w:eastAsia="Cambria Math" w:cs="Cambria Math"/>
+                    <w:rFonts w:ascii="Cambria Math" w:eastAsia="Cambria Math" w:hAnsi="Cambria Math" w:cs="Cambria Math"/>
                     <w:sz w:val="28"/>
                     <w:szCs w:val="28"/>
                   </w:rPr>
@@ -6492,7 +5883,7 @@
                 </m:r>
                 <m:ctrlPr>
                   <w:rPr>
-                    <w:rFonts w:ascii="Cambria Math" w:hAnsi="Cambria Math" w:eastAsia="Cambria Math" w:cs="Cambria Math"/>
+                    <w:rFonts w:ascii="Cambria Math" w:eastAsia="Cambria Math" w:hAnsi="Cambria Math" w:cs="Cambria Math"/>
                     <w:bCs/>
                     <w:i/>
                     <w:sz w:val="28"/>
@@ -6503,7 +5894,7 @@
               <m:e>
                 <m:r>
                   <w:rPr>
-                    <w:rFonts w:ascii="Cambria Math" w:hAnsi="Cambria Math" w:eastAsia="Cambria Math" w:cs="Cambria Math"/>
+                    <w:rFonts w:ascii="Cambria Math" w:eastAsia="Cambria Math" w:hAnsi="Cambria Math" w:cs="Cambria Math"/>
                     <w:sz w:val="28"/>
                     <w:szCs w:val="28"/>
                   </w:rPr>
@@ -6516,7 +5907,7 @@
       </m:oMath>
       <w:r>
         <w:rPr>
-          <w:rFonts w:ascii="Times New Roman" w:hAnsi="Times New Roman" w:cs="Times New Roman" w:eastAsiaTheme="minorEastAsia"/>
+          <w:rFonts w:ascii="Times New Roman" w:eastAsiaTheme="minorEastAsia" w:hAnsi="Times New Roman" w:cs="Times New Roman"/>
           <w:bCs/>
           <w:sz w:val="28"/>
           <w:szCs w:val="28"/>
@@ -6524,7 +5915,7 @@
         <w:t xml:space="preserve">  </w:t>
       </w:r>
     </w:p>
-    <w:p xmlns:wp14="http://schemas.microsoft.com/office/word/2010/wordml" wp14:textId="77777777">
+    <w:p>
       <w:pPr>
         <w:ind w:left="360"/>
         <w:rPr>
@@ -6562,15 +5953,13 @@
         <w:t xml:space="preserve">Just as in the slides, </w:t>
       </w:r>
     </w:p>
-    <w:p xmlns:wp14="http://schemas.microsoft.com/office/word/2010/wordml" wp14:textId="77777777">
+    <w:p>
       <w:pPr>
         <w:ind w:left="360"/>
         <w:rPr>
           <w:rFonts w:ascii="Times New Roman" w:hAnsi="Times New Roman" w:cs="Times New Roman"/>
-          <w:bCs/>
-          <w:sz w:val="28"/>
-          <w:szCs w:val="28"/>
-          <w:vertAlign w:val="subscript"/>
+          <w:sz w:val="28"/>
+          <w:szCs w:val="28"/>
         </w:rPr>
       </w:pPr>
       <w:r>
@@ -6627,23 +6016,7 @@
           <w:sz w:val="28"/>
           <w:szCs w:val="28"/>
         </w:rPr>
-        <w:t xml:space="preserve"> format.</w:t>
-      </w:r>
-      <w:r>
-        <w:rPr>
-          <w:rFonts w:ascii="Times New Roman" w:hAnsi="Times New Roman" w:cs="Times New Roman"/>
-          <w:sz w:val="28"/>
-          <w:szCs w:val="28"/>
-        </w:rPr>
-        <w:t xml:space="preserve"> </w:t>
-      </w:r>
-      <w:r>
-        <w:rPr>
-          <w:rFonts w:ascii="Times New Roman" w:hAnsi="Times New Roman" w:cs="Times New Roman"/>
-          <w:sz w:val="28"/>
-          <w:szCs w:val="28"/>
-        </w:rPr>
-        <w:t>So, we needed to multiply A and c with -1</w:t>
+        <w:t xml:space="preserve"> format. So, we needed to multiply A and c with -1</w:t>
       </w:r>
       <w:r>
         <w:rPr>
@@ -6656,7 +6029,6 @@
     </w:p>
     <w:p>
       <w:pPr>
-        <w:pStyle w:val="Normal"/>
         <w:ind w:left="360"/>
         <w:rPr>
           <w:rFonts w:ascii="Times New Roman" w:hAnsi="Times New Roman" w:cs="Times New Roman"/>
@@ -6664,43 +6036,29 @@
           <w:szCs w:val="28"/>
         </w:rPr>
       </w:pPr>
-    </w:p>
-    <w:p>
-      <w:pPr>
-        <w:pStyle w:val="Normal"/>
-        <w:ind w:left="360"/>
-        <w:rPr>
-          <w:rFonts w:ascii="Times New Roman" w:hAnsi="Times New Roman" w:cs="Times New Roman"/>
-          <w:sz w:val="28"/>
-          <w:szCs w:val="28"/>
-        </w:rPr>
-      </w:pPr>
-    </w:p>
-    <w:p>
-      <w:pPr>
-        <w:pStyle w:val="Normal"/>
-        <w:ind w:left="360"/>
-      </w:pPr>
-      <w:r>
+      <w:r>
+        <w:rPr>
+          <w:noProof/>
+        </w:rPr>
         <w:drawing>
-          <wp:inline wp14:editId="3793EC83" wp14:anchorId="14DC4F13">
-            <wp:extent cx="4914900" cy="2324100"/>
-            <wp:effectExtent l="0" t="0" r="0" b="0"/>
-            <wp:docPr id="806907520" name="" title=""/>
+          <wp:inline distT="0" distB="0" distL="0" distR="0" wp14:anchorId="6B179E47" wp14:editId="0420074D">
+            <wp:extent cx="4645152" cy="2216150"/>
+            <wp:effectExtent l="0" t="0" r="3175" b="0"/>
+            <wp:docPr id="806907520" name="Picture 806907520"/>
             <wp:cNvGraphicFramePr>
-              <a:graphicFrameLocks noChangeAspect="1"/>
+              <a:graphicFrameLocks xmlns:a="http://schemas.openxmlformats.org/drawingml/2006/main" noChangeAspect="1"/>
             </wp:cNvGraphicFramePr>
-            <a:graphic>
+            <a:graphic xmlns:a="http://schemas.openxmlformats.org/drawingml/2006/main">
               <a:graphicData uri="http://schemas.openxmlformats.org/drawingml/2006/picture">
-                <pic:pic>
+                <pic:pic xmlns:pic="http://schemas.openxmlformats.org/drawingml/2006/picture">
                   <pic:nvPicPr>
                     <pic:cNvPr id="0" name=""/>
                     <pic:cNvPicPr/>
                   </pic:nvPicPr>
                   <pic:blipFill>
-                    <a:blip r:embed="R8a544ead09604c9e">
-                      <a:extLst xmlns:a="http://schemas.openxmlformats.org/drawingml/2006/main">
-                        <a:ext xmlns:a="http://schemas.openxmlformats.org/drawingml/2006/main" uri="{28A0092B-C50C-407E-A947-70E740481C1C}">
+                    <a:blip r:embed="rId25">
+                      <a:extLst>
+                        <a:ext uri="{28A0092B-C50C-407E-A947-70E740481C1C}">
                           <a14:useLocalDpi xmlns:a14="http://schemas.microsoft.com/office/drawing/2010/main" val="0"/>
                         </a:ext>
                       </a:extLst>
@@ -6710,9 +6068,9 @@
                     </a:stretch>
                   </pic:blipFill>
                   <pic:spPr>
-                    <a:xfrm rot="0" flipH="0" flipV="0">
+                    <a:xfrm>
                       <a:off x="0" y="0"/>
-                      <a:ext cx="4914900" cy="2324100"/>
+                      <a:ext cx="4659239" cy="2222871"/>
                     </a:xfrm>
                     <a:prstGeom prst="rect">
                       <a:avLst/>
@@ -6725,9 +6083,8 @@
         </w:drawing>
       </w:r>
     </w:p>
-    <w:p xmlns:wp14="http://schemas.microsoft.com/office/word/2010/wordml" wp14:textId="77777777">
-      <w:pPr>
-        <w:ind w:left="360"/>
+    <w:p>
+      <w:pPr>
         <w:jc w:val="both"/>
         <w:rPr>
           <w:rFonts w:ascii="Times New Roman" w:hAnsi="Times New Roman" w:cs="Times New Roman"/>
@@ -6738,13 +6095,117 @@
       </w:pPr>
     </w:p>
     <w:sectPr>
-      <w:pgSz w:w="12240" w:h="15840" w:orient="portrait"/>
+      <w:footerReference w:type="default" r:id="rId26"/>
+      <w:pgSz w:w="12240" w:h="15840"/>
       <w:pgMar w:top="1440" w:right="1440" w:bottom="1440" w:left="1440" w:header="708" w:footer="708" w:gutter="0"/>
       <w:cols w:space="708"/>
       <w:docGrid w:linePitch="360"/>
     </w:sectPr>
   </w:body>
 </w:document>
+</file>
+
+<file path=word/endnotes.xml><?xml version="1.0" encoding="utf-8"?>
+<w:endnotes xmlns:wpc="http://schemas.microsoft.com/office/word/2010/wordprocessingCanvas" xmlns:cx="http://schemas.microsoft.com/office/drawing/2014/chartex" xmlns:cx1="http://schemas.microsoft.com/office/drawing/2015/9/8/chartex" xmlns:mc="http://schemas.openxmlformats.org/markup-compatibility/2006" xmlns:o="urn:schemas-microsoft-com:office:office" xmlns:r="http://schemas.openxmlformats.org/officeDocument/2006/relationships" xmlns:m="http://schemas.openxmlformats.org/officeDocument/2006/math" xmlns:v="urn:schemas-microsoft-com:vml" xmlns:wp14="http://schemas.microsoft.com/office/word/2010/wordprocessingDrawing" xmlns:wp="http://schemas.openxmlformats.org/drawingml/2006/wordprocessingDrawing" xmlns:w10="urn:schemas-microsoft-com:office:word" xmlns:w="http://schemas.openxmlformats.org/wordprocessingml/2006/main" xmlns:w14="http://schemas.microsoft.com/office/word/2010/wordml" xmlns:w15="http://schemas.microsoft.com/office/word/2012/wordml" xmlns:w16se="http://schemas.microsoft.com/office/word/2015/wordml/symex" xmlns:wpg="http://schemas.microsoft.com/office/word/2010/wordprocessingGroup" xmlns:wpi="http://schemas.microsoft.com/office/word/2010/wordprocessingInk" xmlns:wne="http://schemas.microsoft.com/office/word/2006/wordml" xmlns:wps="http://schemas.microsoft.com/office/word/2010/wordprocessingShape" mc:Ignorable="w14 w15 w16se wp14">
+  <w:endnote w:type="separator" w:id="-1">
+    <w:p>
+      <w:pPr>
+        <w:spacing w:after="0" w:line="240" w:lineRule="auto"/>
+      </w:pPr>
+      <w:r>
+        <w:separator/>
+      </w:r>
+    </w:p>
+  </w:endnote>
+  <w:endnote w:type="continuationSeparator" w:id="0">
+    <w:p>
+      <w:pPr>
+        <w:spacing w:after="0" w:line="240" w:lineRule="auto"/>
+      </w:pPr>
+      <w:r>
+        <w:continuationSeparator/>
+      </w:r>
+    </w:p>
+  </w:endnote>
+</w:endnotes>
+</file>
+
+<file path=word/footer1.xml><?xml version="1.0" encoding="utf-8"?>
+<w:ftr xmlns:wpc="http://schemas.microsoft.com/office/word/2010/wordprocessingCanvas" xmlns:cx="http://schemas.microsoft.com/office/drawing/2014/chartex" xmlns:cx1="http://schemas.microsoft.com/office/drawing/2015/9/8/chartex" xmlns:mc="http://schemas.openxmlformats.org/markup-compatibility/2006" xmlns:o="urn:schemas-microsoft-com:office:office" xmlns:r="http://schemas.openxmlformats.org/officeDocument/2006/relationships" xmlns:m="http://schemas.openxmlformats.org/officeDocument/2006/math" xmlns:v="urn:schemas-microsoft-com:vml" xmlns:wp14="http://schemas.microsoft.com/office/word/2010/wordprocessingDrawing" xmlns:wp="http://schemas.openxmlformats.org/drawingml/2006/wordprocessingDrawing" xmlns:w10="urn:schemas-microsoft-com:office:word" xmlns:w="http://schemas.openxmlformats.org/wordprocessingml/2006/main" xmlns:w14="http://schemas.microsoft.com/office/word/2010/wordml" xmlns:w15="http://schemas.microsoft.com/office/word/2012/wordml" xmlns:w16se="http://schemas.microsoft.com/office/word/2015/wordml/symex" xmlns:wpg="http://schemas.microsoft.com/office/word/2010/wordprocessingGroup" xmlns:wpi="http://schemas.microsoft.com/office/word/2010/wordprocessingInk" xmlns:wne="http://schemas.microsoft.com/office/word/2006/wordml" xmlns:wps="http://schemas.microsoft.com/office/word/2010/wordprocessingShape" mc:Ignorable="w14 w15 w16se wp14">
+  <w:sdt>
+    <w:sdtPr>
+      <w:id w:val="-1476601086"/>
+      <w:docPartObj>
+        <w:docPartGallery w:val="Page Numbers (Bottom of Page)"/>
+        <w:docPartUnique/>
+      </w:docPartObj>
+    </w:sdtPr>
+    <w:sdtEndPr>
+      <w:rPr>
+        <w:noProof/>
+      </w:rPr>
+    </w:sdtEndPr>
+    <w:sdtContent>
+      <w:p>
+        <w:pPr>
+          <w:pStyle w:val="Footer"/>
+          <w:jc w:val="right"/>
+        </w:pPr>
+        <w:r>
+          <w:fldChar w:fldCharType="begin"/>
+        </w:r>
+        <w:r>
+          <w:instrText xml:space="preserve"> PAGE   \* MERGEFORMAT </w:instrText>
+        </w:r>
+        <w:r>
+          <w:fldChar w:fldCharType="separate"/>
+        </w:r>
+        <w:r>
+          <w:rPr>
+            <w:noProof/>
+          </w:rPr>
+          <w:t>10</w:t>
+        </w:r>
+        <w:r>
+          <w:rPr>
+            <w:noProof/>
+          </w:rPr>
+          <w:fldChar w:fldCharType="end"/>
+        </w:r>
+      </w:p>
+    </w:sdtContent>
+  </w:sdt>
+  <w:p>
+    <w:pPr>
+      <w:pStyle w:val="Footer"/>
+    </w:pPr>
+  </w:p>
+</w:ftr>
+</file>
+
+<file path=word/footnotes.xml><?xml version="1.0" encoding="utf-8"?>
+<w:footnotes xmlns:wpc="http://schemas.microsoft.com/office/word/2010/wordprocessingCanvas" xmlns:cx="http://schemas.microsoft.com/office/drawing/2014/chartex" xmlns:cx1="http://schemas.microsoft.com/office/drawing/2015/9/8/chartex" xmlns:mc="http://schemas.openxmlformats.org/markup-compatibility/2006" xmlns:o="urn:schemas-microsoft-com:office:office" xmlns:r="http://schemas.openxmlformats.org/officeDocument/2006/relationships" xmlns:m="http://schemas.openxmlformats.org/officeDocument/2006/math" xmlns:v="urn:schemas-microsoft-com:vml" xmlns:wp14="http://schemas.microsoft.com/office/word/2010/wordprocessingDrawing" xmlns:wp="http://schemas.openxmlformats.org/drawingml/2006/wordprocessingDrawing" xmlns:w10="urn:schemas-microsoft-com:office:word" xmlns:w="http://schemas.openxmlformats.org/wordprocessingml/2006/main" xmlns:w14="http://schemas.microsoft.com/office/word/2010/wordml" xmlns:w15="http://schemas.microsoft.com/office/word/2012/wordml" xmlns:w16se="http://schemas.microsoft.com/office/word/2015/wordml/symex" xmlns:wpg="http://schemas.microsoft.com/office/word/2010/wordprocessingGroup" xmlns:wpi="http://schemas.microsoft.com/office/word/2010/wordprocessingInk" xmlns:wne="http://schemas.microsoft.com/office/word/2006/wordml" xmlns:wps="http://schemas.microsoft.com/office/word/2010/wordprocessingShape" mc:Ignorable="w14 w15 w16se wp14">
+  <w:footnote w:type="separator" w:id="-1">
+    <w:p>
+      <w:pPr>
+        <w:spacing w:after="0" w:line="240" w:lineRule="auto"/>
+      </w:pPr>
+      <w:r>
+        <w:separator/>
+      </w:r>
+    </w:p>
+  </w:footnote>
+  <w:footnote w:type="continuationSeparator" w:id="0">
+    <w:p>
+      <w:pPr>
+        <w:spacing w:after="0" w:line="240" w:lineRule="auto"/>
+      </w:pPr>
+      <w:r>
+        <w:continuationSeparator/>
+      </w:r>
+    </w:p>
+  </w:footnote>
+</w:footnotes>
 </file>
 
 <file path=word/numbering.xml><?xml version="1.0" encoding="utf-8"?>
@@ -6940,7 +6401,7 @@
         <w:ind w:left="720" w:hanging="360"/>
       </w:pPr>
       <w:rPr>
-        <w:rFonts w:hint="default" w:ascii="Symbol" w:hAnsi="Symbol"/>
+        <w:rFonts w:ascii="Symbol" w:hAnsi="Symbol" w:hint="default"/>
       </w:rPr>
     </w:lvl>
     <w:lvl w:ilvl="1" w:tplc="04090003" w:tentative="1">
@@ -6952,7 +6413,7 @@
         <w:ind w:left="1440" w:hanging="360"/>
       </w:pPr>
       <w:rPr>
-        <w:rFonts w:hint="default" w:ascii="Courier New" w:hAnsi="Courier New" w:cs="Courier New"/>
+        <w:rFonts w:ascii="Courier New" w:hAnsi="Courier New" w:cs="Courier New" w:hint="default"/>
       </w:rPr>
     </w:lvl>
     <w:lvl w:ilvl="2" w:tplc="04090005" w:tentative="1">
@@ -6964,7 +6425,7 @@
         <w:ind w:left="2160" w:hanging="360"/>
       </w:pPr>
       <w:rPr>
-        <w:rFonts w:hint="default" w:ascii="Wingdings" w:hAnsi="Wingdings"/>
+        <w:rFonts w:ascii="Wingdings" w:hAnsi="Wingdings" w:hint="default"/>
       </w:rPr>
     </w:lvl>
     <w:lvl w:ilvl="3" w:tplc="04090001" w:tentative="1">
@@ -6976,7 +6437,7 @@
         <w:ind w:left="2880" w:hanging="360"/>
       </w:pPr>
       <w:rPr>
-        <w:rFonts w:hint="default" w:ascii="Symbol" w:hAnsi="Symbol"/>
+        <w:rFonts w:ascii="Symbol" w:hAnsi="Symbol" w:hint="default"/>
       </w:rPr>
     </w:lvl>
     <w:lvl w:ilvl="4" w:tplc="04090003" w:tentative="1">
@@ -6988,7 +6449,7 @@
         <w:ind w:left="3600" w:hanging="360"/>
       </w:pPr>
       <w:rPr>
-        <w:rFonts w:hint="default" w:ascii="Courier New" w:hAnsi="Courier New" w:cs="Courier New"/>
+        <w:rFonts w:ascii="Courier New" w:hAnsi="Courier New" w:cs="Courier New" w:hint="default"/>
       </w:rPr>
     </w:lvl>
     <w:lvl w:ilvl="5" w:tplc="04090005" w:tentative="1">
@@ -7000,7 +6461,7 @@
         <w:ind w:left="4320" w:hanging="360"/>
       </w:pPr>
       <w:rPr>
-        <w:rFonts w:hint="default" w:ascii="Wingdings" w:hAnsi="Wingdings"/>
+        <w:rFonts w:ascii="Wingdings" w:hAnsi="Wingdings" w:hint="default"/>
       </w:rPr>
     </w:lvl>
     <w:lvl w:ilvl="6" w:tplc="04090001" w:tentative="1">
@@ -7012,7 +6473,7 @@
         <w:ind w:left="5040" w:hanging="360"/>
       </w:pPr>
       <w:rPr>
-        <w:rFonts w:hint="default" w:ascii="Symbol" w:hAnsi="Symbol"/>
+        <w:rFonts w:ascii="Symbol" w:hAnsi="Symbol" w:hint="default"/>
       </w:rPr>
     </w:lvl>
     <w:lvl w:ilvl="7" w:tplc="04090003" w:tentative="1">
@@ -7024,7 +6485,7 @@
         <w:ind w:left="5760" w:hanging="360"/>
       </w:pPr>
       <w:rPr>
-        <w:rFonts w:hint="default" w:ascii="Courier New" w:hAnsi="Courier New" w:cs="Courier New"/>
+        <w:rFonts w:ascii="Courier New" w:hAnsi="Courier New" w:cs="Courier New" w:hint="default"/>
       </w:rPr>
     </w:lvl>
     <w:lvl w:ilvl="8" w:tplc="04090005" w:tentative="1">
@@ -7036,7 +6497,7 @@
         <w:ind w:left="6480" w:hanging="360"/>
       </w:pPr>
       <w:rPr>
-        <w:rFonts w:hint="default" w:ascii="Wingdings" w:hAnsi="Wingdings"/>
+        <w:rFonts w:ascii="Wingdings" w:hAnsi="Wingdings" w:hint="default"/>
       </w:rPr>
     </w:lvl>
   </w:abstractNum>
@@ -7053,11 +6514,11 @@
 </file>
 
 <file path=word/styles.xml><?xml version="1.0" encoding="utf-8"?>
-<w:styles xmlns:wp14="http://schemas.microsoft.com/office/word/2010/wordprocessingDrawing" xmlns:mc="http://schemas.openxmlformats.org/markup-compatibility/2006" xmlns:r="http://schemas.openxmlformats.org/officeDocument/2006/relationships" xmlns:w="http://schemas.openxmlformats.org/wordprocessingml/2006/main" xmlns:w14="http://schemas.microsoft.com/office/word/2010/wordml" xmlns:w15="http://schemas.microsoft.com/office/word/2012/wordml" xmlns:w16se="http://schemas.microsoft.com/office/word/2015/wordml/symex" mc:Ignorable="w14 w15 w16se wp14">
+<w:styles xmlns:mc="http://schemas.openxmlformats.org/markup-compatibility/2006" xmlns:r="http://schemas.openxmlformats.org/officeDocument/2006/relationships" xmlns:w="http://schemas.openxmlformats.org/wordprocessingml/2006/main" xmlns:w14="http://schemas.microsoft.com/office/word/2010/wordml" xmlns:w15="http://schemas.microsoft.com/office/word/2012/wordml" xmlns:w16se="http://schemas.microsoft.com/office/word/2015/wordml/symex" mc:Ignorable="w14 w15 w16se">
   <w:docDefaults>
     <w:rPrDefault>
       <w:rPr>
-        <w:rFonts w:asciiTheme="minorHAnsi" w:hAnsiTheme="minorHAnsi" w:eastAsiaTheme="minorHAnsi" w:cstheme="minorBidi"/>
+        <w:rFonts w:asciiTheme="minorHAnsi" w:eastAsiaTheme="minorHAnsi" w:hAnsiTheme="minorHAnsi" w:cstheme="minorBidi"/>
         <w:sz w:val="22"/>
         <w:szCs w:val="22"/>
         <w:lang w:val="en-US" w:eastAsia="en-US" w:bidi="ar-SA"/>
@@ -7072,14 +6533,14 @@
   <w:latentStyles w:defLockedState="0" w:defUIPriority="99" w:defSemiHidden="0" w:defUnhideWhenUsed="0" w:defQFormat="0" w:count="371">
     <w:lsdException w:name="Normal" w:uiPriority="0" w:qFormat="1"/>
     <w:lsdException w:name="heading 1" w:uiPriority="9" w:qFormat="1"/>
-    <w:lsdException w:name="heading 2" w:uiPriority="9" w:semiHidden="1" w:unhideWhenUsed="1" w:qFormat="1"/>
-    <w:lsdException w:name="heading 3" w:uiPriority="9" w:semiHidden="1" w:unhideWhenUsed="1" w:qFormat="1"/>
-    <w:lsdException w:name="heading 4" w:uiPriority="9" w:semiHidden="1" w:unhideWhenUsed="1" w:qFormat="1"/>
-    <w:lsdException w:name="heading 5" w:uiPriority="9" w:semiHidden="1" w:unhideWhenUsed="1" w:qFormat="1"/>
-    <w:lsdException w:name="heading 6" w:uiPriority="9" w:semiHidden="1" w:unhideWhenUsed="1" w:qFormat="1"/>
-    <w:lsdException w:name="heading 7" w:uiPriority="9" w:semiHidden="1" w:unhideWhenUsed="1" w:qFormat="1"/>
-    <w:lsdException w:name="heading 8" w:uiPriority="9" w:semiHidden="1" w:unhideWhenUsed="1" w:qFormat="1"/>
-    <w:lsdException w:name="heading 9" w:uiPriority="9" w:semiHidden="1" w:unhideWhenUsed="1" w:qFormat="1"/>
+    <w:lsdException w:name="heading 2" w:semiHidden="1" w:uiPriority="9" w:unhideWhenUsed="1" w:qFormat="1"/>
+    <w:lsdException w:name="heading 3" w:semiHidden="1" w:uiPriority="9" w:unhideWhenUsed="1" w:qFormat="1"/>
+    <w:lsdException w:name="heading 4" w:semiHidden="1" w:uiPriority="9" w:unhideWhenUsed="1" w:qFormat="1"/>
+    <w:lsdException w:name="heading 5" w:semiHidden="1" w:uiPriority="9" w:unhideWhenUsed="1" w:qFormat="1"/>
+    <w:lsdException w:name="heading 6" w:semiHidden="1" w:uiPriority="9" w:unhideWhenUsed="1" w:qFormat="1"/>
+    <w:lsdException w:name="heading 7" w:semiHidden="1" w:uiPriority="9" w:unhideWhenUsed="1" w:qFormat="1"/>
+    <w:lsdException w:name="heading 8" w:semiHidden="1" w:uiPriority="9" w:unhideWhenUsed="1" w:qFormat="1"/>
+    <w:lsdException w:name="heading 9" w:semiHidden="1" w:uiPriority="9" w:unhideWhenUsed="1" w:qFormat="1"/>
     <w:lsdException w:name="index 1" w:semiHidden="1" w:unhideWhenUsed="1"/>
     <w:lsdException w:name="index 2" w:semiHidden="1" w:unhideWhenUsed="1"/>
     <w:lsdException w:name="index 3" w:semiHidden="1" w:unhideWhenUsed="1"/>
@@ -7089,22 +6550,22 @@
     <w:lsdException w:name="index 7" w:semiHidden="1" w:unhideWhenUsed="1"/>
     <w:lsdException w:name="index 8" w:semiHidden="1" w:unhideWhenUsed="1"/>
     <w:lsdException w:name="index 9" w:semiHidden="1" w:unhideWhenUsed="1"/>
-    <w:lsdException w:name="toc 1" w:uiPriority="39" w:semiHidden="1" w:unhideWhenUsed="1"/>
-    <w:lsdException w:name="toc 2" w:uiPriority="39" w:semiHidden="1" w:unhideWhenUsed="1"/>
-    <w:lsdException w:name="toc 3" w:uiPriority="39" w:semiHidden="1" w:unhideWhenUsed="1"/>
-    <w:lsdException w:name="toc 4" w:uiPriority="39" w:semiHidden="1" w:unhideWhenUsed="1"/>
-    <w:lsdException w:name="toc 5" w:uiPriority="39" w:semiHidden="1" w:unhideWhenUsed="1"/>
-    <w:lsdException w:name="toc 6" w:uiPriority="39" w:semiHidden="1" w:unhideWhenUsed="1"/>
-    <w:lsdException w:name="toc 7" w:uiPriority="39" w:semiHidden="1" w:unhideWhenUsed="1"/>
-    <w:lsdException w:name="toc 8" w:uiPriority="39" w:semiHidden="1" w:unhideWhenUsed="1"/>
-    <w:lsdException w:name="toc 9" w:uiPriority="39" w:semiHidden="1" w:unhideWhenUsed="1"/>
+    <w:lsdException w:name="toc 1" w:semiHidden="1" w:uiPriority="39" w:unhideWhenUsed="1"/>
+    <w:lsdException w:name="toc 2" w:semiHidden="1" w:uiPriority="39" w:unhideWhenUsed="1"/>
+    <w:lsdException w:name="toc 3" w:semiHidden="1" w:uiPriority="39" w:unhideWhenUsed="1"/>
+    <w:lsdException w:name="toc 4" w:semiHidden="1" w:uiPriority="39" w:unhideWhenUsed="1"/>
+    <w:lsdException w:name="toc 5" w:semiHidden="1" w:uiPriority="39" w:unhideWhenUsed="1"/>
+    <w:lsdException w:name="toc 6" w:semiHidden="1" w:uiPriority="39" w:unhideWhenUsed="1"/>
+    <w:lsdException w:name="toc 7" w:semiHidden="1" w:uiPriority="39" w:unhideWhenUsed="1"/>
+    <w:lsdException w:name="toc 8" w:semiHidden="1" w:uiPriority="39" w:unhideWhenUsed="1"/>
+    <w:lsdException w:name="toc 9" w:semiHidden="1" w:uiPriority="39" w:unhideWhenUsed="1"/>
     <w:lsdException w:name="Normal Indent" w:semiHidden="1" w:unhideWhenUsed="1"/>
     <w:lsdException w:name="footnote text" w:semiHidden="1" w:unhideWhenUsed="1"/>
     <w:lsdException w:name="annotation text" w:semiHidden="1" w:unhideWhenUsed="1"/>
     <w:lsdException w:name="header" w:semiHidden="1" w:unhideWhenUsed="1"/>
     <w:lsdException w:name="footer" w:semiHidden="1" w:unhideWhenUsed="1"/>
     <w:lsdException w:name="index heading" w:semiHidden="1" w:unhideWhenUsed="1"/>
-    <w:lsdException w:name="caption" w:uiPriority="35" w:semiHidden="1" w:unhideWhenUsed="1" w:qFormat="1"/>
+    <w:lsdException w:name="caption" w:semiHidden="1" w:uiPriority="35" w:unhideWhenUsed="1" w:qFormat="1"/>
     <w:lsdException w:name="table of figures" w:semiHidden="1" w:unhideWhenUsed="1"/>
     <w:lsdException w:name="envelope address" w:semiHidden="1" w:unhideWhenUsed="1"/>
     <w:lsdException w:name="envelope return" w:semiHidden="1" w:unhideWhenUsed="1"/>
@@ -7135,7 +6596,7 @@
     <w:lsdException w:name="Title" w:uiPriority="10" w:qFormat="1"/>
     <w:lsdException w:name="Closing" w:semiHidden="1" w:unhideWhenUsed="1"/>
     <w:lsdException w:name="Signature" w:semiHidden="1" w:unhideWhenUsed="1"/>
-    <w:lsdException w:name="Default Paragraph Font" w:uiPriority="1" w:semiHidden="1" w:unhideWhenUsed="1"/>
+    <w:lsdException w:name="Default Paragraph Font" w:semiHidden="1" w:uiPriority="1" w:unhideWhenUsed="1"/>
     <w:lsdException w:name="Body Text" w:semiHidden="1" w:unhideWhenUsed="1"/>
     <w:lsdException w:name="Body Text Indent" w:semiHidden="1" w:unhideWhenUsed="1"/>
     <w:lsdException w:name="List Continue" w:semiHidden="1" w:unhideWhenUsed="1"/>
@@ -7335,8 +6796,8 @@
     <w:lsdException w:name="Subtle Reference" w:uiPriority="31" w:qFormat="1"/>
     <w:lsdException w:name="Intense Reference" w:uiPriority="32" w:qFormat="1"/>
     <w:lsdException w:name="Book Title" w:uiPriority="33" w:qFormat="1"/>
-    <w:lsdException w:name="Bibliography" w:uiPriority="37" w:semiHidden="1" w:unhideWhenUsed="1"/>
-    <w:lsdException w:name="TOC Heading" w:uiPriority="39" w:semiHidden="1" w:unhideWhenUsed="1" w:qFormat="1"/>
+    <w:lsdException w:name="Bibliography" w:semiHidden="1" w:uiPriority="37" w:unhideWhenUsed="1"/>
+    <w:lsdException w:name="TOC Heading" w:semiHidden="1" w:uiPriority="39" w:unhideWhenUsed="1" w:qFormat="1"/>
     <w:lsdException w:name="Plain Table 1" w:uiPriority="41"/>
     <w:lsdException w:name="Plain Table 2" w:uiPriority="42"/>
     <w:lsdException w:name="Plain Table 3" w:uiPriority="43"/>
@@ -7442,18 +6903,18 @@
     <w:lsdException w:name="List Table 6 Colorful Accent 6" w:uiPriority="51"/>
     <w:lsdException w:name="List Table 7 Colorful Accent 6" w:uiPriority="52"/>
   </w:latentStyles>
-  <w:style w:type="paragraph" w:styleId="Normal" w:default="1">
+  <w:style w:type="paragraph" w:default="1" w:styleId="Normal">
     <w:name w:val="Normal"/>
     <w:qFormat/>
     <w:rsid w:val="00705A02"/>
   </w:style>
-  <w:style w:type="character" w:styleId="DefaultParagraphFont" w:default="1">
+  <w:style w:type="character" w:default="1" w:styleId="DefaultParagraphFont">
     <w:name w:val="Default Paragraph Font"/>
     <w:uiPriority w:val="1"/>
     <w:semiHidden/>
     <w:unhideWhenUsed/>
   </w:style>
-  <w:style w:type="table" w:styleId="TableNormal" w:default="1">
+  <w:style w:type="table" w:default="1" w:styleId="TableNormal">
     <w:name w:val="Normal Table"/>
     <w:uiPriority w:val="99"/>
     <w:semiHidden/>
@@ -7468,7 +6929,7 @@
       </w:tblCellMar>
     </w:tblPr>
   </w:style>
-  <w:style w:type="numbering" w:styleId="NoList" w:default="1">
+  <w:style w:type="numbering" w:default="1" w:styleId="NoList">
     <w:name w:val="No List"/>
     <w:uiPriority w:val="99"/>
     <w:semiHidden/>
@@ -7494,6 +6955,50 @@
     <w:rPr>
       <w:color w:val="808080"/>
     </w:rPr>
+  </w:style>
+  <w:style w:type="paragraph" w:styleId="Header">
+    <w:name w:val="header"/>
+    <w:basedOn w:val="Normal"/>
+    <w:link w:val="HeaderChar"/>
+    <w:uiPriority w:val="99"/>
+    <w:unhideWhenUsed/>
+    <w:rsid w:val="001F4DE9"/>
+    <w:pPr>
+      <w:tabs>
+        <w:tab w:val="center" w:pos="4680"/>
+        <w:tab w:val="right" w:pos="9360"/>
+      </w:tabs>
+      <w:spacing w:after="0" w:line="240" w:lineRule="auto"/>
+    </w:pPr>
+  </w:style>
+  <w:style w:type="character" w:customStyle="1" w:styleId="HeaderChar">
+    <w:name w:val="Header Char"/>
+    <w:basedOn w:val="DefaultParagraphFont"/>
+    <w:link w:val="Header"/>
+    <w:uiPriority w:val="99"/>
+    <w:rsid w:val="001F4DE9"/>
+  </w:style>
+  <w:style w:type="paragraph" w:styleId="Footer">
+    <w:name w:val="footer"/>
+    <w:basedOn w:val="Normal"/>
+    <w:link w:val="FooterChar"/>
+    <w:uiPriority w:val="99"/>
+    <w:unhideWhenUsed/>
+    <w:rsid w:val="001F4DE9"/>
+    <w:pPr>
+      <w:tabs>
+        <w:tab w:val="center" w:pos="4680"/>
+        <w:tab w:val="right" w:pos="9360"/>
+      </w:tabs>
+      <w:spacing w:after="0" w:line="240" w:lineRule="auto"/>
+    </w:pPr>
+  </w:style>
+  <w:style w:type="character" w:customStyle="1" w:styleId="FooterChar">
+    <w:name w:val="Footer Char"/>
+    <w:basedOn w:val="DefaultParagraphFont"/>
+    <w:link w:val="Footer"/>
+    <w:uiPriority w:val="99"/>
+    <w:rsid w:val="001F4DE9"/>
   </w:style>
 </w:styles>
 </file>

</xml_diff>